<commit_message>
Updated Interim brief to summarise sprint and meeting.
</commit_message>
<xml_diff>
--- a/Documentation/Interim Report/Interim Draft.docx
+++ b/Documentation/Interim Report/Interim Draft.docx
@@ -18,7 +18,25 @@
           <w:sz w:val="32"/>
           <w:szCs w:val="32"/>
         </w:rPr>
-        <w:t>Changing User Stories after meeting 02/11/2022</w:t>
+        <w:t xml:space="preserve">Changing User Stories after </w:t>
+      </w:r>
+      <w:r>
+        <w:rPr>
+          <w:b/>
+          <w:bCs/>
+          <w:sz w:val="32"/>
+          <w:szCs w:val="32"/>
+        </w:rPr>
+        <w:t xml:space="preserve">sponsor </w:t>
+      </w:r>
+      <w:r>
+        <w:rPr>
+          <w:b/>
+          <w:bCs/>
+          <w:sz w:val="32"/>
+          <w:szCs w:val="32"/>
+        </w:rPr>
+        <w:t>meeting 02/11/2022</w:t>
       </w:r>
     </w:p>
     <w:p>
@@ -244,6 +262,318 @@
     <w:p>
       <w:r>
         <w:t>In AR mode, we have also added the user stories for having a pickup button. This would be activated when the user is close to a tag, and thus when they pick up the item, the system can reflect that with the ‘Picked up’ state.</w:t>
+      </w:r>
+    </w:p>
+    <w:p>
+      <w:pPr>
+        <w:rPr>
+          <w:b/>
+          <w:bCs/>
+          <w:sz w:val="32"/>
+          <w:szCs w:val="32"/>
+        </w:rPr>
+      </w:pPr>
+      <w:r>
+        <w:rPr>
+          <w:b/>
+          <w:bCs/>
+          <w:sz w:val="32"/>
+          <w:szCs w:val="32"/>
+        </w:rPr>
+        <w:t>Changing User Stories after meeting</w:t>
+      </w:r>
+      <w:r>
+        <w:rPr>
+          <w:b/>
+          <w:bCs/>
+          <w:sz w:val="32"/>
+          <w:szCs w:val="32"/>
+        </w:rPr>
+        <w:t xml:space="preserve"> 09/11/2022</w:t>
+      </w:r>
+    </w:p>
+    <w:p>
+      <w:r>
+        <w:t xml:space="preserve">We had a meeting deciding what our first sprint should focus on, and we decided on a short </w:t>
+      </w:r>
+      <w:proofErr w:type="gramStart"/>
+      <w:r>
+        <w:t>1 week</w:t>
+      </w:r>
+      <w:proofErr w:type="gramEnd"/>
+      <w:r>
+        <w:t xml:space="preserve"> sprint to research the most pivotal AR implementation, and also create the foundation of the website and database. </w:t>
+      </w:r>
+    </w:p>
+    <w:p>
+      <w:r>
+        <w:lastRenderedPageBreak/>
+        <w:t>With this, we found that we had no explicit user story to create the website, so we edited the story map to reflect this change:</w:t>
+      </w:r>
+    </w:p>
+    <w:p>
+      <w:r>
+        <w:rPr>
+          <w:noProof/>
+        </w:rPr>
+        <w:drawing>
+          <wp:inline distT="0" distB="0" distL="0" distR="0" wp14:anchorId="2A7A58DE" wp14:editId="0A8F070B">
+            <wp:extent cx="5886058" cy="2687008"/>
+            <wp:effectExtent l="0" t="0" r="635" b="0"/>
+            <wp:docPr id="3" name="Picture 3"/>
+            <wp:cNvGraphicFramePr>
+              <a:graphicFrameLocks xmlns:a="http://schemas.openxmlformats.org/drawingml/2006/main" noChangeAspect="1"/>
+            </wp:cNvGraphicFramePr>
+            <a:graphic xmlns:a="http://schemas.openxmlformats.org/drawingml/2006/main">
+              <a:graphicData uri="http://schemas.openxmlformats.org/drawingml/2006/picture">
+                <pic:pic xmlns:pic="http://schemas.openxmlformats.org/drawingml/2006/picture">
+                  <pic:nvPicPr>
+                    <pic:cNvPr id="0" name="Picture 1"/>
+                    <pic:cNvPicPr>
+                      <a:picLocks noChangeAspect="1" noChangeArrowheads="1"/>
+                    </pic:cNvPicPr>
+                  </pic:nvPicPr>
+                  <pic:blipFill>
+                    <a:blip r:embed="rId8" cstate="print">
+                      <a:extLst>
+                        <a:ext uri="{28A0092B-C50C-407E-A947-70E740481C1C}">
+                          <a14:useLocalDpi xmlns:a14="http://schemas.microsoft.com/office/drawing/2010/main" val="0"/>
+                        </a:ext>
+                      </a:extLst>
+                    </a:blip>
+                    <a:srcRect/>
+                    <a:stretch>
+                      <a:fillRect/>
+                    </a:stretch>
+                  </pic:blipFill>
+                  <pic:spPr bwMode="auto">
+                    <a:xfrm>
+                      <a:off x="0" y="0"/>
+                      <a:ext cx="5893025" cy="2690188"/>
+                    </a:xfrm>
+                    <a:prstGeom prst="rect">
+                      <a:avLst/>
+                    </a:prstGeom>
+                    <a:noFill/>
+                    <a:ln>
+                      <a:noFill/>
+                    </a:ln>
+                  </pic:spPr>
+                </pic:pic>
+              </a:graphicData>
+            </a:graphic>
+          </wp:inline>
+        </w:drawing>
+      </w:r>
+    </w:p>
+    <w:p>
+      <w:r>
+        <w:t xml:space="preserve">In view tags, two new user stories were added to reflect our process. </w:t>
+      </w:r>
+    </w:p>
+    <w:p>
+      <w:pPr>
+        <w:rPr>
+          <w:b/>
+          <w:bCs/>
+          <w:sz w:val="32"/>
+          <w:szCs w:val="32"/>
+        </w:rPr>
+      </w:pPr>
+      <w:r>
+        <w:rPr>
+          <w:b/>
+          <w:bCs/>
+          <w:sz w:val="32"/>
+          <w:szCs w:val="32"/>
+        </w:rPr>
+        <w:t>Sprint 1 (09/11/2022 -&gt; 16/11/2022)</w:t>
+      </w:r>
+    </w:p>
+    <w:p>
+      <w:r>
+        <w:t>In this sprint, we decided to first create the foundation of our project. Thus, it was made to be shorter than normal.</w:t>
+      </w:r>
+    </w:p>
+    <w:p>
+      <w:r>
+        <w:t>The user stories assigned were:</w:t>
+      </w:r>
+    </w:p>
+    <w:p>
+      <w:r>
+        <w:rPr>
+          <w:noProof/>
+        </w:rPr>
+        <w:drawing>
+          <wp:inline distT="0" distB="0" distL="0" distR="0" wp14:anchorId="7E293019" wp14:editId="7AE1974F">
+            <wp:extent cx="1200492" cy="3371531"/>
+            <wp:effectExtent l="0" t="0" r="0" b="635"/>
+            <wp:docPr id="4" name="Picture 4"/>
+            <wp:cNvGraphicFramePr>
+              <a:graphicFrameLocks xmlns:a="http://schemas.openxmlformats.org/drawingml/2006/main" noChangeAspect="1"/>
+            </wp:cNvGraphicFramePr>
+            <a:graphic xmlns:a="http://schemas.openxmlformats.org/drawingml/2006/main">
+              <a:graphicData uri="http://schemas.openxmlformats.org/drawingml/2006/picture">
+                <pic:pic xmlns:pic="http://schemas.openxmlformats.org/drawingml/2006/picture">
+                  <pic:nvPicPr>
+                    <pic:cNvPr id="1" name=""/>
+                    <pic:cNvPicPr/>
+                  </pic:nvPicPr>
+                  <pic:blipFill>
+                    <a:blip r:embed="rId9"/>
+                    <a:stretch>
+                      <a:fillRect/>
+                    </a:stretch>
+                  </pic:blipFill>
+                  <pic:spPr>
+                    <a:xfrm>
+                      <a:off x="0" y="0"/>
+                      <a:ext cx="1203677" cy="3380476"/>
+                    </a:xfrm>
+                    <a:prstGeom prst="rect">
+                      <a:avLst/>
+                    </a:prstGeom>
+                  </pic:spPr>
+                </pic:pic>
+              </a:graphicData>
+            </a:graphic>
+          </wp:inline>
+        </w:drawing>
+      </w:r>
+    </w:p>
+    <w:p>
+      <w:r>
+        <w:lastRenderedPageBreak/>
+        <w:t xml:space="preserve">And we split the team into 3 </w:t>
+      </w:r>
+      <w:proofErr w:type="spellStart"/>
+      <w:r>
+        <w:t>subteams</w:t>
+      </w:r>
+      <w:proofErr w:type="spellEnd"/>
+      <w:r>
+        <w:t>, with one working on designing/researching how the use AR in websites. Another team was set on setting up a website that everyone can develop on in the future, and the last was assigned the task of designing some extensible database that reflects our current goal of a viewable list of tags and a user login system.</w:t>
+      </w:r>
+    </w:p>
+    <w:p>
+      <w:r>
+        <w:t>Most of the user stories were in the ‘View Tags’ Epic:</w:t>
+      </w:r>
+    </w:p>
+    <w:p>
+      <w:r>
+        <w:rPr>
+          <w:noProof/>
+        </w:rPr>
+        <w:drawing>
+          <wp:inline distT="0" distB="0" distL="0" distR="0" wp14:anchorId="32753D36" wp14:editId="4B0A7A6E">
+            <wp:extent cx="5400040" cy="1642110"/>
+            <wp:effectExtent l="0" t="0" r="0" b="0"/>
+            <wp:docPr id="10" name="Picture 10"/>
+            <wp:cNvGraphicFramePr>
+              <a:graphicFrameLocks xmlns:a="http://schemas.openxmlformats.org/drawingml/2006/main" noChangeAspect="1"/>
+            </wp:cNvGraphicFramePr>
+            <a:graphic xmlns:a="http://schemas.openxmlformats.org/drawingml/2006/main">
+              <a:graphicData uri="http://schemas.openxmlformats.org/drawingml/2006/picture">
+                <pic:pic xmlns:pic="http://schemas.openxmlformats.org/drawingml/2006/picture">
+                  <pic:nvPicPr>
+                    <pic:cNvPr id="1" name=""/>
+                    <pic:cNvPicPr/>
+                  </pic:nvPicPr>
+                  <pic:blipFill>
+                    <a:blip r:embed="rId10"/>
+                    <a:stretch>
+                      <a:fillRect/>
+                    </a:stretch>
+                  </pic:blipFill>
+                  <pic:spPr>
+                    <a:xfrm>
+                      <a:off x="0" y="0"/>
+                      <a:ext cx="5400040" cy="1642110"/>
+                    </a:xfrm>
+                    <a:prstGeom prst="rect">
+                      <a:avLst/>
+                    </a:prstGeom>
+                  </pic:spPr>
+                </pic:pic>
+              </a:graphicData>
+            </a:graphic>
+          </wp:inline>
+        </w:drawing>
+      </w:r>
+    </w:p>
+    <w:p>
+      <w:r>
+        <w:t>And the ‘Have an AR icon on that location” Epic:</w:t>
+      </w:r>
+    </w:p>
+    <w:p>
+      <w:r>
+        <w:rPr>
+          <w:noProof/>
+        </w:rPr>
+        <w:drawing>
+          <wp:inline distT="0" distB="0" distL="0" distR="0" wp14:anchorId="43A200E9" wp14:editId="703503D3">
+            <wp:extent cx="5400040" cy="2841625"/>
+            <wp:effectExtent l="0" t="0" r="0" b="0"/>
+            <wp:docPr id="11" name="Picture 11"/>
+            <wp:cNvGraphicFramePr>
+              <a:graphicFrameLocks xmlns:a="http://schemas.openxmlformats.org/drawingml/2006/main" noChangeAspect="1"/>
+            </wp:cNvGraphicFramePr>
+            <a:graphic xmlns:a="http://schemas.openxmlformats.org/drawingml/2006/main">
+              <a:graphicData uri="http://schemas.openxmlformats.org/drawingml/2006/picture">
+                <pic:pic xmlns:pic="http://schemas.openxmlformats.org/drawingml/2006/picture">
+                  <pic:nvPicPr>
+                    <pic:cNvPr id="1" name=""/>
+                    <pic:cNvPicPr/>
+                  </pic:nvPicPr>
+                  <pic:blipFill>
+                    <a:blip r:embed="rId11"/>
+                    <a:stretch>
+                      <a:fillRect/>
+                    </a:stretch>
+                  </pic:blipFill>
+                  <pic:spPr>
+                    <a:xfrm>
+                      <a:off x="0" y="0"/>
+                      <a:ext cx="5400040" cy="2841625"/>
+                    </a:xfrm>
+                    <a:prstGeom prst="rect">
+                      <a:avLst/>
+                    </a:prstGeom>
+                  </pic:spPr>
+                </pic:pic>
+              </a:graphicData>
+            </a:graphic>
+          </wp:inline>
+        </w:drawing>
+      </w:r>
+    </w:p>
+    <w:p>
+      <w:r>
+        <w:t>We have also set up the sub-teams to reflect the skillset of everyone. The website sub-team includes Alfie, who has moderate experience in web technologies, and Oliver, who</w:t>
+      </w:r>
+      <w:r>
+        <w:t>se skillset leans more on data interpretation.</w:t>
+      </w:r>
+    </w:p>
+    <w:p>
+      <w:r>
+        <w:t>Our AR team is the largest, as no one in our team has any substantial experience in AR. This is the primary reason we have dedicated a week to just research.</w:t>
+      </w:r>
+    </w:p>
+    <w:p>
+      <w:r>
+        <w:t xml:space="preserve">The database team consists of Alan and </w:t>
+      </w:r>
+      <w:proofErr w:type="spellStart"/>
+      <w:r>
+        <w:t>Rodion</w:t>
+      </w:r>
+      <w:proofErr w:type="spellEnd"/>
+      <w:r>
+        <w:t>, and both of their experience stems from first year modules. No one in our team has more extensive experience in database design, so there was no calculated choice here.</w:t>
       </w:r>
     </w:p>
     <w:sectPr>

</xml_diff>

<commit_message>
Added Sprint retrospective, Website sub-team record, and added attendance record.
</commit_message>
<xml_diff>
--- a/Documentation/Interim Report/Interim Draft.docx
+++ b/Documentation/Interim Report/Interim Draft.docx
@@ -4,56 +4,69 @@
   <w:body>
     <w:p>
       <w:pPr>
-        <w:rPr>
+        <w:spacing w:after="240" w:line="240" w:lineRule="auto"/>
+        <w:rPr>
+          <w:rFonts w:ascii="Times New Roman" w:eastAsia="Times New Roman" w:hAnsi="Times New Roman" w:cs="Times New Roman"/>
+          <w:sz w:val="24"/>
+          <w:szCs w:val="24"/>
+          <w:lang w:eastAsia="en-GB"/>
+        </w:rPr>
+      </w:pPr>
+      <w:r>
+        <w:rPr>
+          <w:rFonts w:ascii="Arial" w:eastAsia="Times New Roman" w:hAnsi="Arial" w:cs="Arial"/>
           <w:b/>
           <w:bCs/>
+          <w:color w:val="000000"/>
           <w:sz w:val="32"/>
           <w:szCs w:val="32"/>
-        </w:rPr>
-      </w:pPr>
-      <w:r>
-        <w:rPr>
-          <w:b/>
-          <w:bCs/>
-          <w:sz w:val="32"/>
-          <w:szCs w:val="32"/>
-        </w:rPr>
-        <w:t xml:space="preserve">Changing User Stories after </w:t>
-      </w:r>
-      <w:r>
-        <w:rPr>
-          <w:b/>
-          <w:bCs/>
-          <w:sz w:val="32"/>
-          <w:szCs w:val="32"/>
-        </w:rPr>
-        <w:t xml:space="preserve">sponsor </w:t>
-      </w:r>
-      <w:r>
-        <w:rPr>
-          <w:b/>
-          <w:bCs/>
-          <w:sz w:val="32"/>
-          <w:szCs w:val="32"/>
-        </w:rPr>
-        <w:t>meeting 02/11/2022</w:t>
-      </w:r>
-    </w:p>
-    <w:p>
-      <w:r>
+          <w:lang w:eastAsia="en-GB"/>
+        </w:rPr>
+        <w:t>Changing User Stories after sponsor meeting 02/11/2022</w:t>
+      </w:r>
+    </w:p>
+    <w:p>
+      <w:pPr>
+        <w:spacing w:before="240" w:after="240" w:line="240" w:lineRule="auto"/>
+        <w:rPr>
+          <w:rFonts w:ascii="Times New Roman" w:eastAsia="Times New Roman" w:hAnsi="Times New Roman" w:cs="Times New Roman"/>
+          <w:sz w:val="24"/>
+          <w:szCs w:val="24"/>
+          <w:lang w:eastAsia="en-GB"/>
+        </w:rPr>
+      </w:pPr>
+      <w:r>
+        <w:rPr>
+          <w:rFonts w:ascii="Arial" w:eastAsia="Times New Roman" w:hAnsi="Arial" w:cs="Arial"/>
+          <w:color w:val="000000"/>
+          <w:lang w:eastAsia="en-GB"/>
+        </w:rPr>
         <w:t>As an initial set of user stories, we opted to have an arrow point to a location in AR:</w:t>
       </w:r>
     </w:p>
     <w:p>
-      <w:r>
-        <w:rPr>
+      <w:pPr>
+        <w:spacing w:before="240" w:after="240" w:line="240" w:lineRule="auto"/>
+        <w:rPr>
+          <w:rFonts w:ascii="Times New Roman" w:eastAsia="Times New Roman" w:hAnsi="Times New Roman" w:cs="Times New Roman"/>
+          <w:sz w:val="24"/>
+          <w:szCs w:val="24"/>
+          <w:lang w:eastAsia="en-GB"/>
+        </w:rPr>
+      </w:pPr>
+      <w:r>
+        <w:rPr>
+          <w:rFonts w:ascii="Arial" w:eastAsia="Times New Roman" w:hAnsi="Arial" w:cs="Arial"/>
           <w:noProof/>
+          <w:color w:val="000000"/>
+          <w:bdr w:val="none" w:sz="0" w:space="0" w:color="auto" w:frame="1"/>
+          <w:lang w:eastAsia="en-GB"/>
         </w:rPr>
         <w:drawing>
-          <wp:inline distT="0" distB="0" distL="0" distR="0" wp14:anchorId="2391434A" wp14:editId="55F31916">
-            <wp:extent cx="5400040" cy="3006725"/>
-            <wp:effectExtent l="0" t="0" r="0" b="3175"/>
-            <wp:docPr id="1" name="Picture 1"/>
+          <wp:inline distT="0" distB="0" distL="0" distR="0" wp14:anchorId="63EC96D4" wp14:editId="7194621A">
+            <wp:extent cx="5400040" cy="3009265"/>
+            <wp:effectExtent l="0" t="0" r="0" b="635"/>
+            <wp:docPr id="30" name="Picture 30"/>
             <wp:cNvGraphicFramePr>
               <a:graphicFrameLocks xmlns:a="http://schemas.openxmlformats.org/drawingml/2006/main" noChangeAspect="1"/>
             </wp:cNvGraphicFramePr>
@@ -61,280 +74,13 @@
               <a:graphicData uri="http://schemas.openxmlformats.org/drawingml/2006/picture">
                 <pic:pic xmlns:pic="http://schemas.openxmlformats.org/drawingml/2006/picture">
                   <pic:nvPicPr>
-                    <pic:cNvPr id="1" name=""/>
-                    <pic:cNvPicPr/>
-                  </pic:nvPicPr>
-                  <pic:blipFill>
-                    <a:blip r:embed="rId4"/>
-                    <a:stretch>
-                      <a:fillRect/>
-                    </a:stretch>
-                  </pic:blipFill>
-                  <pic:spPr>
-                    <a:xfrm>
-                      <a:off x="0" y="0"/>
-                      <a:ext cx="5400040" cy="3006725"/>
-                    </a:xfrm>
-                    <a:prstGeom prst="rect">
-                      <a:avLst/>
-                    </a:prstGeom>
-                  </pic:spPr>
-                </pic:pic>
-              </a:graphicData>
-            </a:graphic>
-          </wp:inline>
-        </w:drawing>
-      </w:r>
-    </w:p>
-    <w:p>
-      <w:r>
-        <w:t>This is with having a tag at a location. In addition to this, we determined the method of managing these tags as a list of them in another page:</w:t>
-      </w:r>
-    </w:p>
-    <w:p>
-      <w:r>
-        <w:rPr>
-          <w:noProof/>
-        </w:rPr>
-        <w:drawing>
-          <wp:inline distT="0" distB="0" distL="0" distR="0" wp14:anchorId="4E1576B4" wp14:editId="3BF0D5E7">
-            <wp:extent cx="5400040" cy="2533650"/>
-            <wp:effectExtent l="0" t="0" r="0" b="0"/>
-            <wp:docPr id="2" name="Picture 2"/>
-            <wp:cNvGraphicFramePr>
-              <a:graphicFrameLocks xmlns:a="http://schemas.openxmlformats.org/drawingml/2006/main" noChangeAspect="1"/>
-            </wp:cNvGraphicFramePr>
-            <a:graphic xmlns:a="http://schemas.openxmlformats.org/drawingml/2006/main">
-              <a:graphicData uri="http://schemas.openxmlformats.org/drawingml/2006/picture">
-                <pic:pic xmlns:pic="http://schemas.openxmlformats.org/drawingml/2006/picture">
-                  <pic:nvPicPr>
-                    <pic:cNvPr id="1" name=""/>
-                    <pic:cNvPicPr/>
-                  </pic:nvPicPr>
-                  <pic:blipFill>
-                    <a:blip r:embed="rId5"/>
-                    <a:stretch>
-                      <a:fillRect/>
-                    </a:stretch>
-                  </pic:blipFill>
-                  <pic:spPr>
-                    <a:xfrm>
-                      <a:off x="0" y="0"/>
-                      <a:ext cx="5400040" cy="2533650"/>
-                    </a:xfrm>
-                    <a:prstGeom prst="rect">
-                      <a:avLst/>
-                    </a:prstGeom>
-                  </pic:spPr>
-                </pic:pic>
-              </a:graphicData>
-            </a:graphic>
-          </wp:inline>
-        </w:drawing>
-      </w:r>
-    </w:p>
-    <w:p>
-      <w:r>
-        <w:t>Where, we determined ‘edit’ as the only method to change the tags’ location. Moreso, we failed to include the idea of ‘Picking up’ and ‘Placing down’ tags. Thus, if the user were to reach their tag and pick up that object, there would be no explicit status of ‘Picked up’, and instead would be up to implementation, maybe deleting the tag outright.</w:t>
-      </w:r>
-    </w:p>
-    <w:p>
-      <w:r>
-        <w:t>This also removes the idea of Placing down.</w:t>
-      </w:r>
-    </w:p>
-    <w:p>
-      <w:r>
-        <w:lastRenderedPageBreak/>
-        <w:t>After the meeting with our sponsor, the idea of placing and picking was brought up, so we decided to overhaul some of our user stories to reflect this:</w:t>
-      </w:r>
-    </w:p>
-    <w:p>
-      <w:r>
-        <w:rPr>
-          <w:noProof/>
-        </w:rPr>
-        <w:drawing>
-          <wp:inline distT="0" distB="0" distL="0" distR="0" wp14:anchorId="3C7F854F" wp14:editId="48FD98F0">
-            <wp:extent cx="6277407" cy="1908048"/>
-            <wp:effectExtent l="0" t="0" r="0" b="0"/>
-            <wp:docPr id="6" name="Picture 6"/>
-            <wp:cNvGraphicFramePr>
-              <a:graphicFrameLocks xmlns:a="http://schemas.openxmlformats.org/drawingml/2006/main" noChangeAspect="1"/>
-            </wp:cNvGraphicFramePr>
-            <a:graphic xmlns:a="http://schemas.openxmlformats.org/drawingml/2006/main">
-              <a:graphicData uri="http://schemas.openxmlformats.org/drawingml/2006/picture">
-                <pic:pic xmlns:pic="http://schemas.openxmlformats.org/drawingml/2006/picture">
-                  <pic:nvPicPr>
-                    <pic:cNvPr id="0" name="Picture 3"/>
-                    <pic:cNvPicPr>
-                      <a:picLocks noChangeAspect="1" noChangeArrowheads="1"/>
-                    </pic:cNvPicPr>
-                  </pic:nvPicPr>
-                  <pic:blipFill rotWithShape="1">
-                    <a:blip r:embed="rId6" cstate="print">
-                      <a:extLst>
-                        <a:ext uri="{28A0092B-C50C-407E-A947-70E740481C1C}">
-                          <a14:useLocalDpi xmlns:a14="http://schemas.microsoft.com/office/drawing/2010/main" val="0"/>
-                        </a:ext>
-                      </a:extLst>
-                    </a:blip>
-                    <a:srcRect b="33409"/>
-                    <a:stretch/>
-                  </pic:blipFill>
-                  <pic:spPr bwMode="auto">
-                    <a:xfrm>
-                      <a:off x="0" y="0"/>
-                      <a:ext cx="6281899" cy="1909413"/>
-                    </a:xfrm>
-                    <a:prstGeom prst="rect">
-                      <a:avLst/>
-                    </a:prstGeom>
-                    <a:noFill/>
-                    <a:ln>
-                      <a:noFill/>
-                    </a:ln>
-                    <a:extLst>
-                      <a:ext uri="{53640926-AAD7-44D8-BBD7-CCE9431645EC}">
-                        <a14:shadowObscured xmlns:a14="http://schemas.microsoft.com/office/drawing/2010/main"/>
-                      </a:ext>
-                    </a:extLst>
-                  </pic:spPr>
-                </pic:pic>
-              </a:graphicData>
-            </a:graphic>
-          </wp:inline>
-        </w:drawing>
-      </w:r>
-    </w:p>
-    <w:p>
-      <w:r>
-        <w:t>In the page where you view tags, we opted to have a new status for the tags – them being ‘Picked up’. In this state, the tag would be shaded out, and the only option you’d have would be to place the tag back down.</w:t>
-      </w:r>
-    </w:p>
-    <w:p>
-      <w:r>
-        <w:t>The edit tags are still here, but it will be relegated to more rare situations.</w:t>
-      </w:r>
-    </w:p>
-    <w:p>
-      <w:r>
-        <w:rPr>
-          <w:noProof/>
-        </w:rPr>
-        <w:drawing>
-          <wp:inline distT="0" distB="0" distL="0" distR="0" wp14:anchorId="4A4E7E88" wp14:editId="4D492CDF">
-            <wp:extent cx="5400040" cy="2870835"/>
-            <wp:effectExtent l="0" t="0" r="0" b="5715"/>
-            <wp:docPr id="7" name="Picture 7"/>
-            <wp:cNvGraphicFramePr>
-              <a:graphicFrameLocks xmlns:a="http://schemas.openxmlformats.org/drawingml/2006/main" noChangeAspect="1"/>
-            </wp:cNvGraphicFramePr>
-            <a:graphic xmlns:a="http://schemas.openxmlformats.org/drawingml/2006/main">
-              <a:graphicData uri="http://schemas.openxmlformats.org/drawingml/2006/picture">
-                <pic:pic xmlns:pic="http://schemas.openxmlformats.org/drawingml/2006/picture">
-                  <pic:nvPicPr>
-                    <pic:cNvPr id="1" name=""/>
-                    <pic:cNvPicPr/>
-                  </pic:nvPicPr>
-                  <pic:blipFill>
-                    <a:blip r:embed="rId7"/>
-                    <a:stretch>
-                      <a:fillRect/>
-                    </a:stretch>
-                  </pic:blipFill>
-                  <pic:spPr>
-                    <a:xfrm>
-                      <a:off x="0" y="0"/>
-                      <a:ext cx="5400040" cy="2870835"/>
-                    </a:xfrm>
-                    <a:prstGeom prst="rect">
-                      <a:avLst/>
-                    </a:prstGeom>
-                  </pic:spPr>
-                </pic:pic>
-              </a:graphicData>
-            </a:graphic>
-          </wp:inline>
-        </w:drawing>
-      </w:r>
-    </w:p>
-    <w:p>
-      <w:r>
-        <w:t>In AR mode, we have also added the user stories for having a pickup button. This would be activated when the user is close to a tag, and thus when they pick up the item, the system can reflect that with the ‘Picked up’ state.</w:t>
-      </w:r>
-    </w:p>
-    <w:p>
-      <w:pPr>
-        <w:rPr>
-          <w:b/>
-          <w:bCs/>
-          <w:sz w:val="32"/>
-          <w:szCs w:val="32"/>
-        </w:rPr>
-      </w:pPr>
-      <w:r>
-        <w:rPr>
-          <w:b/>
-          <w:bCs/>
-          <w:sz w:val="32"/>
-          <w:szCs w:val="32"/>
-        </w:rPr>
-        <w:t>Changing User Stories after meeting</w:t>
-      </w:r>
-      <w:r>
-        <w:rPr>
-          <w:b/>
-          <w:bCs/>
-          <w:sz w:val="32"/>
-          <w:szCs w:val="32"/>
-        </w:rPr>
-        <w:t xml:space="preserve"> 09/11/2022</w:t>
-      </w:r>
-    </w:p>
-    <w:p>
-      <w:r>
-        <w:t xml:space="preserve">We had a meeting deciding what our first sprint should focus on, and we decided on a short </w:t>
-      </w:r>
-      <w:proofErr w:type="gramStart"/>
-      <w:r>
-        <w:t>1 week</w:t>
-      </w:r>
-      <w:proofErr w:type="gramEnd"/>
-      <w:r>
-        <w:t xml:space="preserve"> sprint to research the most pivotal AR implementation, and also create the foundation of the website and database. </w:t>
-      </w:r>
-    </w:p>
-    <w:p>
-      <w:r>
-        <w:lastRenderedPageBreak/>
-        <w:t>With this, we found that we had no explicit user story to create the website, so we edited the story map to reflect this change:</w:t>
-      </w:r>
-    </w:p>
-    <w:p>
-      <w:r>
-        <w:rPr>
-          <w:noProof/>
-        </w:rPr>
-        <w:drawing>
-          <wp:inline distT="0" distB="0" distL="0" distR="0" wp14:anchorId="2A7A58DE" wp14:editId="0A8F070B">
-            <wp:extent cx="5886058" cy="2687008"/>
-            <wp:effectExtent l="0" t="0" r="635" b="0"/>
-            <wp:docPr id="3" name="Picture 3"/>
-            <wp:cNvGraphicFramePr>
-              <a:graphicFrameLocks xmlns:a="http://schemas.openxmlformats.org/drawingml/2006/main" noChangeAspect="1"/>
-            </wp:cNvGraphicFramePr>
-            <a:graphic xmlns:a="http://schemas.openxmlformats.org/drawingml/2006/main">
-              <a:graphicData uri="http://schemas.openxmlformats.org/drawingml/2006/picture">
-                <pic:pic xmlns:pic="http://schemas.openxmlformats.org/drawingml/2006/picture">
-                  <pic:nvPicPr>
-                    <pic:cNvPr id="0" name="Picture 1"/>
+                    <pic:cNvPr id="0" name="Picture 56"/>
                     <pic:cNvPicPr>
                       <a:picLocks noChangeAspect="1" noChangeArrowheads="1"/>
                     </pic:cNvPicPr>
                   </pic:nvPicPr>
                   <pic:blipFill>
-                    <a:blip r:embed="rId8" cstate="print">
+                    <a:blip r:embed="rId4">
                       <a:extLst>
                         <a:ext uri="{28A0092B-C50C-407E-A947-70E740481C1C}">
                           <a14:useLocalDpi xmlns:a14="http://schemas.microsoft.com/office/drawing/2010/main" val="0"/>
@@ -349,7 +95,7 @@
                   <pic:spPr bwMode="auto">
                     <a:xfrm>
                       <a:off x="0" y="0"/>
-                      <a:ext cx="5893025" cy="2690188"/>
+                      <a:ext cx="5400040" cy="3009265"/>
                     </a:xfrm>
                     <a:prstGeom prst="rect">
                       <a:avLst/>
@@ -367,49 +113,47 @@
       </w:r>
     </w:p>
     <w:p>
-      <w:r>
-        <w:t xml:space="preserve">In view tags, two new user stories were added to reflect our process. </w:t>
-      </w:r>
-    </w:p>
-    <w:p>
-      <w:pPr>
-        <w:rPr>
-          <w:b/>
-          <w:bCs/>
-          <w:sz w:val="32"/>
-          <w:szCs w:val="32"/>
-        </w:rPr>
-      </w:pPr>
-      <w:r>
-        <w:rPr>
-          <w:b/>
-          <w:bCs/>
-          <w:sz w:val="32"/>
-          <w:szCs w:val="32"/>
-        </w:rPr>
-        <w:t>Sprint 1 (09/11/2022 -&gt; 16/11/2022)</w:t>
-      </w:r>
-    </w:p>
-    <w:p>
-      <w:r>
-        <w:t>In this sprint, we decided to first create the foundation of our project. Thus, it was made to be shorter than normal.</w:t>
-      </w:r>
-    </w:p>
-    <w:p>
-      <w:r>
-        <w:t>The user stories assigned were:</w:t>
-      </w:r>
-    </w:p>
-    <w:p>
-      <w:r>
-        <w:rPr>
+      <w:pPr>
+        <w:spacing w:before="240" w:after="240" w:line="240" w:lineRule="auto"/>
+        <w:rPr>
+          <w:rFonts w:ascii="Times New Roman" w:eastAsia="Times New Roman" w:hAnsi="Times New Roman" w:cs="Times New Roman"/>
+          <w:sz w:val="24"/>
+          <w:szCs w:val="24"/>
+          <w:lang w:eastAsia="en-GB"/>
+        </w:rPr>
+      </w:pPr>
+      <w:r>
+        <w:rPr>
+          <w:rFonts w:ascii="Arial" w:eastAsia="Times New Roman" w:hAnsi="Arial" w:cs="Arial"/>
+          <w:color w:val="000000"/>
+          <w:lang w:eastAsia="en-GB"/>
+        </w:rPr>
+        <w:t>This is with having a tag at a location. In addition to this, we determined the method of managing these tags as a list of them in another page:</w:t>
+      </w:r>
+    </w:p>
+    <w:p>
+      <w:pPr>
+        <w:spacing w:before="240" w:after="240" w:line="240" w:lineRule="auto"/>
+        <w:rPr>
+          <w:rFonts w:ascii="Times New Roman" w:eastAsia="Times New Roman" w:hAnsi="Times New Roman" w:cs="Times New Roman"/>
+          <w:sz w:val="24"/>
+          <w:szCs w:val="24"/>
+          <w:lang w:eastAsia="en-GB"/>
+        </w:rPr>
+      </w:pPr>
+      <w:r>
+        <w:rPr>
+          <w:rFonts w:ascii="Arial" w:eastAsia="Times New Roman" w:hAnsi="Arial" w:cs="Arial"/>
           <w:noProof/>
+          <w:color w:val="000000"/>
+          <w:bdr w:val="none" w:sz="0" w:space="0" w:color="auto" w:frame="1"/>
+          <w:lang w:eastAsia="en-GB"/>
         </w:rPr>
         <w:drawing>
-          <wp:inline distT="0" distB="0" distL="0" distR="0" wp14:anchorId="7E293019" wp14:editId="7AE1974F">
-            <wp:extent cx="1200492" cy="3371531"/>
-            <wp:effectExtent l="0" t="0" r="0" b="635"/>
-            <wp:docPr id="4" name="Picture 4"/>
+          <wp:inline distT="0" distB="0" distL="0" distR="0" wp14:anchorId="06632E3E" wp14:editId="35C39CCD">
+            <wp:extent cx="5400040" cy="2533650"/>
+            <wp:effectExtent l="0" t="0" r="0" b="0"/>
+            <wp:docPr id="29" name="Picture 29"/>
             <wp:cNvGraphicFramePr>
               <a:graphicFrameLocks xmlns:a="http://schemas.openxmlformats.org/drawingml/2006/main" noChangeAspect="1"/>
             </wp:cNvGraphicFramePr>
@@ -417,23 +161,36 @@
               <a:graphicData uri="http://schemas.openxmlformats.org/drawingml/2006/picture">
                 <pic:pic xmlns:pic="http://schemas.openxmlformats.org/drawingml/2006/picture">
                   <pic:nvPicPr>
-                    <pic:cNvPr id="1" name=""/>
-                    <pic:cNvPicPr/>
+                    <pic:cNvPr id="0" name="Picture 57"/>
+                    <pic:cNvPicPr>
+                      <a:picLocks noChangeAspect="1" noChangeArrowheads="1"/>
+                    </pic:cNvPicPr>
                   </pic:nvPicPr>
                   <pic:blipFill>
-                    <a:blip r:embed="rId9"/>
+                    <a:blip r:embed="rId5">
+                      <a:extLst>
+                        <a:ext uri="{28A0092B-C50C-407E-A947-70E740481C1C}">
+                          <a14:useLocalDpi xmlns:a14="http://schemas.microsoft.com/office/drawing/2010/main" val="0"/>
+                        </a:ext>
+                      </a:extLst>
+                    </a:blip>
+                    <a:srcRect/>
                     <a:stretch>
                       <a:fillRect/>
                     </a:stretch>
                   </pic:blipFill>
-                  <pic:spPr>
+                  <pic:spPr bwMode="auto">
                     <a:xfrm>
                       <a:off x="0" y="0"/>
-                      <a:ext cx="1203677" cy="3380476"/>
+                      <a:ext cx="5400040" cy="2533650"/>
                     </a:xfrm>
                     <a:prstGeom prst="rect">
                       <a:avLst/>
                     </a:prstGeom>
+                    <a:noFill/>
+                    <a:ln>
+                      <a:noFill/>
+                    </a:ln>
                   </pic:spPr>
                 </pic:pic>
               </a:graphicData>
@@ -443,34 +200,86 @@
       </w:r>
     </w:p>
     <w:p>
-      <w:r>
+      <w:pPr>
+        <w:spacing w:before="240" w:after="240" w:line="240" w:lineRule="auto"/>
+        <w:rPr>
+          <w:rFonts w:ascii="Times New Roman" w:eastAsia="Times New Roman" w:hAnsi="Times New Roman" w:cs="Times New Roman"/>
+          <w:sz w:val="24"/>
+          <w:szCs w:val="24"/>
+          <w:lang w:eastAsia="en-GB"/>
+        </w:rPr>
+      </w:pPr>
+      <w:r>
+        <w:rPr>
+          <w:rFonts w:ascii="Arial" w:eastAsia="Times New Roman" w:hAnsi="Arial" w:cs="Arial"/>
+          <w:color w:val="000000"/>
+          <w:lang w:eastAsia="en-GB"/>
+        </w:rPr>
+        <w:t>Where, we determined ‘edit’ as the only method to change the tags’ location. Moreso, we failed to include the idea of ‘Picking up’ and ‘Placing down’ tags. Thus, if the user were to reach their tag and pick up that object, there would be no explicit status of ‘Picked up’, and instead would be up to implementation, maybe deleting the tag outright.</w:t>
+      </w:r>
+    </w:p>
+    <w:p>
+      <w:pPr>
+        <w:spacing w:before="240" w:after="240" w:line="240" w:lineRule="auto"/>
+        <w:rPr>
+          <w:rFonts w:ascii="Times New Roman" w:eastAsia="Times New Roman" w:hAnsi="Times New Roman" w:cs="Times New Roman"/>
+          <w:sz w:val="24"/>
+          <w:szCs w:val="24"/>
+          <w:lang w:eastAsia="en-GB"/>
+        </w:rPr>
+      </w:pPr>
+      <w:r>
+        <w:rPr>
+          <w:rFonts w:ascii="Arial" w:eastAsia="Times New Roman" w:hAnsi="Arial" w:cs="Arial"/>
+          <w:color w:val="000000"/>
+          <w:lang w:eastAsia="en-GB"/>
+        </w:rPr>
         <w:lastRenderedPageBreak/>
-        <w:t xml:space="preserve">And we split the team into 3 </w:t>
-      </w:r>
-      <w:proofErr w:type="spellStart"/>
-      <w:r>
-        <w:t>subteams</w:t>
-      </w:r>
-      <w:proofErr w:type="spellEnd"/>
-      <w:r>
-        <w:t>, with one working on designing/researching how the use AR in websites. Another team was set on setting up a website that everyone can develop on in the future, and the last was assigned the task of designing some extensible database that reflects our current goal of a viewable list of tags and a user login system.</w:t>
-      </w:r>
-    </w:p>
-    <w:p>
-      <w:r>
-        <w:t>Most of the user stories were in the ‘View Tags’ Epic:</w:t>
-      </w:r>
-    </w:p>
-    <w:p>
-      <w:r>
-        <w:rPr>
+        <w:t>This also removes the idea of Placing down.</w:t>
+      </w:r>
+    </w:p>
+    <w:p>
+      <w:pPr>
+        <w:spacing w:before="240" w:after="240" w:line="240" w:lineRule="auto"/>
+        <w:rPr>
+          <w:rFonts w:ascii="Times New Roman" w:eastAsia="Times New Roman" w:hAnsi="Times New Roman" w:cs="Times New Roman"/>
+          <w:sz w:val="24"/>
+          <w:szCs w:val="24"/>
+          <w:lang w:eastAsia="en-GB"/>
+        </w:rPr>
+      </w:pPr>
+      <w:r>
+        <w:rPr>
+          <w:rFonts w:ascii="Arial" w:eastAsia="Times New Roman" w:hAnsi="Arial" w:cs="Arial"/>
+          <w:color w:val="000000"/>
+          <w:lang w:eastAsia="en-GB"/>
+        </w:rPr>
+        <w:t>After the meeting with our sponsor, the idea of placing and picking was brought up, so we decided to overhaul some of our user stories to reflect this:</w:t>
+      </w:r>
+    </w:p>
+    <w:p>
+      <w:pPr>
+        <w:spacing w:before="240" w:after="240" w:line="240" w:lineRule="auto"/>
+        <w:rPr>
+          <w:rFonts w:ascii="Times New Roman" w:eastAsia="Times New Roman" w:hAnsi="Times New Roman" w:cs="Times New Roman"/>
+          <w:sz w:val="24"/>
+          <w:szCs w:val="24"/>
+          <w:lang w:eastAsia="en-GB"/>
+        </w:rPr>
+      </w:pPr>
+      <w:r>
+        <w:rPr>
+          <w:rFonts w:ascii="Arial" w:eastAsia="Times New Roman" w:hAnsi="Arial" w:cs="Arial"/>
           <w:noProof/>
+          <w:color w:val="000000"/>
+          <w:bdr w:val="none" w:sz="0" w:space="0" w:color="auto" w:frame="1"/>
+          <w:lang w:eastAsia="en-GB"/>
         </w:rPr>
         <w:drawing>
-          <wp:inline distT="0" distB="0" distL="0" distR="0" wp14:anchorId="32753D36" wp14:editId="4B0A7A6E">
-            <wp:extent cx="5400040" cy="1642110"/>
-            <wp:effectExtent l="0" t="0" r="0" b="0"/>
-            <wp:docPr id="10" name="Picture 10"/>
+          <wp:inline distT="0" distB="0" distL="0" distR="0" wp14:anchorId="25F1B13B" wp14:editId="45E565A1">
+            <wp:extent cx="5400040" cy="1635760"/>
+            <wp:effectExtent l="0" t="0" r="0" b="2540"/>
+            <wp:docPr id="28" name="Picture 28"/>
             <wp:cNvGraphicFramePr>
               <a:graphicFrameLocks xmlns:a="http://schemas.openxmlformats.org/drawingml/2006/main" noChangeAspect="1"/>
             </wp:cNvGraphicFramePr>
@@ -478,23 +287,36 @@
               <a:graphicData uri="http://schemas.openxmlformats.org/drawingml/2006/picture">
                 <pic:pic xmlns:pic="http://schemas.openxmlformats.org/drawingml/2006/picture">
                   <pic:nvPicPr>
-                    <pic:cNvPr id="1" name=""/>
-                    <pic:cNvPicPr/>
+                    <pic:cNvPr id="0" name="Picture 58"/>
+                    <pic:cNvPicPr>
+                      <a:picLocks noChangeAspect="1" noChangeArrowheads="1"/>
+                    </pic:cNvPicPr>
                   </pic:nvPicPr>
                   <pic:blipFill>
-                    <a:blip r:embed="rId10"/>
+                    <a:blip r:embed="rId6">
+                      <a:extLst>
+                        <a:ext uri="{28A0092B-C50C-407E-A947-70E740481C1C}">
+                          <a14:useLocalDpi xmlns:a14="http://schemas.microsoft.com/office/drawing/2010/main" val="0"/>
+                        </a:ext>
+                      </a:extLst>
+                    </a:blip>
+                    <a:srcRect/>
                     <a:stretch>
                       <a:fillRect/>
                     </a:stretch>
                   </pic:blipFill>
-                  <pic:spPr>
+                  <pic:spPr bwMode="auto">
                     <a:xfrm>
                       <a:off x="0" y="0"/>
-                      <a:ext cx="5400040" cy="1642110"/>
+                      <a:ext cx="5400040" cy="1635760"/>
                     </a:xfrm>
                     <a:prstGeom prst="rect">
                       <a:avLst/>
                     </a:prstGeom>
+                    <a:noFill/>
+                    <a:ln>
+                      <a:noFill/>
+                    </a:ln>
                   </pic:spPr>
                 </pic:pic>
               </a:graphicData>
@@ -504,20 +326,66 @@
       </w:r>
     </w:p>
     <w:p>
-      <w:r>
-        <w:t>And the ‘Have an AR icon on that location” Epic:</w:t>
-      </w:r>
-    </w:p>
-    <w:p>
-      <w:r>
-        <w:rPr>
+      <w:pPr>
+        <w:spacing w:before="240" w:after="240" w:line="240" w:lineRule="auto"/>
+        <w:rPr>
+          <w:rFonts w:ascii="Times New Roman" w:eastAsia="Times New Roman" w:hAnsi="Times New Roman" w:cs="Times New Roman"/>
+          <w:sz w:val="24"/>
+          <w:szCs w:val="24"/>
+          <w:lang w:eastAsia="en-GB"/>
+        </w:rPr>
+      </w:pPr>
+      <w:r>
+        <w:rPr>
+          <w:rFonts w:ascii="Arial" w:eastAsia="Times New Roman" w:hAnsi="Arial" w:cs="Arial"/>
+          <w:color w:val="000000"/>
+          <w:lang w:eastAsia="en-GB"/>
+        </w:rPr>
+        <w:t>In the page where you view tags, we opted to have a new status for the tags – them being ‘Picked up’. In this state, the tag would be shaded out, and the only option you’d have would be to place the tag back down.</w:t>
+      </w:r>
+    </w:p>
+    <w:p>
+      <w:pPr>
+        <w:spacing w:before="240" w:after="240" w:line="240" w:lineRule="auto"/>
+        <w:rPr>
+          <w:rFonts w:ascii="Times New Roman" w:eastAsia="Times New Roman" w:hAnsi="Times New Roman" w:cs="Times New Roman"/>
+          <w:sz w:val="24"/>
+          <w:szCs w:val="24"/>
+          <w:lang w:eastAsia="en-GB"/>
+        </w:rPr>
+      </w:pPr>
+      <w:r>
+        <w:rPr>
+          <w:rFonts w:ascii="Arial" w:eastAsia="Times New Roman" w:hAnsi="Arial" w:cs="Arial"/>
+          <w:color w:val="000000"/>
+          <w:lang w:eastAsia="en-GB"/>
+        </w:rPr>
+        <w:t>The edit tags are still here, but it will be relegated to more rare situations.</w:t>
+      </w:r>
+    </w:p>
+    <w:p>
+      <w:pPr>
+        <w:spacing w:before="240" w:after="240" w:line="240" w:lineRule="auto"/>
+        <w:rPr>
+          <w:rFonts w:ascii="Times New Roman" w:eastAsia="Times New Roman" w:hAnsi="Times New Roman" w:cs="Times New Roman"/>
+          <w:sz w:val="24"/>
+          <w:szCs w:val="24"/>
+          <w:lang w:eastAsia="en-GB"/>
+        </w:rPr>
+      </w:pPr>
+      <w:r>
+        <w:rPr>
+          <w:rFonts w:ascii="Arial" w:eastAsia="Times New Roman" w:hAnsi="Arial" w:cs="Arial"/>
           <w:noProof/>
+          <w:color w:val="000000"/>
+          <w:bdr w:val="none" w:sz="0" w:space="0" w:color="auto" w:frame="1"/>
+          <w:lang w:eastAsia="en-GB"/>
         </w:rPr>
         <w:drawing>
-          <wp:inline distT="0" distB="0" distL="0" distR="0" wp14:anchorId="43A200E9" wp14:editId="703503D3">
-            <wp:extent cx="5400040" cy="2841625"/>
+          <wp:inline distT="0" distB="0" distL="0" distR="0" wp14:anchorId="4428DA75" wp14:editId="521924F3">
+            <wp:extent cx="5400040" cy="2866390"/>
             <wp:effectExtent l="0" t="0" r="0" b="0"/>
-            <wp:docPr id="11" name="Picture 11"/>
+            <wp:docPr id="27" name="Picture 27"/>
             <wp:cNvGraphicFramePr>
               <a:graphicFrameLocks xmlns:a="http://schemas.openxmlformats.org/drawingml/2006/main" noChangeAspect="1"/>
             </wp:cNvGraphicFramePr>
@@ -525,23 +393,36 @@
               <a:graphicData uri="http://schemas.openxmlformats.org/drawingml/2006/picture">
                 <pic:pic xmlns:pic="http://schemas.openxmlformats.org/drawingml/2006/picture">
                   <pic:nvPicPr>
-                    <pic:cNvPr id="1" name=""/>
-                    <pic:cNvPicPr/>
+                    <pic:cNvPr id="0" name="Picture 59"/>
+                    <pic:cNvPicPr>
+                      <a:picLocks noChangeAspect="1" noChangeArrowheads="1"/>
+                    </pic:cNvPicPr>
                   </pic:nvPicPr>
                   <pic:blipFill>
-                    <a:blip r:embed="rId11"/>
+                    <a:blip r:embed="rId7">
+                      <a:extLst>
+                        <a:ext uri="{28A0092B-C50C-407E-A947-70E740481C1C}">
+                          <a14:useLocalDpi xmlns:a14="http://schemas.microsoft.com/office/drawing/2010/main" val="0"/>
+                        </a:ext>
+                      </a:extLst>
+                    </a:blip>
+                    <a:srcRect/>
                     <a:stretch>
                       <a:fillRect/>
                     </a:stretch>
                   </pic:blipFill>
-                  <pic:spPr>
+                  <pic:spPr bwMode="auto">
                     <a:xfrm>
                       <a:off x="0" y="0"/>
-                      <a:ext cx="5400040" cy="2841625"/>
+                      <a:ext cx="5400040" cy="2866390"/>
                     </a:xfrm>
                     <a:prstGeom prst="rect">
                       <a:avLst/>
                     </a:prstGeom>
+                    <a:noFill/>
+                    <a:ln>
+                      <a:noFill/>
+                    </a:ln>
                   </pic:spPr>
                 </pic:pic>
               </a:graphicData>
@@ -551,29 +432,1267 @@
       </w:r>
     </w:p>
     <w:p>
-      <w:r>
-        <w:t>We have also set up the sub-teams to reflect the skillset of everyone. The website sub-team includes Alfie, who has moderate experience in web technologies, and Oliver, who</w:t>
-      </w:r>
-      <w:r>
-        <w:t>se skillset leans more on data interpretation.</w:t>
-      </w:r>
-    </w:p>
-    <w:p>
-      <w:r>
+      <w:pPr>
+        <w:spacing w:before="240" w:after="240" w:line="240" w:lineRule="auto"/>
+        <w:rPr>
+          <w:rFonts w:ascii="Times New Roman" w:eastAsia="Times New Roman" w:hAnsi="Times New Roman" w:cs="Times New Roman"/>
+          <w:sz w:val="24"/>
+          <w:szCs w:val="24"/>
+          <w:lang w:eastAsia="en-GB"/>
+        </w:rPr>
+      </w:pPr>
+      <w:r>
+        <w:rPr>
+          <w:rFonts w:ascii="Arial" w:eastAsia="Times New Roman" w:hAnsi="Arial" w:cs="Arial"/>
+          <w:color w:val="000000"/>
+          <w:lang w:eastAsia="en-GB"/>
+        </w:rPr>
+        <w:t>In AR mode, we have also added the user stories for having a pickup button. This would be activated when the user is close to a tag, and thus when they pick up the item, the system can reflect that with the ‘Picked up’ state.</w:t>
+      </w:r>
+    </w:p>
+    <w:p>
+      <w:pPr>
+        <w:spacing w:before="240" w:after="240" w:line="240" w:lineRule="auto"/>
+        <w:rPr>
+          <w:rFonts w:ascii="Times New Roman" w:eastAsia="Times New Roman" w:hAnsi="Times New Roman" w:cs="Times New Roman"/>
+          <w:sz w:val="24"/>
+          <w:szCs w:val="24"/>
+          <w:lang w:eastAsia="en-GB"/>
+        </w:rPr>
+      </w:pPr>
+      <w:r>
+        <w:rPr>
+          <w:rFonts w:ascii="Arial" w:eastAsia="Times New Roman" w:hAnsi="Arial" w:cs="Arial"/>
+          <w:b/>
+          <w:bCs/>
+          <w:color w:val="000000"/>
+          <w:sz w:val="32"/>
+          <w:szCs w:val="32"/>
+          <w:lang w:eastAsia="en-GB"/>
+        </w:rPr>
+        <w:t>Changing User Stories after meeting 09/11/2022</w:t>
+      </w:r>
+    </w:p>
+    <w:p>
+      <w:pPr>
+        <w:spacing w:before="240" w:after="240" w:line="240" w:lineRule="auto"/>
+        <w:rPr>
+          <w:rFonts w:ascii="Times New Roman" w:eastAsia="Times New Roman" w:hAnsi="Times New Roman" w:cs="Times New Roman"/>
+          <w:sz w:val="24"/>
+          <w:szCs w:val="24"/>
+          <w:lang w:eastAsia="en-GB"/>
+        </w:rPr>
+      </w:pPr>
+      <w:r>
+        <w:rPr>
+          <w:rFonts w:ascii="Arial" w:eastAsia="Times New Roman" w:hAnsi="Arial" w:cs="Arial"/>
+          <w:color w:val="000000"/>
+          <w:lang w:eastAsia="en-GB"/>
+        </w:rPr>
+        <w:t xml:space="preserve">We had a meeting deciding what our first sprint should focus on, and we decided on a short </w:t>
+      </w:r>
+      <w:proofErr w:type="gramStart"/>
+      <w:r>
+        <w:rPr>
+          <w:rFonts w:ascii="Arial" w:eastAsia="Times New Roman" w:hAnsi="Arial" w:cs="Arial"/>
+          <w:color w:val="000000"/>
+          <w:lang w:eastAsia="en-GB"/>
+        </w:rPr>
+        <w:t>1 week</w:t>
+      </w:r>
+      <w:proofErr w:type="gramEnd"/>
+      <w:r>
+        <w:rPr>
+          <w:rFonts w:ascii="Arial" w:eastAsia="Times New Roman" w:hAnsi="Arial" w:cs="Arial"/>
+          <w:color w:val="000000"/>
+          <w:lang w:eastAsia="en-GB"/>
+        </w:rPr>
+        <w:t xml:space="preserve"> sprint to research the most pivotal AR implementation, and also create the foundation of the website and database.</w:t>
+      </w:r>
+    </w:p>
+    <w:p>
+      <w:pPr>
+        <w:spacing w:before="240" w:after="240" w:line="240" w:lineRule="auto"/>
+        <w:rPr>
+          <w:rFonts w:ascii="Times New Roman" w:eastAsia="Times New Roman" w:hAnsi="Times New Roman" w:cs="Times New Roman"/>
+          <w:sz w:val="24"/>
+          <w:szCs w:val="24"/>
+          <w:lang w:eastAsia="en-GB"/>
+        </w:rPr>
+      </w:pPr>
+      <w:r>
+        <w:rPr>
+          <w:rFonts w:ascii="Arial" w:eastAsia="Times New Roman" w:hAnsi="Arial" w:cs="Arial"/>
+          <w:color w:val="000000"/>
+          <w:lang w:eastAsia="en-GB"/>
+        </w:rPr>
+        <w:lastRenderedPageBreak/>
+        <w:t>With this, we found that we had no explicit user story to create the website, so we edited the story map to reflect this change:</w:t>
+      </w:r>
+    </w:p>
+    <w:p>
+      <w:pPr>
+        <w:spacing w:before="240" w:after="240" w:line="240" w:lineRule="auto"/>
+        <w:rPr>
+          <w:rFonts w:ascii="Times New Roman" w:eastAsia="Times New Roman" w:hAnsi="Times New Roman" w:cs="Times New Roman"/>
+          <w:sz w:val="24"/>
+          <w:szCs w:val="24"/>
+          <w:lang w:eastAsia="en-GB"/>
+        </w:rPr>
+      </w:pPr>
+      <w:r>
+        <w:rPr>
+          <w:rFonts w:ascii="Arial" w:eastAsia="Times New Roman" w:hAnsi="Arial" w:cs="Arial"/>
+          <w:noProof/>
+          <w:color w:val="000000"/>
+          <w:bdr w:val="none" w:sz="0" w:space="0" w:color="auto" w:frame="1"/>
+          <w:lang w:eastAsia="en-GB"/>
+        </w:rPr>
+        <w:drawing>
+          <wp:inline distT="0" distB="0" distL="0" distR="0" wp14:anchorId="6E5192EB" wp14:editId="7B07EF78">
+            <wp:extent cx="5400040" cy="2463800"/>
+            <wp:effectExtent l="0" t="0" r="0" b="0"/>
+            <wp:docPr id="26" name="Picture 26"/>
+            <wp:cNvGraphicFramePr>
+              <a:graphicFrameLocks xmlns:a="http://schemas.openxmlformats.org/drawingml/2006/main" noChangeAspect="1"/>
+            </wp:cNvGraphicFramePr>
+            <a:graphic xmlns:a="http://schemas.openxmlformats.org/drawingml/2006/main">
+              <a:graphicData uri="http://schemas.openxmlformats.org/drawingml/2006/picture">
+                <pic:pic xmlns:pic="http://schemas.openxmlformats.org/drawingml/2006/picture">
+                  <pic:nvPicPr>
+                    <pic:cNvPr id="0" name="Picture 60"/>
+                    <pic:cNvPicPr>
+                      <a:picLocks noChangeAspect="1" noChangeArrowheads="1"/>
+                    </pic:cNvPicPr>
+                  </pic:nvPicPr>
+                  <pic:blipFill>
+                    <a:blip r:embed="rId8">
+                      <a:extLst>
+                        <a:ext uri="{28A0092B-C50C-407E-A947-70E740481C1C}">
+                          <a14:useLocalDpi xmlns:a14="http://schemas.microsoft.com/office/drawing/2010/main" val="0"/>
+                        </a:ext>
+                      </a:extLst>
+                    </a:blip>
+                    <a:srcRect/>
+                    <a:stretch>
+                      <a:fillRect/>
+                    </a:stretch>
+                  </pic:blipFill>
+                  <pic:spPr bwMode="auto">
+                    <a:xfrm>
+                      <a:off x="0" y="0"/>
+                      <a:ext cx="5400040" cy="2463800"/>
+                    </a:xfrm>
+                    <a:prstGeom prst="rect">
+                      <a:avLst/>
+                    </a:prstGeom>
+                    <a:noFill/>
+                    <a:ln>
+                      <a:noFill/>
+                    </a:ln>
+                  </pic:spPr>
+                </pic:pic>
+              </a:graphicData>
+            </a:graphic>
+          </wp:inline>
+        </w:drawing>
+      </w:r>
+    </w:p>
+    <w:p>
+      <w:pPr>
+        <w:spacing w:before="240" w:after="240" w:line="240" w:lineRule="auto"/>
+        <w:rPr>
+          <w:rFonts w:ascii="Times New Roman" w:eastAsia="Times New Roman" w:hAnsi="Times New Roman" w:cs="Times New Roman"/>
+          <w:sz w:val="24"/>
+          <w:szCs w:val="24"/>
+          <w:lang w:eastAsia="en-GB"/>
+        </w:rPr>
+      </w:pPr>
+      <w:r>
+        <w:rPr>
+          <w:rFonts w:ascii="Arial" w:eastAsia="Times New Roman" w:hAnsi="Arial" w:cs="Arial"/>
+          <w:color w:val="000000"/>
+          <w:lang w:eastAsia="en-GB"/>
+        </w:rPr>
+        <w:t>In view tags, two new user stories were added to reflect our process.</w:t>
+      </w:r>
+    </w:p>
+    <w:p>
+      <w:pPr>
+        <w:spacing w:after="240" w:line="240" w:lineRule="auto"/>
+        <w:rPr>
+          <w:rFonts w:ascii="Times New Roman" w:eastAsia="Times New Roman" w:hAnsi="Times New Roman" w:cs="Times New Roman"/>
+          <w:sz w:val="24"/>
+          <w:szCs w:val="24"/>
+          <w:lang w:eastAsia="en-GB"/>
+        </w:rPr>
+      </w:pPr>
+      <w:r>
+        <w:rPr>
+          <w:rFonts w:ascii="Times New Roman" w:eastAsia="Times New Roman" w:hAnsi="Times New Roman" w:cs="Times New Roman"/>
+          <w:sz w:val="24"/>
+          <w:szCs w:val="24"/>
+          <w:lang w:eastAsia="en-GB"/>
+        </w:rPr>
+        <w:br/>
+      </w:r>
+      <w:r>
+        <w:rPr>
+          <w:rFonts w:ascii="Times New Roman" w:eastAsia="Times New Roman" w:hAnsi="Times New Roman" w:cs="Times New Roman"/>
+          <w:sz w:val="24"/>
+          <w:szCs w:val="24"/>
+          <w:lang w:eastAsia="en-GB"/>
+        </w:rPr>
+        <w:br/>
+      </w:r>
+      <w:r>
+        <w:rPr>
+          <w:rFonts w:ascii="Times New Roman" w:eastAsia="Times New Roman" w:hAnsi="Times New Roman" w:cs="Times New Roman"/>
+          <w:sz w:val="24"/>
+          <w:szCs w:val="24"/>
+          <w:lang w:eastAsia="en-GB"/>
+        </w:rPr>
+        <w:br/>
+      </w:r>
+      <w:r>
+        <w:rPr>
+          <w:rFonts w:ascii="Times New Roman" w:eastAsia="Times New Roman" w:hAnsi="Times New Roman" w:cs="Times New Roman"/>
+          <w:sz w:val="24"/>
+          <w:szCs w:val="24"/>
+          <w:lang w:eastAsia="en-GB"/>
+        </w:rPr>
+        <w:br/>
+      </w:r>
+      <w:r>
+        <w:rPr>
+          <w:rFonts w:ascii="Times New Roman" w:eastAsia="Times New Roman" w:hAnsi="Times New Roman" w:cs="Times New Roman"/>
+          <w:sz w:val="24"/>
+          <w:szCs w:val="24"/>
+          <w:lang w:eastAsia="en-GB"/>
+        </w:rPr>
+        <w:br/>
+      </w:r>
+      <w:r>
+        <w:rPr>
+          <w:rFonts w:ascii="Times New Roman" w:eastAsia="Times New Roman" w:hAnsi="Times New Roman" w:cs="Times New Roman"/>
+          <w:sz w:val="24"/>
+          <w:szCs w:val="24"/>
+          <w:lang w:eastAsia="en-GB"/>
+        </w:rPr>
+        <w:br/>
+      </w:r>
+      <w:r>
+        <w:rPr>
+          <w:rFonts w:ascii="Times New Roman" w:eastAsia="Times New Roman" w:hAnsi="Times New Roman" w:cs="Times New Roman"/>
+          <w:sz w:val="24"/>
+          <w:szCs w:val="24"/>
+          <w:lang w:eastAsia="en-GB"/>
+        </w:rPr>
+        <w:br/>
+      </w:r>
+    </w:p>
+    <w:p>
+      <w:pPr>
+        <w:spacing w:before="240" w:after="240" w:line="240" w:lineRule="auto"/>
+        <w:rPr>
+          <w:rFonts w:ascii="Times New Roman" w:eastAsia="Times New Roman" w:hAnsi="Times New Roman" w:cs="Times New Roman"/>
+          <w:sz w:val="24"/>
+          <w:szCs w:val="24"/>
+          <w:lang w:eastAsia="en-GB"/>
+        </w:rPr>
+      </w:pPr>
+      <w:r>
+        <w:rPr>
+          <w:rFonts w:ascii="Arial" w:eastAsia="Times New Roman" w:hAnsi="Arial" w:cs="Arial"/>
+          <w:b/>
+          <w:bCs/>
+          <w:color w:val="000000"/>
+          <w:sz w:val="32"/>
+          <w:szCs w:val="32"/>
+          <w:lang w:eastAsia="en-GB"/>
+        </w:rPr>
+        <w:t>Sprint 1 (09/11/2022 -&gt; 16/11/2022)</w:t>
+      </w:r>
+    </w:p>
+    <w:p>
+      <w:pPr>
+        <w:spacing w:before="240" w:after="240" w:line="240" w:lineRule="auto"/>
+        <w:rPr>
+          <w:rFonts w:ascii="Times New Roman" w:eastAsia="Times New Roman" w:hAnsi="Times New Roman" w:cs="Times New Roman"/>
+          <w:sz w:val="24"/>
+          <w:szCs w:val="24"/>
+          <w:lang w:eastAsia="en-GB"/>
+        </w:rPr>
+      </w:pPr>
+      <w:r>
+        <w:rPr>
+          <w:rFonts w:ascii="Arial" w:eastAsia="Times New Roman" w:hAnsi="Arial" w:cs="Arial"/>
+          <w:color w:val="000000"/>
+          <w:lang w:eastAsia="en-GB"/>
+        </w:rPr>
+        <w:t>In this sprint, we decided to first create the foundation of our project. Thus, it was made to be shorter than normal.</w:t>
+      </w:r>
+    </w:p>
+    <w:p>
+      <w:pPr>
+        <w:spacing w:before="240" w:after="240" w:line="240" w:lineRule="auto"/>
+        <w:rPr>
+          <w:rFonts w:ascii="Times New Roman" w:eastAsia="Times New Roman" w:hAnsi="Times New Roman" w:cs="Times New Roman"/>
+          <w:sz w:val="24"/>
+          <w:szCs w:val="24"/>
+          <w:lang w:eastAsia="en-GB"/>
+        </w:rPr>
+      </w:pPr>
+      <w:r>
+        <w:rPr>
+          <w:rFonts w:ascii="Arial" w:eastAsia="Times New Roman" w:hAnsi="Arial" w:cs="Arial"/>
+          <w:color w:val="000000"/>
+          <w:lang w:eastAsia="en-GB"/>
+        </w:rPr>
+        <w:t>The user stories assigned were:</w:t>
+      </w:r>
+    </w:p>
+    <w:p>
+      <w:pPr>
+        <w:spacing w:before="240" w:after="240" w:line="240" w:lineRule="auto"/>
+        <w:rPr>
+          <w:rFonts w:ascii="Times New Roman" w:eastAsia="Times New Roman" w:hAnsi="Times New Roman" w:cs="Times New Roman"/>
+          <w:sz w:val="24"/>
+          <w:szCs w:val="24"/>
+          <w:lang w:eastAsia="en-GB"/>
+        </w:rPr>
+      </w:pPr>
+      <w:r>
+        <w:rPr>
+          <w:rFonts w:ascii="Arial" w:eastAsia="Times New Roman" w:hAnsi="Arial" w:cs="Arial"/>
+          <w:noProof/>
+          <w:color w:val="000000"/>
+          <w:bdr w:val="none" w:sz="0" w:space="0" w:color="auto" w:frame="1"/>
+          <w:lang w:eastAsia="en-GB"/>
+        </w:rPr>
+        <w:lastRenderedPageBreak/>
+        <w:drawing>
+          <wp:inline distT="0" distB="0" distL="0" distR="0" wp14:anchorId="4A7E2819" wp14:editId="5EC7B8DE">
+            <wp:extent cx="1266825" cy="3514725"/>
+            <wp:effectExtent l="0" t="0" r="9525" b="9525"/>
+            <wp:docPr id="25" name="Picture 25"/>
+            <wp:cNvGraphicFramePr>
+              <a:graphicFrameLocks xmlns:a="http://schemas.openxmlformats.org/drawingml/2006/main" noChangeAspect="1"/>
+            </wp:cNvGraphicFramePr>
+            <a:graphic xmlns:a="http://schemas.openxmlformats.org/drawingml/2006/main">
+              <a:graphicData uri="http://schemas.openxmlformats.org/drawingml/2006/picture">
+                <pic:pic xmlns:pic="http://schemas.openxmlformats.org/drawingml/2006/picture">
+                  <pic:nvPicPr>
+                    <pic:cNvPr id="0" name="Picture 61"/>
+                    <pic:cNvPicPr>
+                      <a:picLocks noChangeAspect="1" noChangeArrowheads="1"/>
+                    </pic:cNvPicPr>
+                  </pic:nvPicPr>
+                  <pic:blipFill>
+                    <a:blip r:embed="rId9">
+                      <a:extLst>
+                        <a:ext uri="{28A0092B-C50C-407E-A947-70E740481C1C}">
+                          <a14:useLocalDpi xmlns:a14="http://schemas.microsoft.com/office/drawing/2010/main" val="0"/>
+                        </a:ext>
+                      </a:extLst>
+                    </a:blip>
+                    <a:srcRect/>
+                    <a:stretch>
+                      <a:fillRect/>
+                    </a:stretch>
+                  </pic:blipFill>
+                  <pic:spPr bwMode="auto">
+                    <a:xfrm>
+                      <a:off x="0" y="0"/>
+                      <a:ext cx="1266825" cy="3514725"/>
+                    </a:xfrm>
+                    <a:prstGeom prst="rect">
+                      <a:avLst/>
+                    </a:prstGeom>
+                    <a:noFill/>
+                    <a:ln>
+                      <a:noFill/>
+                    </a:ln>
+                  </pic:spPr>
+                </pic:pic>
+              </a:graphicData>
+            </a:graphic>
+          </wp:inline>
+        </w:drawing>
+      </w:r>
+    </w:p>
+    <w:p>
+      <w:pPr>
+        <w:spacing w:before="240" w:after="240" w:line="240" w:lineRule="auto"/>
+        <w:rPr>
+          <w:rFonts w:ascii="Times New Roman" w:eastAsia="Times New Roman" w:hAnsi="Times New Roman" w:cs="Times New Roman"/>
+          <w:sz w:val="24"/>
+          <w:szCs w:val="24"/>
+          <w:lang w:eastAsia="en-GB"/>
+        </w:rPr>
+      </w:pPr>
+      <w:r>
+        <w:rPr>
+          <w:rFonts w:ascii="Arial" w:eastAsia="Times New Roman" w:hAnsi="Arial" w:cs="Arial"/>
+          <w:color w:val="000000"/>
+          <w:lang w:eastAsia="en-GB"/>
+        </w:rPr>
+        <w:t xml:space="preserve">And we split the team into 3 </w:t>
+      </w:r>
+      <w:proofErr w:type="spellStart"/>
+      <w:r>
+        <w:rPr>
+          <w:rFonts w:ascii="Arial" w:eastAsia="Times New Roman" w:hAnsi="Arial" w:cs="Arial"/>
+          <w:color w:val="000000"/>
+          <w:lang w:eastAsia="en-GB"/>
+        </w:rPr>
+        <w:t>subteams</w:t>
+      </w:r>
+      <w:proofErr w:type="spellEnd"/>
+      <w:r>
+        <w:rPr>
+          <w:rFonts w:ascii="Arial" w:eastAsia="Times New Roman" w:hAnsi="Arial" w:cs="Arial"/>
+          <w:color w:val="000000"/>
+          <w:lang w:eastAsia="en-GB"/>
+        </w:rPr>
+        <w:t>, with one working on designing/researching how the use AR in websites. Another team was set on setting up a website that everyone can develop on in the future, and the last was assigned the task of designing some extensible database that reflects our current goal of a viewable list of tags and a user login system.</w:t>
+      </w:r>
+    </w:p>
+    <w:p>
+      <w:pPr>
+        <w:spacing w:before="240" w:after="240" w:line="240" w:lineRule="auto"/>
+        <w:rPr>
+          <w:rFonts w:ascii="Times New Roman" w:eastAsia="Times New Roman" w:hAnsi="Times New Roman" w:cs="Times New Roman"/>
+          <w:sz w:val="24"/>
+          <w:szCs w:val="24"/>
+          <w:lang w:eastAsia="en-GB"/>
+        </w:rPr>
+      </w:pPr>
+      <w:r>
+        <w:rPr>
+          <w:rFonts w:ascii="Arial" w:eastAsia="Times New Roman" w:hAnsi="Arial" w:cs="Arial"/>
+          <w:color w:val="000000"/>
+          <w:lang w:eastAsia="en-GB"/>
+        </w:rPr>
+        <w:t>Most of the user stories were in the ‘View Tags’ Epic:</w:t>
+      </w:r>
+    </w:p>
+    <w:p>
+      <w:pPr>
+        <w:spacing w:before="240" w:after="240" w:line="240" w:lineRule="auto"/>
+        <w:rPr>
+          <w:rFonts w:ascii="Times New Roman" w:eastAsia="Times New Roman" w:hAnsi="Times New Roman" w:cs="Times New Roman"/>
+          <w:sz w:val="24"/>
+          <w:szCs w:val="24"/>
+          <w:lang w:eastAsia="en-GB"/>
+        </w:rPr>
+      </w:pPr>
+      <w:r>
+        <w:rPr>
+          <w:rFonts w:ascii="Arial" w:eastAsia="Times New Roman" w:hAnsi="Arial" w:cs="Arial"/>
+          <w:noProof/>
+          <w:color w:val="000000"/>
+          <w:bdr w:val="none" w:sz="0" w:space="0" w:color="auto" w:frame="1"/>
+          <w:lang w:eastAsia="en-GB"/>
+        </w:rPr>
+        <w:drawing>
+          <wp:inline distT="0" distB="0" distL="0" distR="0" wp14:anchorId="64D5221E" wp14:editId="57765649">
+            <wp:extent cx="5400040" cy="1638300"/>
+            <wp:effectExtent l="0" t="0" r="0" b="0"/>
+            <wp:docPr id="24" name="Picture 24"/>
+            <wp:cNvGraphicFramePr>
+              <a:graphicFrameLocks xmlns:a="http://schemas.openxmlformats.org/drawingml/2006/main" noChangeAspect="1"/>
+            </wp:cNvGraphicFramePr>
+            <a:graphic xmlns:a="http://schemas.openxmlformats.org/drawingml/2006/main">
+              <a:graphicData uri="http://schemas.openxmlformats.org/drawingml/2006/picture">
+                <pic:pic xmlns:pic="http://schemas.openxmlformats.org/drawingml/2006/picture">
+                  <pic:nvPicPr>
+                    <pic:cNvPr id="0" name="Picture 62"/>
+                    <pic:cNvPicPr>
+                      <a:picLocks noChangeAspect="1" noChangeArrowheads="1"/>
+                    </pic:cNvPicPr>
+                  </pic:nvPicPr>
+                  <pic:blipFill>
+                    <a:blip r:embed="rId10">
+                      <a:extLst>
+                        <a:ext uri="{28A0092B-C50C-407E-A947-70E740481C1C}">
+                          <a14:useLocalDpi xmlns:a14="http://schemas.microsoft.com/office/drawing/2010/main" val="0"/>
+                        </a:ext>
+                      </a:extLst>
+                    </a:blip>
+                    <a:srcRect/>
+                    <a:stretch>
+                      <a:fillRect/>
+                    </a:stretch>
+                  </pic:blipFill>
+                  <pic:spPr bwMode="auto">
+                    <a:xfrm>
+                      <a:off x="0" y="0"/>
+                      <a:ext cx="5400040" cy="1638300"/>
+                    </a:xfrm>
+                    <a:prstGeom prst="rect">
+                      <a:avLst/>
+                    </a:prstGeom>
+                    <a:noFill/>
+                    <a:ln>
+                      <a:noFill/>
+                    </a:ln>
+                  </pic:spPr>
+                </pic:pic>
+              </a:graphicData>
+            </a:graphic>
+          </wp:inline>
+        </w:drawing>
+      </w:r>
+    </w:p>
+    <w:p>
+      <w:pPr>
+        <w:spacing w:before="240" w:after="240" w:line="240" w:lineRule="auto"/>
+        <w:rPr>
+          <w:rFonts w:ascii="Times New Roman" w:eastAsia="Times New Roman" w:hAnsi="Times New Roman" w:cs="Times New Roman"/>
+          <w:sz w:val="24"/>
+          <w:szCs w:val="24"/>
+          <w:lang w:eastAsia="en-GB"/>
+        </w:rPr>
+      </w:pPr>
+      <w:r>
+        <w:rPr>
+          <w:rFonts w:ascii="Arial" w:eastAsia="Times New Roman" w:hAnsi="Arial" w:cs="Arial"/>
+          <w:color w:val="000000"/>
+          <w:lang w:eastAsia="en-GB"/>
+        </w:rPr>
+        <w:t>And the ‘Have an AR icon on that location” Epic:</w:t>
+      </w:r>
+    </w:p>
+    <w:p>
+      <w:pPr>
+        <w:spacing w:before="240" w:after="240" w:line="240" w:lineRule="auto"/>
+        <w:rPr>
+          <w:rFonts w:ascii="Times New Roman" w:eastAsia="Times New Roman" w:hAnsi="Times New Roman" w:cs="Times New Roman"/>
+          <w:sz w:val="24"/>
+          <w:szCs w:val="24"/>
+          <w:lang w:eastAsia="en-GB"/>
+        </w:rPr>
+      </w:pPr>
+      <w:r>
+        <w:rPr>
+          <w:rFonts w:ascii="Arial" w:eastAsia="Times New Roman" w:hAnsi="Arial" w:cs="Arial"/>
+          <w:noProof/>
+          <w:color w:val="000000"/>
+          <w:bdr w:val="none" w:sz="0" w:space="0" w:color="auto" w:frame="1"/>
+          <w:lang w:eastAsia="en-GB"/>
+        </w:rPr>
+        <w:lastRenderedPageBreak/>
+        <w:drawing>
+          <wp:inline distT="0" distB="0" distL="0" distR="0" wp14:anchorId="5F8ACD56" wp14:editId="7B7858A6">
+            <wp:extent cx="5400040" cy="2837815"/>
+            <wp:effectExtent l="0" t="0" r="0" b="635"/>
+            <wp:docPr id="23" name="Picture 23"/>
+            <wp:cNvGraphicFramePr>
+              <a:graphicFrameLocks xmlns:a="http://schemas.openxmlformats.org/drawingml/2006/main" noChangeAspect="1"/>
+            </wp:cNvGraphicFramePr>
+            <a:graphic xmlns:a="http://schemas.openxmlformats.org/drawingml/2006/main">
+              <a:graphicData uri="http://schemas.openxmlformats.org/drawingml/2006/picture">
+                <pic:pic xmlns:pic="http://schemas.openxmlformats.org/drawingml/2006/picture">
+                  <pic:nvPicPr>
+                    <pic:cNvPr id="0" name="Picture 63"/>
+                    <pic:cNvPicPr>
+                      <a:picLocks noChangeAspect="1" noChangeArrowheads="1"/>
+                    </pic:cNvPicPr>
+                  </pic:nvPicPr>
+                  <pic:blipFill>
+                    <a:blip r:embed="rId11">
+                      <a:extLst>
+                        <a:ext uri="{28A0092B-C50C-407E-A947-70E740481C1C}">
+                          <a14:useLocalDpi xmlns:a14="http://schemas.microsoft.com/office/drawing/2010/main" val="0"/>
+                        </a:ext>
+                      </a:extLst>
+                    </a:blip>
+                    <a:srcRect/>
+                    <a:stretch>
+                      <a:fillRect/>
+                    </a:stretch>
+                  </pic:blipFill>
+                  <pic:spPr bwMode="auto">
+                    <a:xfrm>
+                      <a:off x="0" y="0"/>
+                      <a:ext cx="5400040" cy="2837815"/>
+                    </a:xfrm>
+                    <a:prstGeom prst="rect">
+                      <a:avLst/>
+                    </a:prstGeom>
+                    <a:noFill/>
+                    <a:ln>
+                      <a:noFill/>
+                    </a:ln>
+                  </pic:spPr>
+                </pic:pic>
+              </a:graphicData>
+            </a:graphic>
+          </wp:inline>
+        </w:drawing>
+      </w:r>
+    </w:p>
+    <w:p>
+      <w:pPr>
+        <w:spacing w:before="240" w:after="240" w:line="240" w:lineRule="auto"/>
+        <w:rPr>
+          <w:rFonts w:ascii="Times New Roman" w:eastAsia="Times New Roman" w:hAnsi="Times New Roman" w:cs="Times New Roman"/>
+          <w:sz w:val="24"/>
+          <w:szCs w:val="24"/>
+          <w:lang w:eastAsia="en-GB"/>
+        </w:rPr>
+      </w:pPr>
+      <w:r>
+        <w:rPr>
+          <w:rFonts w:ascii="Arial" w:eastAsia="Times New Roman" w:hAnsi="Arial" w:cs="Arial"/>
+          <w:color w:val="000000"/>
+          <w:lang w:eastAsia="en-GB"/>
+        </w:rPr>
+        <w:t>We have also set up the sub-teams to reflect the skillset of everyone. The website sub-team includes Alfie, who has moderate experience in web technologies, and Oliver, whose skillset leans more on data interpretation.</w:t>
+      </w:r>
+    </w:p>
+    <w:p>
+      <w:pPr>
+        <w:spacing w:before="240" w:after="240" w:line="240" w:lineRule="auto"/>
+        <w:rPr>
+          <w:rFonts w:ascii="Times New Roman" w:eastAsia="Times New Roman" w:hAnsi="Times New Roman" w:cs="Times New Roman"/>
+          <w:sz w:val="24"/>
+          <w:szCs w:val="24"/>
+          <w:lang w:eastAsia="en-GB"/>
+        </w:rPr>
+      </w:pPr>
+      <w:r>
+        <w:rPr>
+          <w:rFonts w:ascii="Arial" w:eastAsia="Times New Roman" w:hAnsi="Arial" w:cs="Arial"/>
+          <w:color w:val="000000"/>
+          <w:lang w:eastAsia="en-GB"/>
+        </w:rPr>
         <w:t>Our AR team is the largest, as no one in our team has any substantial experience in AR. This is the primary reason we have dedicated a week to just research.</w:t>
       </w:r>
     </w:p>
     <w:p>
-      <w:r>
+      <w:pPr>
+        <w:spacing w:before="240" w:after="240" w:line="240" w:lineRule="auto"/>
+        <w:rPr>
+          <w:rFonts w:ascii="Times New Roman" w:eastAsia="Times New Roman" w:hAnsi="Times New Roman" w:cs="Times New Roman"/>
+          <w:sz w:val="24"/>
+          <w:szCs w:val="24"/>
+          <w:lang w:eastAsia="en-GB"/>
+        </w:rPr>
+      </w:pPr>
+      <w:r>
+        <w:rPr>
+          <w:rFonts w:ascii="Arial" w:eastAsia="Times New Roman" w:hAnsi="Arial" w:cs="Arial"/>
+          <w:color w:val="000000"/>
+          <w:lang w:eastAsia="en-GB"/>
+        </w:rPr>
         <w:t xml:space="preserve">The database team consists of Alan and </w:t>
       </w:r>
       <w:proofErr w:type="spellStart"/>
       <w:r>
+        <w:rPr>
+          <w:rFonts w:ascii="Arial" w:eastAsia="Times New Roman" w:hAnsi="Arial" w:cs="Arial"/>
+          <w:color w:val="000000"/>
+          <w:lang w:eastAsia="en-GB"/>
+        </w:rPr>
         <w:t>Rodion</w:t>
       </w:r>
       <w:proofErr w:type="spellEnd"/>
       <w:r>
+        <w:rPr>
+          <w:rFonts w:ascii="Arial" w:eastAsia="Times New Roman" w:hAnsi="Arial" w:cs="Arial"/>
+          <w:color w:val="000000"/>
+          <w:lang w:eastAsia="en-GB"/>
+        </w:rPr>
         <w:t>, and both of their experience stems from first year modules. No one in our team has more extensive experience in database design, so there was no calculated choice here.</w:t>
+      </w:r>
+    </w:p>
+    <w:p>
+      <w:pPr>
+        <w:spacing w:before="240" w:after="240" w:line="240" w:lineRule="auto"/>
+        <w:rPr>
+          <w:rFonts w:ascii="Times New Roman" w:eastAsia="Times New Roman" w:hAnsi="Times New Roman" w:cs="Times New Roman"/>
+          <w:sz w:val="24"/>
+          <w:szCs w:val="24"/>
+          <w:lang w:eastAsia="en-GB"/>
+        </w:rPr>
+      </w:pPr>
+      <w:r>
+        <w:rPr>
+          <w:rFonts w:ascii="Arial" w:eastAsia="Times New Roman" w:hAnsi="Arial" w:cs="Arial"/>
+          <w:b/>
+          <w:bCs/>
+          <w:color w:val="000000"/>
+          <w:sz w:val="28"/>
+          <w:szCs w:val="28"/>
+          <w:lang w:eastAsia="en-GB"/>
+        </w:rPr>
+        <w:t>Sub-Team Website Creation user stories:</w:t>
+      </w:r>
+    </w:p>
+    <w:p>
+      <w:pPr>
+        <w:spacing w:before="240" w:after="240" w:line="240" w:lineRule="auto"/>
+        <w:rPr>
+          <w:rFonts w:ascii="Times New Roman" w:eastAsia="Times New Roman" w:hAnsi="Times New Roman" w:cs="Times New Roman"/>
+          <w:sz w:val="24"/>
+          <w:szCs w:val="24"/>
+          <w:lang w:eastAsia="en-GB"/>
+        </w:rPr>
+      </w:pPr>
+      <w:r>
+        <w:rPr>
+          <w:rFonts w:ascii="Arial" w:eastAsia="Times New Roman" w:hAnsi="Arial" w:cs="Arial"/>
+          <w:color w:val="000000"/>
+          <w:lang w:eastAsia="en-GB"/>
+        </w:rPr>
+        <w:t xml:space="preserve">For this </w:t>
+      </w:r>
+      <w:proofErr w:type="spellStart"/>
+      <w:r>
+        <w:rPr>
+          <w:rFonts w:ascii="Arial" w:eastAsia="Times New Roman" w:hAnsi="Arial" w:cs="Arial"/>
+          <w:color w:val="000000"/>
+          <w:lang w:eastAsia="en-GB"/>
+        </w:rPr>
+        <w:t>subteam</w:t>
+      </w:r>
+      <w:proofErr w:type="spellEnd"/>
+      <w:r>
+        <w:rPr>
+          <w:rFonts w:ascii="Arial" w:eastAsia="Times New Roman" w:hAnsi="Arial" w:cs="Arial"/>
+          <w:color w:val="000000"/>
+          <w:lang w:eastAsia="en-GB"/>
+        </w:rPr>
+        <w:t>, with Alfie and Olly, we were unable to progress much due to being unable to access IBM services. During this we with the team lead set up a meeting with our sponsor and got everyone to sign up to IBM services as the pre-requisite to access the services.</w:t>
+      </w:r>
+    </w:p>
+    <w:p>
+      <w:pPr>
+        <w:spacing w:before="240" w:after="240" w:line="240" w:lineRule="auto"/>
+        <w:rPr>
+          <w:rFonts w:ascii="Times New Roman" w:eastAsia="Times New Roman" w:hAnsi="Times New Roman" w:cs="Times New Roman"/>
+          <w:sz w:val="24"/>
+          <w:szCs w:val="24"/>
+          <w:lang w:eastAsia="en-GB"/>
+        </w:rPr>
+      </w:pPr>
+      <w:r>
+        <w:rPr>
+          <w:rFonts w:ascii="Arial" w:eastAsia="Times New Roman" w:hAnsi="Arial" w:cs="Arial"/>
+          <w:color w:val="000000"/>
+          <w:lang w:eastAsia="en-GB"/>
+        </w:rPr>
+        <w:t>Thus, these user stories have been moved to the next sprint to do.</w:t>
+      </w:r>
+    </w:p>
+    <w:p>
+      <w:pPr>
+        <w:spacing w:before="240" w:after="240" w:line="240" w:lineRule="auto"/>
+        <w:rPr>
+          <w:rFonts w:ascii="Times New Roman" w:eastAsia="Times New Roman" w:hAnsi="Times New Roman" w:cs="Times New Roman"/>
+          <w:sz w:val="24"/>
+          <w:szCs w:val="24"/>
+          <w:lang w:eastAsia="en-GB"/>
+        </w:rPr>
+      </w:pPr>
+      <w:r>
+        <w:rPr>
+          <w:rFonts w:ascii="Arial" w:eastAsia="Times New Roman" w:hAnsi="Arial" w:cs="Arial"/>
+          <w:b/>
+          <w:bCs/>
+          <w:color w:val="000000"/>
+          <w:sz w:val="32"/>
+          <w:szCs w:val="32"/>
+          <w:lang w:eastAsia="en-GB"/>
+        </w:rPr>
+        <w:t>Sprint 1 Retrospective/ Sprint 2 (17/11/2022 -&gt; 1/12/2022)</w:t>
+      </w:r>
+    </w:p>
+    <w:p>
+      <w:pPr>
+        <w:spacing w:before="240" w:after="240" w:line="240" w:lineRule="auto"/>
+        <w:rPr>
+          <w:rFonts w:ascii="Times New Roman" w:eastAsia="Times New Roman" w:hAnsi="Times New Roman" w:cs="Times New Roman"/>
+          <w:sz w:val="24"/>
+          <w:szCs w:val="24"/>
+          <w:lang w:eastAsia="en-GB"/>
+        </w:rPr>
+      </w:pPr>
+      <w:r>
+        <w:rPr>
+          <w:rFonts w:ascii="Arial" w:eastAsia="Times New Roman" w:hAnsi="Arial" w:cs="Arial"/>
+          <w:color w:val="000000"/>
+          <w:lang w:eastAsia="en-GB"/>
+        </w:rPr>
+        <w:t>We held a retrospective on Thursday 17/11/2022 to go over what everyone achieved, what was difficult, and what we need to change going forward. </w:t>
+      </w:r>
+    </w:p>
+    <w:p>
+      <w:pPr>
+        <w:spacing w:before="240" w:after="240" w:line="240" w:lineRule="auto"/>
+        <w:rPr>
+          <w:rFonts w:ascii="Times New Roman" w:eastAsia="Times New Roman" w:hAnsi="Times New Roman" w:cs="Times New Roman"/>
+          <w:sz w:val="24"/>
+          <w:szCs w:val="24"/>
+          <w:lang w:eastAsia="en-GB"/>
+        </w:rPr>
+      </w:pPr>
+      <w:r>
+        <w:rPr>
+          <w:rFonts w:ascii="Arial" w:eastAsia="Times New Roman" w:hAnsi="Arial" w:cs="Arial"/>
+          <w:color w:val="000000"/>
+          <w:lang w:eastAsia="en-GB"/>
+        </w:rPr>
+        <w:t xml:space="preserve">The “Set up a database” sub-team with </w:t>
+      </w:r>
+      <w:proofErr w:type="spellStart"/>
+      <w:r>
+        <w:rPr>
+          <w:rFonts w:ascii="Arial" w:eastAsia="Times New Roman" w:hAnsi="Arial" w:cs="Arial"/>
+          <w:color w:val="000000"/>
+          <w:lang w:eastAsia="en-GB"/>
+        </w:rPr>
+        <w:t>Rodion</w:t>
+      </w:r>
+      <w:proofErr w:type="spellEnd"/>
+      <w:r>
+        <w:rPr>
+          <w:rFonts w:ascii="Arial" w:eastAsia="Times New Roman" w:hAnsi="Arial" w:cs="Arial"/>
+          <w:color w:val="000000"/>
+          <w:lang w:eastAsia="en-GB"/>
+        </w:rPr>
+        <w:t xml:space="preserve"> and Aidan managed to set up and create a schema, achieving </w:t>
+      </w:r>
+      <w:proofErr w:type="gramStart"/>
+      <w:r>
+        <w:rPr>
+          <w:rFonts w:ascii="Arial" w:eastAsia="Times New Roman" w:hAnsi="Arial" w:cs="Arial"/>
+          <w:color w:val="000000"/>
+          <w:lang w:eastAsia="en-GB"/>
+        </w:rPr>
+        <w:t>all of</w:t>
+      </w:r>
+      <w:proofErr w:type="gramEnd"/>
+      <w:r>
+        <w:rPr>
+          <w:rFonts w:ascii="Arial" w:eastAsia="Times New Roman" w:hAnsi="Arial" w:cs="Arial"/>
+          <w:color w:val="000000"/>
+          <w:lang w:eastAsia="en-GB"/>
+        </w:rPr>
+        <w:t xml:space="preserve"> their user stories. They done this using IBM’s services which we were allowed to use.</w:t>
+      </w:r>
+    </w:p>
+    <w:p>
+      <w:pPr>
+        <w:spacing w:before="240" w:after="240" w:line="240" w:lineRule="auto"/>
+        <w:rPr>
+          <w:rFonts w:ascii="Times New Roman" w:eastAsia="Times New Roman" w:hAnsi="Times New Roman" w:cs="Times New Roman"/>
+          <w:sz w:val="24"/>
+          <w:szCs w:val="24"/>
+          <w:lang w:eastAsia="en-GB"/>
+        </w:rPr>
+      </w:pPr>
+      <w:r>
+        <w:rPr>
+          <w:rFonts w:ascii="Arial" w:eastAsia="Times New Roman" w:hAnsi="Arial" w:cs="Arial"/>
+          <w:color w:val="000000"/>
+          <w:lang w:eastAsia="en-GB"/>
+        </w:rPr>
+        <w:lastRenderedPageBreak/>
+        <w:t xml:space="preserve">However, with this, we found that we needed to change our ‘View Tags’ Epic to accommodate for the next step, integrating and connecting that database to a </w:t>
+      </w:r>
+      <w:proofErr w:type="gramStart"/>
+      <w:r>
+        <w:rPr>
+          <w:rFonts w:ascii="Arial" w:eastAsia="Times New Roman" w:hAnsi="Arial" w:cs="Arial"/>
+          <w:color w:val="000000"/>
+          <w:lang w:eastAsia="en-GB"/>
+        </w:rPr>
+        <w:t>web-server</w:t>
+      </w:r>
+      <w:proofErr w:type="gramEnd"/>
+      <w:r>
+        <w:rPr>
+          <w:rFonts w:ascii="Arial" w:eastAsia="Times New Roman" w:hAnsi="Arial" w:cs="Arial"/>
+          <w:color w:val="000000"/>
+          <w:lang w:eastAsia="en-GB"/>
+        </w:rPr>
+        <w:t>:</w:t>
+      </w:r>
+    </w:p>
+    <w:p>
+      <w:pPr>
+        <w:spacing w:before="240" w:after="240" w:line="240" w:lineRule="auto"/>
+        <w:rPr>
+          <w:rFonts w:ascii="Times New Roman" w:eastAsia="Times New Roman" w:hAnsi="Times New Roman" w:cs="Times New Roman"/>
+          <w:sz w:val="24"/>
+          <w:szCs w:val="24"/>
+          <w:lang w:eastAsia="en-GB"/>
+        </w:rPr>
+      </w:pPr>
+      <w:r>
+        <w:rPr>
+          <w:rFonts w:ascii="Arial" w:eastAsia="Times New Roman" w:hAnsi="Arial" w:cs="Arial"/>
+          <w:noProof/>
+          <w:color w:val="000000"/>
+          <w:bdr w:val="none" w:sz="0" w:space="0" w:color="auto" w:frame="1"/>
+          <w:lang w:eastAsia="en-GB"/>
+        </w:rPr>
+        <w:drawing>
+          <wp:inline distT="0" distB="0" distL="0" distR="0" wp14:anchorId="6AF4406B" wp14:editId="6670F6BB">
+            <wp:extent cx="5400040" cy="2457450"/>
+            <wp:effectExtent l="0" t="0" r="0" b="0"/>
+            <wp:docPr id="22" name="Picture 22"/>
+            <wp:cNvGraphicFramePr>
+              <a:graphicFrameLocks xmlns:a="http://schemas.openxmlformats.org/drawingml/2006/main" noChangeAspect="1"/>
+            </wp:cNvGraphicFramePr>
+            <a:graphic xmlns:a="http://schemas.openxmlformats.org/drawingml/2006/main">
+              <a:graphicData uri="http://schemas.openxmlformats.org/drawingml/2006/picture">
+                <pic:pic xmlns:pic="http://schemas.openxmlformats.org/drawingml/2006/picture">
+                  <pic:nvPicPr>
+                    <pic:cNvPr id="0" name="Picture 64"/>
+                    <pic:cNvPicPr>
+                      <a:picLocks noChangeAspect="1" noChangeArrowheads="1"/>
+                    </pic:cNvPicPr>
+                  </pic:nvPicPr>
+                  <pic:blipFill>
+                    <a:blip r:embed="rId12" cstate="print">
+                      <a:extLst>
+                        <a:ext uri="{28A0092B-C50C-407E-A947-70E740481C1C}">
+                          <a14:useLocalDpi xmlns:a14="http://schemas.microsoft.com/office/drawing/2010/main" val="0"/>
+                        </a:ext>
+                      </a:extLst>
+                    </a:blip>
+                    <a:srcRect/>
+                    <a:stretch>
+                      <a:fillRect/>
+                    </a:stretch>
+                  </pic:blipFill>
+                  <pic:spPr bwMode="auto">
+                    <a:xfrm>
+                      <a:off x="0" y="0"/>
+                      <a:ext cx="5400040" cy="2457450"/>
+                    </a:xfrm>
+                    <a:prstGeom prst="rect">
+                      <a:avLst/>
+                    </a:prstGeom>
+                    <a:noFill/>
+                    <a:ln>
+                      <a:noFill/>
+                    </a:ln>
+                  </pic:spPr>
+                </pic:pic>
+              </a:graphicData>
+            </a:graphic>
+          </wp:inline>
+        </w:drawing>
+      </w:r>
+    </w:p>
+    <w:p>
+      <w:pPr>
+        <w:spacing w:before="240" w:after="240" w:line="240" w:lineRule="auto"/>
+        <w:rPr>
+          <w:rFonts w:ascii="Times New Roman" w:eastAsia="Times New Roman" w:hAnsi="Times New Roman" w:cs="Times New Roman"/>
+          <w:sz w:val="24"/>
+          <w:szCs w:val="24"/>
+          <w:lang w:eastAsia="en-GB"/>
+        </w:rPr>
+      </w:pPr>
+      <w:r>
+        <w:rPr>
+          <w:rFonts w:ascii="Arial" w:eastAsia="Times New Roman" w:hAnsi="Arial" w:cs="Arial"/>
+          <w:color w:val="000000"/>
+          <w:lang w:eastAsia="en-GB"/>
+        </w:rPr>
+        <w:t>We assigned “Connect database to website and have it accessible” to the story map, as it makes more sense in the context of this retrospective.</w:t>
+      </w:r>
+    </w:p>
+    <w:p>
+      <w:pPr>
+        <w:spacing w:before="240" w:after="240" w:line="240" w:lineRule="auto"/>
+        <w:rPr>
+          <w:rFonts w:ascii="Times New Roman" w:eastAsia="Times New Roman" w:hAnsi="Times New Roman" w:cs="Times New Roman"/>
+          <w:sz w:val="24"/>
+          <w:szCs w:val="24"/>
+          <w:lang w:eastAsia="en-GB"/>
+        </w:rPr>
+      </w:pPr>
+      <w:r>
+        <w:rPr>
+          <w:rFonts w:ascii="Arial" w:eastAsia="Times New Roman" w:hAnsi="Arial" w:cs="Arial"/>
+          <w:color w:val="000000"/>
+          <w:lang w:eastAsia="en-GB"/>
+        </w:rPr>
+        <w:t>The AR side of the project was also researched, and the sub-team of Alan, Vishal and Alex found that a lot of the work has already been done in AR.js. However, as there was no server to actively test it on, it was difficult to create concrete diagrams to outline the system, so the sub-team could only finish half the sprint user stories.</w:t>
+      </w:r>
+    </w:p>
+    <w:p>
+      <w:pPr>
+        <w:spacing w:before="240" w:after="240" w:line="240" w:lineRule="auto"/>
+        <w:rPr>
+          <w:rFonts w:ascii="Times New Roman" w:eastAsia="Times New Roman" w:hAnsi="Times New Roman" w:cs="Times New Roman"/>
+          <w:sz w:val="24"/>
+          <w:szCs w:val="24"/>
+          <w:lang w:eastAsia="en-GB"/>
+        </w:rPr>
+      </w:pPr>
+      <w:r>
+        <w:rPr>
+          <w:rFonts w:ascii="Arial" w:eastAsia="Times New Roman" w:hAnsi="Arial" w:cs="Arial"/>
+          <w:color w:val="000000"/>
+          <w:lang w:eastAsia="en-GB"/>
+        </w:rPr>
+        <w:t>Through this we discussed to include a new user-story to ‘integrate AR.JS’ into the soon-to-be webserver, as a more specific variation of the problem:</w:t>
+      </w:r>
+      <w:r>
+        <w:rPr>
+          <w:rFonts w:ascii="Times New Roman" w:eastAsia="Times New Roman" w:hAnsi="Times New Roman" w:cs="Times New Roman"/>
+          <w:noProof/>
+          <w:sz w:val="24"/>
+          <w:szCs w:val="24"/>
+          <w:bdr w:val="none" w:sz="0" w:space="0" w:color="auto" w:frame="1"/>
+          <w:lang w:eastAsia="en-GB"/>
+        </w:rPr>
+        <w:drawing>
+          <wp:inline distT="0" distB="0" distL="0" distR="0" wp14:anchorId="37584374" wp14:editId="2ACF13BF">
+            <wp:extent cx="4600575" cy="2371725"/>
+            <wp:effectExtent l="0" t="0" r="9525" b="9525"/>
+            <wp:docPr id="21" name="Picture 21"/>
+            <wp:cNvGraphicFramePr>
+              <a:graphicFrameLocks xmlns:a="http://schemas.openxmlformats.org/drawingml/2006/main" noChangeAspect="1"/>
+            </wp:cNvGraphicFramePr>
+            <a:graphic xmlns:a="http://schemas.openxmlformats.org/drawingml/2006/main">
+              <a:graphicData uri="http://schemas.openxmlformats.org/drawingml/2006/picture">
+                <pic:pic xmlns:pic="http://schemas.openxmlformats.org/drawingml/2006/picture">
+                  <pic:nvPicPr>
+                    <pic:cNvPr id="0" name="Picture 65"/>
+                    <pic:cNvPicPr>
+                      <a:picLocks noChangeAspect="1" noChangeArrowheads="1"/>
+                    </pic:cNvPicPr>
+                  </pic:nvPicPr>
+                  <pic:blipFill>
+                    <a:blip r:embed="rId13" cstate="print">
+                      <a:extLst>
+                        <a:ext uri="{28A0092B-C50C-407E-A947-70E740481C1C}">
+                          <a14:useLocalDpi xmlns:a14="http://schemas.microsoft.com/office/drawing/2010/main" val="0"/>
+                        </a:ext>
+                      </a:extLst>
+                    </a:blip>
+                    <a:srcRect/>
+                    <a:stretch>
+                      <a:fillRect/>
+                    </a:stretch>
+                  </pic:blipFill>
+                  <pic:spPr bwMode="auto">
+                    <a:xfrm>
+                      <a:off x="0" y="0"/>
+                      <a:ext cx="4600575" cy="2371725"/>
+                    </a:xfrm>
+                    <a:prstGeom prst="rect">
+                      <a:avLst/>
+                    </a:prstGeom>
+                    <a:noFill/>
+                    <a:ln>
+                      <a:noFill/>
+                    </a:ln>
+                  </pic:spPr>
+                </pic:pic>
+              </a:graphicData>
+            </a:graphic>
+          </wp:inline>
+        </w:drawing>
+      </w:r>
+    </w:p>
+    <w:p>
+      <w:pPr>
+        <w:spacing w:after="240" w:line="240" w:lineRule="auto"/>
+        <w:rPr>
+          <w:rFonts w:ascii="Times New Roman" w:eastAsia="Times New Roman" w:hAnsi="Times New Roman" w:cs="Times New Roman"/>
+          <w:sz w:val="24"/>
+          <w:szCs w:val="24"/>
+          <w:lang w:eastAsia="en-GB"/>
+        </w:rPr>
+      </w:pPr>
+      <w:r>
+        <w:rPr>
+          <w:rFonts w:ascii="Times New Roman" w:eastAsia="Times New Roman" w:hAnsi="Times New Roman" w:cs="Times New Roman"/>
+          <w:sz w:val="24"/>
+          <w:szCs w:val="24"/>
+          <w:lang w:eastAsia="en-GB"/>
+        </w:rPr>
+        <w:br/>
+      </w:r>
+      <w:r>
+        <w:rPr>
+          <w:rFonts w:ascii="Times New Roman" w:eastAsia="Times New Roman" w:hAnsi="Times New Roman" w:cs="Times New Roman"/>
+          <w:sz w:val="24"/>
+          <w:szCs w:val="24"/>
+          <w:lang w:eastAsia="en-GB"/>
+        </w:rPr>
+        <w:br/>
+      </w:r>
+    </w:p>
+    <w:p>
+      <w:pPr>
+        <w:spacing w:before="240" w:after="240" w:line="240" w:lineRule="auto"/>
+        <w:rPr>
+          <w:rFonts w:ascii="Times New Roman" w:eastAsia="Times New Roman" w:hAnsi="Times New Roman" w:cs="Times New Roman"/>
+          <w:sz w:val="24"/>
+          <w:szCs w:val="24"/>
+          <w:lang w:eastAsia="en-GB"/>
+        </w:rPr>
+      </w:pPr>
+      <w:r>
+        <w:rPr>
+          <w:rFonts w:ascii="Arial" w:eastAsia="Times New Roman" w:hAnsi="Arial" w:cs="Arial"/>
+          <w:color w:val="000000"/>
+          <w:lang w:eastAsia="en-GB"/>
+        </w:rPr>
+        <w:lastRenderedPageBreak/>
+        <w:t> </w:t>
+      </w:r>
+      <w:r>
+        <w:rPr>
+          <w:rFonts w:ascii="Arial" w:eastAsia="Times New Roman" w:hAnsi="Arial" w:cs="Arial"/>
+          <w:color w:val="000000"/>
+          <w:lang w:eastAsia="en-GB"/>
+        </w:rPr>
+        <w:br/>
+      </w:r>
+    </w:p>
+    <w:p>
+      <w:pPr>
+        <w:spacing w:before="240" w:after="240" w:line="240" w:lineRule="auto"/>
+        <w:rPr>
+          <w:rFonts w:ascii="Times New Roman" w:eastAsia="Times New Roman" w:hAnsi="Times New Roman" w:cs="Times New Roman"/>
+          <w:sz w:val="24"/>
+          <w:szCs w:val="24"/>
+          <w:lang w:eastAsia="en-GB"/>
+        </w:rPr>
+      </w:pPr>
+      <w:r>
+        <w:rPr>
+          <w:rFonts w:ascii="Arial" w:eastAsia="Times New Roman" w:hAnsi="Arial" w:cs="Arial"/>
+          <w:color w:val="000000"/>
+          <w:lang w:eastAsia="en-GB"/>
+        </w:rPr>
+        <w:t>For the website creation, none of the user stories were able to be completed, but this was due to areas outside the project, so nothing could be done to rectify it. </w:t>
+      </w:r>
+    </w:p>
+    <w:p>
+      <w:pPr>
+        <w:spacing w:before="240" w:after="240" w:line="240" w:lineRule="auto"/>
+        <w:rPr>
+          <w:rFonts w:ascii="Times New Roman" w:eastAsia="Times New Roman" w:hAnsi="Times New Roman" w:cs="Times New Roman"/>
+          <w:sz w:val="24"/>
+          <w:szCs w:val="24"/>
+          <w:lang w:eastAsia="en-GB"/>
+        </w:rPr>
+      </w:pPr>
+      <w:r>
+        <w:rPr>
+          <w:rFonts w:ascii="Arial" w:eastAsia="Times New Roman" w:hAnsi="Arial" w:cs="Arial"/>
+          <w:color w:val="000000"/>
+          <w:lang w:eastAsia="en-GB"/>
+        </w:rPr>
+        <w:t>With this, we assigned new user-stories to be completed:</w:t>
+      </w:r>
+    </w:p>
+    <w:p>
+      <w:pPr>
+        <w:spacing w:before="240" w:after="240" w:line="240" w:lineRule="auto"/>
+        <w:rPr>
+          <w:rFonts w:ascii="Times New Roman" w:eastAsia="Times New Roman" w:hAnsi="Times New Roman" w:cs="Times New Roman"/>
+          <w:sz w:val="24"/>
+          <w:szCs w:val="24"/>
+          <w:lang w:eastAsia="en-GB"/>
+        </w:rPr>
+      </w:pPr>
+      <w:r>
+        <w:rPr>
+          <w:rFonts w:ascii="Arial" w:eastAsia="Times New Roman" w:hAnsi="Arial" w:cs="Arial"/>
+          <w:noProof/>
+          <w:color w:val="000000"/>
+          <w:bdr w:val="none" w:sz="0" w:space="0" w:color="auto" w:frame="1"/>
+          <w:lang w:eastAsia="en-GB"/>
+        </w:rPr>
+        <w:drawing>
+          <wp:inline distT="0" distB="0" distL="0" distR="0" wp14:anchorId="50209946" wp14:editId="68237422">
+            <wp:extent cx="2847975" cy="5524500"/>
+            <wp:effectExtent l="0" t="0" r="9525" b="0"/>
+            <wp:docPr id="20" name="Picture 20"/>
+            <wp:cNvGraphicFramePr>
+              <a:graphicFrameLocks xmlns:a="http://schemas.openxmlformats.org/drawingml/2006/main" noChangeAspect="1"/>
+            </wp:cNvGraphicFramePr>
+            <a:graphic xmlns:a="http://schemas.openxmlformats.org/drawingml/2006/main">
+              <a:graphicData uri="http://schemas.openxmlformats.org/drawingml/2006/picture">
+                <pic:pic xmlns:pic="http://schemas.openxmlformats.org/drawingml/2006/picture">
+                  <pic:nvPicPr>
+                    <pic:cNvPr id="0" name="Picture 66"/>
+                    <pic:cNvPicPr>
+                      <a:picLocks noChangeAspect="1" noChangeArrowheads="1"/>
+                    </pic:cNvPicPr>
+                  </pic:nvPicPr>
+                  <pic:blipFill>
+                    <a:blip r:embed="rId14">
+                      <a:extLst>
+                        <a:ext uri="{28A0092B-C50C-407E-A947-70E740481C1C}">
+                          <a14:useLocalDpi xmlns:a14="http://schemas.microsoft.com/office/drawing/2010/main" val="0"/>
+                        </a:ext>
+                      </a:extLst>
+                    </a:blip>
+                    <a:srcRect/>
+                    <a:stretch>
+                      <a:fillRect/>
+                    </a:stretch>
+                  </pic:blipFill>
+                  <pic:spPr bwMode="auto">
+                    <a:xfrm>
+                      <a:off x="0" y="0"/>
+                      <a:ext cx="2847975" cy="5524500"/>
+                    </a:xfrm>
+                    <a:prstGeom prst="rect">
+                      <a:avLst/>
+                    </a:prstGeom>
+                    <a:noFill/>
+                    <a:ln>
+                      <a:noFill/>
+                    </a:ln>
+                  </pic:spPr>
+                </pic:pic>
+              </a:graphicData>
+            </a:graphic>
+          </wp:inline>
+        </w:drawing>
+      </w:r>
+      <w:r>
+        <w:rPr>
+          <w:rFonts w:ascii="Arial" w:eastAsia="Times New Roman" w:hAnsi="Arial" w:cs="Arial"/>
+          <w:color w:val="000000"/>
+          <w:lang w:eastAsia="en-GB"/>
+        </w:rPr>
+        <w:br/>
+      </w:r>
+    </w:p>
+    <w:p>
+      <w:r>
+        <w:rPr>
+          <w:rFonts w:ascii="Times New Roman" w:eastAsia="Times New Roman" w:hAnsi="Times New Roman" w:cs="Times New Roman"/>
+          <w:sz w:val="24"/>
+          <w:szCs w:val="24"/>
+          <w:lang w:eastAsia="en-GB"/>
+        </w:rPr>
+        <w:br/>
+      </w:r>
+      <w:r>
+        <w:rPr>
+          <w:rFonts w:ascii="Arial" w:eastAsia="Times New Roman" w:hAnsi="Arial" w:cs="Arial"/>
+          <w:color w:val="000000"/>
+          <w:lang w:eastAsia="en-GB"/>
+        </w:rPr>
+        <w:br/>
       </w:r>
     </w:p>
     <w:sectPr>
@@ -988,7 +2107,6 @@
   <w:style w:type="character" w:default="1" w:styleId="DefaultParagraphFont">
     <w:name w:val="Default Paragraph Font"/>
     <w:uiPriority w:val="1"/>
-    <w:semiHidden/>
     <w:unhideWhenUsed/>
   </w:style>
   <w:style w:type="table" w:default="1" w:styleId="TableNormal">
@@ -1011,6 +2129,23 @@
     <w:uiPriority w:val="99"/>
     <w:semiHidden/>
     <w:unhideWhenUsed/>
+  </w:style>
+  <w:style w:type="paragraph" w:styleId="NormalWeb">
+    <w:name w:val="Normal (Web)"/>
+    <w:basedOn w:val="Normal"/>
+    <w:uiPriority w:val="99"/>
+    <w:semiHidden/>
+    <w:unhideWhenUsed/>
+    <w:rsid w:val="00A52FA8"/>
+    <w:pPr>
+      <w:spacing w:before="100" w:beforeAutospacing="1" w:after="100" w:afterAutospacing="1" w:line="240" w:lineRule="auto"/>
+    </w:pPr>
+    <w:rPr>
+      <w:rFonts w:ascii="Times New Roman" w:eastAsia="Times New Roman" w:hAnsi="Times New Roman" w:cs="Times New Roman"/>
+      <w:sz w:val="24"/>
+      <w:szCs w:val="24"/>
+      <w:lang w:eastAsia="en-GB"/>
+    </w:rPr>
   </w:style>
 </w:styles>
 </file>

</xml_diff>

<commit_message>
Added meeting attendance and draft report Meeting attendance for the latest sprint meeting has been added. The overview of what user stories were assigned and why were added to the Interim Draft to be used in the final report.
</commit_message>
<xml_diff>
--- a/Documentation/Interim Report/Interim Draft.docx
+++ b/Documentation/Interim Report/Interim Draft.docx
@@ -1,6 +1,6 @@
 
 <file path=word/document.xml><?xml version="1.0" encoding="utf-8"?>
-<w:document xmlns:wpc="http://schemas.microsoft.com/office/word/2010/wordprocessingCanvas" xmlns:cx="http://schemas.microsoft.com/office/drawing/2014/chartex" xmlns:cx1="http://schemas.microsoft.com/office/drawing/2015/9/8/chartex" xmlns:cx2="http://schemas.microsoft.com/office/drawing/2015/10/21/chartex" xmlns:cx3="http://schemas.microsoft.com/office/drawing/2016/5/9/chartex" xmlns:cx4="http://schemas.microsoft.com/office/drawing/2016/5/10/chartex" xmlns:cx5="http://schemas.microsoft.com/office/drawing/2016/5/11/chartex" xmlns:cx6="http://schemas.microsoft.com/office/drawing/2016/5/12/chartex" xmlns:cx7="http://schemas.microsoft.com/office/drawing/2016/5/13/chartex" xmlns:cx8="http://schemas.microsoft.com/office/drawing/2016/5/14/chartex" xmlns:mc="http://schemas.openxmlformats.org/markup-compatibility/2006" xmlns:aink="http://schemas.microsoft.com/office/drawing/2016/ink" xmlns:am3d="http://schemas.microsoft.com/office/drawing/2017/model3d" xmlns:o="urn:schemas-microsoft-com:office:office" xmlns:r="http://schemas.openxmlformats.org/officeDocument/2006/relationships" xmlns:m="http://schemas.openxmlformats.org/officeDocument/2006/math" xmlns:v="urn:schemas-microsoft-com:vml" xmlns:wp14="http://schemas.microsoft.com/office/word/2010/wordprocessingDrawing" xmlns:wp="http://schemas.openxmlformats.org/drawingml/2006/wordprocessingDrawing" xmlns:w10="urn:schemas-microsoft-com:office:word" xmlns:w="http://schemas.openxmlformats.org/wordprocessingml/2006/main" xmlns:w14="http://schemas.microsoft.com/office/word/2010/wordml" xmlns:w15="http://schemas.microsoft.com/office/word/2012/wordml" xmlns:w16cex="http://schemas.microsoft.com/office/word/2018/wordml/cex" xmlns:w16cid="http://schemas.microsoft.com/office/word/2016/wordml/cid" xmlns:w16="http://schemas.microsoft.com/office/word/2018/wordml" xmlns:w16sdtdh="http://schemas.microsoft.com/office/word/2020/wordml/sdtdatahash" xmlns:w16se="http://schemas.microsoft.com/office/word/2015/wordml/symex" xmlns:wpg="http://schemas.microsoft.com/office/word/2010/wordprocessingGroup" xmlns:wpi="http://schemas.microsoft.com/office/word/2010/wordprocessingInk" xmlns:wne="http://schemas.microsoft.com/office/word/2006/wordml" xmlns:wps="http://schemas.microsoft.com/office/word/2010/wordprocessingShape" mc:Ignorable="w14 w15 w16se w16cid w16 w16cex w16sdtdh wp14">
+<w:document xmlns:wpc="http://schemas.microsoft.com/office/word/2010/wordprocessingCanvas" xmlns:cx="http://schemas.microsoft.com/office/drawing/2014/chartex" xmlns:cx1="http://schemas.microsoft.com/office/drawing/2015/9/8/chartex" xmlns:cx2="http://schemas.microsoft.com/office/drawing/2015/10/21/chartex" xmlns:cx3="http://schemas.microsoft.com/office/drawing/2016/5/9/chartex" xmlns:cx4="http://schemas.microsoft.com/office/drawing/2016/5/10/chartex" xmlns:cx5="http://schemas.microsoft.com/office/drawing/2016/5/11/chartex" xmlns:cx6="http://schemas.microsoft.com/office/drawing/2016/5/12/chartex" xmlns:cx7="http://schemas.microsoft.com/office/drawing/2016/5/13/chartex" xmlns:cx8="http://schemas.microsoft.com/office/drawing/2016/5/14/chartex" xmlns:mc="http://schemas.openxmlformats.org/markup-compatibility/2006" xmlns:aink="http://schemas.microsoft.com/office/drawing/2016/ink" xmlns:am3d="http://schemas.microsoft.com/office/drawing/2017/model3d" xmlns:o="urn:schemas-microsoft-com:office:office" xmlns:oel="http://schemas.microsoft.com/office/2019/extlst" xmlns:r="http://schemas.openxmlformats.org/officeDocument/2006/relationships" xmlns:m="http://schemas.openxmlformats.org/officeDocument/2006/math" xmlns:v="urn:schemas-microsoft-com:vml" xmlns:wp14="http://schemas.microsoft.com/office/word/2010/wordprocessingDrawing" xmlns:wp="http://schemas.openxmlformats.org/drawingml/2006/wordprocessingDrawing" xmlns:w10="urn:schemas-microsoft-com:office:word" xmlns:w="http://schemas.openxmlformats.org/wordprocessingml/2006/main" xmlns:w14="http://schemas.microsoft.com/office/word/2010/wordml" xmlns:w15="http://schemas.microsoft.com/office/word/2012/wordml" xmlns:w16cex="http://schemas.microsoft.com/office/word/2018/wordml/cex" xmlns:w16cid="http://schemas.microsoft.com/office/word/2016/wordml/cid" xmlns:w16="http://schemas.microsoft.com/office/word/2018/wordml" xmlns:w16sdtdh="http://schemas.microsoft.com/office/word/2020/wordml/sdtdatahash" xmlns:w16se="http://schemas.microsoft.com/office/word/2015/wordml/symex" xmlns:wpg="http://schemas.microsoft.com/office/word/2010/wordprocessingGroup" xmlns:wpi="http://schemas.microsoft.com/office/word/2010/wordprocessingInk" xmlns:wne="http://schemas.microsoft.com/office/word/2006/wordml" xmlns:wps="http://schemas.microsoft.com/office/word/2010/wordprocessingShape" mc:Ignorable="w14 w15 w16se w16cid w16 w16cex w16sdtdh wp14">
   <w:body>
     <w:p>
       <w:pPr>
@@ -489,25 +489,7 @@
           <w:color w:val="000000"/>
           <w:lang w:eastAsia="en-GB"/>
         </w:rPr>
-        <w:t xml:space="preserve">We had a meeting deciding what our first sprint should focus on, and we decided on a short </w:t>
-      </w:r>
-      <w:proofErr w:type="gramStart"/>
-      <w:r>
-        <w:rPr>
-          <w:rFonts w:ascii="Arial" w:eastAsia="Times New Roman" w:hAnsi="Arial" w:cs="Arial"/>
-          <w:color w:val="000000"/>
-          <w:lang w:eastAsia="en-GB"/>
-        </w:rPr>
-        <w:t>1 week</w:t>
-      </w:r>
-      <w:proofErr w:type="gramEnd"/>
-      <w:r>
-        <w:rPr>
-          <w:rFonts w:ascii="Arial" w:eastAsia="Times New Roman" w:hAnsi="Arial" w:cs="Arial"/>
-          <w:color w:val="000000"/>
-          <w:lang w:eastAsia="en-GB"/>
-        </w:rPr>
-        <w:t xml:space="preserve"> sprint to research the most pivotal AR implementation, and also create the foundation of the website and database.</w:t>
+        <w:t>We had a meeting deciding what our first sprint should focus on, and we decided on a short 1 week sprint to research the most pivotal AR implementation, and also create the foundation of the website and database.</w:t>
       </w:r>
     </w:p>
     <w:p>
@@ -837,25 +819,7 @@
           <w:color w:val="000000"/>
           <w:lang w:eastAsia="en-GB"/>
         </w:rPr>
-        <w:t xml:space="preserve">And we split the team into 3 </w:t>
-      </w:r>
-      <w:proofErr w:type="spellStart"/>
-      <w:r>
-        <w:rPr>
-          <w:rFonts w:ascii="Arial" w:eastAsia="Times New Roman" w:hAnsi="Arial" w:cs="Arial"/>
-          <w:color w:val="000000"/>
-          <w:lang w:eastAsia="en-GB"/>
-        </w:rPr>
-        <w:t>subteams</w:t>
-      </w:r>
-      <w:proofErr w:type="spellEnd"/>
-      <w:r>
-        <w:rPr>
-          <w:rFonts w:ascii="Arial" w:eastAsia="Times New Roman" w:hAnsi="Arial" w:cs="Arial"/>
-          <w:color w:val="000000"/>
-          <w:lang w:eastAsia="en-GB"/>
-        </w:rPr>
-        <w:t>, with one working on designing/researching how the use AR in websites. Another team was set on setting up a website that everyone can develop on in the future, and the last was assigned the task of designing some extensible database that reflects our current goal of a viewable list of tags and a user login system.</w:t>
+        <w:t>And we split the team into 3 subteams, with one working on designing/researching how the use AR in websites. Another team was set on setting up a website that everyone can develop on in the future, and the last was assigned the task of designing some extensible database that reflects our current goal of a viewable list of tags and a user login system.</w:t>
       </w:r>
     </w:p>
     <w:p>
@@ -1087,25 +1051,7 @@
           <w:color w:val="000000"/>
           <w:lang w:eastAsia="en-GB"/>
         </w:rPr>
-        <w:t xml:space="preserve">The database team consists of Alan and </w:t>
-      </w:r>
-      <w:proofErr w:type="spellStart"/>
-      <w:r>
-        <w:rPr>
-          <w:rFonts w:ascii="Arial" w:eastAsia="Times New Roman" w:hAnsi="Arial" w:cs="Arial"/>
-          <w:color w:val="000000"/>
-          <w:lang w:eastAsia="en-GB"/>
-        </w:rPr>
-        <w:t>Rodion</w:t>
-      </w:r>
-      <w:proofErr w:type="spellEnd"/>
-      <w:r>
-        <w:rPr>
-          <w:rFonts w:ascii="Arial" w:eastAsia="Times New Roman" w:hAnsi="Arial" w:cs="Arial"/>
-          <w:color w:val="000000"/>
-          <w:lang w:eastAsia="en-GB"/>
-        </w:rPr>
-        <w:t>, and both of their experience stems from first year modules. No one in our team has more extensive experience in database design, so there was no calculated choice here.</w:t>
+        <w:t>The database team consists of Alan and Rodion, and both of their experience stems from first year modules. No one in our team has more extensive experience in database design, so there was no calculated choice here.</w:t>
       </w:r>
     </w:p>
     <w:p>
@@ -1147,25 +1093,7 @@
           <w:color w:val="000000"/>
           <w:lang w:eastAsia="en-GB"/>
         </w:rPr>
-        <w:t xml:space="preserve">For this </w:t>
-      </w:r>
-      <w:proofErr w:type="spellStart"/>
-      <w:r>
-        <w:rPr>
-          <w:rFonts w:ascii="Arial" w:eastAsia="Times New Roman" w:hAnsi="Arial" w:cs="Arial"/>
-          <w:color w:val="000000"/>
-          <w:lang w:eastAsia="en-GB"/>
-        </w:rPr>
-        <w:t>subteam</w:t>
-      </w:r>
-      <w:proofErr w:type="spellEnd"/>
-      <w:r>
-        <w:rPr>
-          <w:rFonts w:ascii="Arial" w:eastAsia="Times New Roman" w:hAnsi="Arial" w:cs="Arial"/>
-          <w:color w:val="000000"/>
-          <w:lang w:eastAsia="en-GB"/>
-        </w:rPr>
-        <w:t>, with Alfie and Olly, we were unable to progress much due to being unable to access IBM services. During this we with the team lead set up a meeting with our sponsor and got everyone to sign up to IBM services as the pre-requisite to access the services.</w:t>
+        <w:t>For this subteam, with Alfie and Olly, we were unable to progress much due to being unable to access IBM services. During this we with the team lead set up a meeting with our sponsor and got everyone to sign up to IBM services as the pre-requisite to access the services.</w:t>
       </w:r>
     </w:p>
     <w:p>
@@ -1245,43 +1173,7 @@
           <w:color w:val="000000"/>
           <w:lang w:eastAsia="en-GB"/>
         </w:rPr>
-        <w:t xml:space="preserve">The “Set up a database” sub-team with </w:t>
-      </w:r>
-      <w:proofErr w:type="spellStart"/>
-      <w:r>
-        <w:rPr>
-          <w:rFonts w:ascii="Arial" w:eastAsia="Times New Roman" w:hAnsi="Arial" w:cs="Arial"/>
-          <w:color w:val="000000"/>
-          <w:lang w:eastAsia="en-GB"/>
-        </w:rPr>
-        <w:t>Rodion</w:t>
-      </w:r>
-      <w:proofErr w:type="spellEnd"/>
-      <w:r>
-        <w:rPr>
-          <w:rFonts w:ascii="Arial" w:eastAsia="Times New Roman" w:hAnsi="Arial" w:cs="Arial"/>
-          <w:color w:val="000000"/>
-          <w:lang w:eastAsia="en-GB"/>
-        </w:rPr>
-        <w:t xml:space="preserve"> and Aidan managed to set up and create a schema, achieving </w:t>
-      </w:r>
-      <w:proofErr w:type="gramStart"/>
-      <w:r>
-        <w:rPr>
-          <w:rFonts w:ascii="Arial" w:eastAsia="Times New Roman" w:hAnsi="Arial" w:cs="Arial"/>
-          <w:color w:val="000000"/>
-          <w:lang w:eastAsia="en-GB"/>
-        </w:rPr>
-        <w:t>all of</w:t>
-      </w:r>
-      <w:proofErr w:type="gramEnd"/>
-      <w:r>
-        <w:rPr>
-          <w:rFonts w:ascii="Arial" w:eastAsia="Times New Roman" w:hAnsi="Arial" w:cs="Arial"/>
-          <w:color w:val="000000"/>
-          <w:lang w:eastAsia="en-GB"/>
-        </w:rPr>
-        <w:t xml:space="preserve"> their user stories. They done this using IBM’s services which we were allowed to use.</w:t>
+        <w:t>The “Set up a database” sub-team with Rodion and Aidan managed to set up and create a schema, achieving all of their user stories. They done this using IBM’s services which we were allowed to use.</w:t>
       </w:r>
     </w:p>
     <w:p>
@@ -1301,25 +1193,7 @@
           <w:lang w:eastAsia="en-GB"/>
         </w:rPr>
         <w:lastRenderedPageBreak/>
-        <w:t xml:space="preserve">However, with this, we found that we needed to change our ‘View Tags’ Epic to accommodate for the next step, integrating and connecting that database to a </w:t>
-      </w:r>
-      <w:proofErr w:type="gramStart"/>
-      <w:r>
-        <w:rPr>
-          <w:rFonts w:ascii="Arial" w:eastAsia="Times New Roman" w:hAnsi="Arial" w:cs="Arial"/>
-          <w:color w:val="000000"/>
-          <w:lang w:eastAsia="en-GB"/>
-        </w:rPr>
-        <w:t>web-server</w:t>
-      </w:r>
-      <w:proofErr w:type="gramEnd"/>
-      <w:r>
-        <w:rPr>
-          <w:rFonts w:ascii="Arial" w:eastAsia="Times New Roman" w:hAnsi="Arial" w:cs="Arial"/>
-          <w:color w:val="000000"/>
-          <w:lang w:eastAsia="en-GB"/>
-        </w:rPr>
-        <w:t>:</w:t>
+        <w:t>However, with this, we found that we needed to change our ‘View Tags’ Epic to accommodate for the next step, integrating and connecting that database to a web-server:</w:t>
       </w:r>
     </w:p>
     <w:p>
@@ -1604,10 +1478,10 @@
       <w:pPr>
         <w:spacing w:before="240" w:after="240" w:line="240" w:lineRule="auto"/>
         <w:rPr>
-          <w:rFonts w:ascii="Times New Roman" w:eastAsia="Times New Roman" w:hAnsi="Times New Roman" w:cs="Times New Roman"/>
-          <w:sz w:val="24"/>
-          <w:szCs w:val="24"/>
-          <w:lang w:eastAsia="en-GB"/>
+          <w:rFonts w:ascii="Arial" w:hAnsi="Arial" w:cs="Arial"/>
+          <w:color w:val="000000"/>
+          <w:sz w:val="40"/>
+          <w:szCs w:val="40"/>
         </w:rPr>
       </w:pPr>
       <w:r>
@@ -1677,24 +1551,870 @@
       </w:r>
     </w:p>
     <w:p>
-      <w:r>
-        <w:rPr>
-          <w:rFonts w:ascii="Times New Roman" w:eastAsia="Times New Roman" w:hAnsi="Times New Roman" w:cs="Times New Roman"/>
-          <w:sz w:val="24"/>
-          <w:szCs w:val="24"/>
-          <w:lang w:eastAsia="en-GB"/>
-        </w:rPr>
-        <w:br/>
-      </w:r>
-      <w:r>
-        <w:rPr>
-          <w:rFonts w:ascii="Arial" w:eastAsia="Times New Roman" w:hAnsi="Arial" w:cs="Arial"/>
-          <w:color w:val="000000"/>
-          <w:lang w:eastAsia="en-GB"/>
-        </w:rPr>
-        <w:br/>
-      </w:r>
-    </w:p>
+      <w:pPr>
+        <w:spacing w:before="240" w:after="240" w:line="240" w:lineRule="auto"/>
+        <w:rPr>
+          <w:rFonts w:ascii="Arial" w:hAnsi="Arial" w:cs="Arial"/>
+          <w:color w:val="000000"/>
+          <w:sz w:val="40"/>
+          <w:szCs w:val="40"/>
+        </w:rPr>
+      </w:pPr>
+    </w:p>
+    <w:p>
+      <w:pPr>
+        <w:spacing w:before="240" w:after="240" w:line="240" w:lineRule="auto"/>
+        <w:rPr>
+          <w:rFonts w:ascii="Arial" w:hAnsi="Arial" w:cs="Arial"/>
+          <w:color w:val="000000"/>
+          <w:sz w:val="40"/>
+          <w:szCs w:val="40"/>
+        </w:rPr>
+      </w:pPr>
+    </w:p>
+    <w:p>
+      <w:pPr>
+        <w:spacing w:before="240" w:after="240" w:line="240" w:lineRule="auto"/>
+        <w:rPr>
+          <w:rFonts w:ascii="Arial" w:hAnsi="Arial" w:cs="Arial"/>
+          <w:color w:val="000000"/>
+          <w:sz w:val="40"/>
+          <w:szCs w:val="40"/>
+        </w:rPr>
+      </w:pPr>
+    </w:p>
+    <w:p>
+      <w:pPr>
+        <w:spacing w:before="240" w:after="240" w:line="240" w:lineRule="auto"/>
+        <w:rPr>
+          <w:rFonts w:ascii="Arial" w:hAnsi="Arial" w:cs="Arial"/>
+          <w:color w:val="000000"/>
+          <w:sz w:val="40"/>
+          <w:szCs w:val="40"/>
+        </w:rPr>
+      </w:pPr>
+    </w:p>
+    <w:p>
+      <w:pPr>
+        <w:spacing w:before="240" w:after="240" w:line="240" w:lineRule="auto"/>
+        <w:rPr>
+          <w:rFonts w:ascii="Arial" w:hAnsi="Arial" w:cs="Arial"/>
+          <w:color w:val="000000"/>
+          <w:sz w:val="40"/>
+          <w:szCs w:val="40"/>
+        </w:rPr>
+      </w:pPr>
+    </w:p>
+    <w:p>
+      <w:pPr>
+        <w:spacing w:before="240" w:after="240" w:line="240" w:lineRule="auto"/>
+        <w:rPr>
+          <w:rFonts w:ascii="Arial" w:hAnsi="Arial" w:cs="Arial"/>
+          <w:color w:val="000000"/>
+          <w:sz w:val="40"/>
+          <w:szCs w:val="40"/>
+        </w:rPr>
+      </w:pPr>
+    </w:p>
+    <w:p>
+      <w:pPr>
+        <w:spacing w:before="240" w:after="240" w:line="240" w:lineRule="auto"/>
+        <w:rPr>
+          <w:rFonts w:ascii="Arial" w:hAnsi="Arial" w:cs="Arial"/>
+          <w:color w:val="000000"/>
+          <w:sz w:val="40"/>
+          <w:szCs w:val="40"/>
+        </w:rPr>
+      </w:pPr>
+    </w:p>
+    <w:p>
+      <w:pPr>
+        <w:spacing w:before="240" w:after="240" w:line="240" w:lineRule="auto"/>
+        <w:rPr>
+          <w:rFonts w:ascii="Arial" w:hAnsi="Arial" w:cs="Arial"/>
+          <w:color w:val="000000"/>
+          <w:sz w:val="40"/>
+          <w:szCs w:val="40"/>
+        </w:rPr>
+      </w:pPr>
+    </w:p>
+    <w:p>
+      <w:pPr>
+        <w:spacing w:before="240" w:after="240" w:line="240" w:lineRule="auto"/>
+        <w:rPr>
+          <w:rFonts w:ascii="Arial" w:hAnsi="Arial" w:cs="Arial"/>
+          <w:color w:val="000000"/>
+          <w:sz w:val="40"/>
+          <w:szCs w:val="40"/>
+        </w:rPr>
+      </w:pPr>
+    </w:p>
+    <w:p>
+      <w:pPr>
+        <w:spacing w:before="240" w:after="240" w:line="240" w:lineRule="auto"/>
+        <w:rPr>
+          <w:rFonts w:ascii="Arial" w:hAnsi="Arial" w:cs="Arial"/>
+          <w:color w:val="000000"/>
+          <w:sz w:val="40"/>
+          <w:szCs w:val="40"/>
+        </w:rPr>
+      </w:pPr>
+    </w:p>
+    <w:p>
+      <w:pPr>
+        <w:spacing w:before="240" w:after="240" w:line="240" w:lineRule="auto"/>
+        <w:rPr>
+          <w:rFonts w:ascii="Arial" w:hAnsi="Arial" w:cs="Arial"/>
+          <w:color w:val="000000"/>
+          <w:sz w:val="40"/>
+          <w:szCs w:val="40"/>
+        </w:rPr>
+      </w:pPr>
+    </w:p>
+    <w:p>
+      <w:pPr>
+        <w:spacing w:before="240" w:after="240" w:line="240" w:lineRule="auto"/>
+        <w:rPr>
+          <w:rFonts w:ascii="Arial" w:hAnsi="Arial" w:cs="Arial"/>
+          <w:color w:val="000000"/>
+          <w:sz w:val="40"/>
+          <w:szCs w:val="40"/>
+        </w:rPr>
+      </w:pPr>
+    </w:p>
+    <w:p>
+      <w:pPr>
+        <w:spacing w:before="240" w:after="240" w:line="240" w:lineRule="auto"/>
+        <w:rPr>
+          <w:rFonts w:ascii="Arial" w:hAnsi="Arial" w:cs="Arial"/>
+          <w:color w:val="000000"/>
+          <w:sz w:val="40"/>
+          <w:szCs w:val="40"/>
+        </w:rPr>
+      </w:pPr>
+    </w:p>
+    <w:p>
+      <w:pPr>
+        <w:spacing w:before="240" w:after="240" w:line="240" w:lineRule="auto"/>
+        <w:rPr>
+          <w:rFonts w:ascii="Arial" w:hAnsi="Arial" w:cs="Arial"/>
+          <w:color w:val="000000"/>
+          <w:sz w:val="40"/>
+          <w:szCs w:val="40"/>
+        </w:rPr>
+      </w:pPr>
+    </w:p>
+    <w:p>
+      <w:pPr>
+        <w:spacing w:before="240" w:after="240" w:line="240" w:lineRule="auto"/>
+        <w:rPr>
+          <w:rFonts w:ascii="Times New Roman" w:eastAsia="Times New Roman" w:hAnsi="Times New Roman" w:cs="Times New Roman"/>
+          <w:sz w:val="24"/>
+          <w:szCs w:val="24"/>
+          <w:lang w:eastAsia="en-GB"/>
+        </w:rPr>
+      </w:pPr>
+      <w:r>
+        <w:rPr>
+          <w:rFonts w:ascii="Arial" w:hAnsi="Arial" w:cs="Arial"/>
+          <w:color w:val="000000"/>
+          <w:sz w:val="40"/>
+          <w:szCs w:val="40"/>
+        </w:rPr>
+        <w:t xml:space="preserve">Sprint 3 (01/12/2022-10/12/2022) </w:t>
+      </w:r>
+      <w:r>
+        <w:rPr>
+          <w:rFonts w:ascii="Arial" w:hAnsi="Arial" w:cs="Arial"/>
+          <w:color w:val="000000"/>
+          <w:sz w:val="28"/>
+          <w:szCs w:val="28"/>
+        </w:rPr>
+        <w:t>(Sprint 1 Retrospective)</w:t>
+      </w:r>
+    </w:p>
+    <w:p>
+      <w:pPr>
+        <w:spacing w:after="0" w:line="240" w:lineRule="auto"/>
+        <w:rPr>
+          <w:rFonts w:ascii="Times New Roman" w:eastAsia="Times New Roman" w:hAnsi="Times New Roman" w:cs="Times New Roman"/>
+          <w:sz w:val="24"/>
+          <w:szCs w:val="24"/>
+          <w:lang w:eastAsia="en-GB"/>
+        </w:rPr>
+      </w:pPr>
+      <w:r>
+        <w:rPr>
+          <w:rFonts w:ascii="Arial" w:eastAsia="Times New Roman" w:hAnsi="Arial" w:cs="Arial"/>
+          <w:color w:val="000000"/>
+          <w:lang w:eastAsia="en-GB"/>
+        </w:rPr>
+        <w:t>We had a retrospective on 01/12/2022 to discuss Sprint 2.</w:t>
+      </w:r>
+    </w:p>
+    <w:p>
+      <w:pPr>
+        <w:spacing w:after="0" w:line="240" w:lineRule="auto"/>
+        <w:rPr>
+          <w:rFonts w:ascii="Times New Roman" w:eastAsia="Times New Roman" w:hAnsi="Times New Roman" w:cs="Times New Roman"/>
+          <w:sz w:val="24"/>
+          <w:szCs w:val="24"/>
+          <w:lang w:eastAsia="en-GB"/>
+        </w:rPr>
+      </w:pPr>
+    </w:p>
+    <w:p>
+      <w:pPr>
+        <w:spacing w:after="0" w:line="240" w:lineRule="auto"/>
+        <w:rPr>
+          <w:rFonts w:ascii="Times New Roman" w:eastAsia="Times New Roman" w:hAnsi="Times New Roman" w:cs="Times New Roman"/>
+          <w:sz w:val="24"/>
+          <w:szCs w:val="24"/>
+          <w:lang w:eastAsia="en-GB"/>
+        </w:rPr>
+      </w:pPr>
+      <w:r>
+        <w:rPr>
+          <w:rFonts w:ascii="Arial" w:eastAsia="Times New Roman" w:hAnsi="Arial" w:cs="Arial"/>
+          <w:color w:val="000000"/>
+          <w:lang w:eastAsia="en-GB"/>
+        </w:rPr>
+        <w:t>In the Sprint 2 retrospective we discussed the difficulties in server creation. Due to delays in access to IBM’s server, half of the sprint was in a deadlock, and eventually the Website Creation SubTeam found a Serverless implementation of Node.JS in IBM Cloud that could function as a stop-gap before getting full access to IBMs resources.</w:t>
+      </w:r>
+    </w:p>
+    <w:p>
+      <w:pPr>
+        <w:spacing w:after="0" w:line="240" w:lineRule="auto"/>
+        <w:rPr>
+          <w:rFonts w:ascii="Times New Roman" w:eastAsia="Times New Roman" w:hAnsi="Times New Roman" w:cs="Times New Roman"/>
+          <w:sz w:val="24"/>
+          <w:szCs w:val="24"/>
+          <w:lang w:eastAsia="en-GB"/>
+        </w:rPr>
+      </w:pPr>
+    </w:p>
+    <w:p>
+      <w:pPr>
+        <w:spacing w:after="0" w:line="240" w:lineRule="auto"/>
+        <w:rPr>
+          <w:rFonts w:ascii="Arial" w:eastAsia="Times New Roman" w:hAnsi="Arial" w:cs="Arial"/>
+          <w:color w:val="000000"/>
+          <w:lang w:eastAsia="en-GB"/>
+        </w:rPr>
+      </w:pPr>
+      <w:r>
+        <w:rPr>
+          <w:rFonts w:ascii="Arial" w:eastAsia="Times New Roman" w:hAnsi="Arial" w:cs="Arial"/>
+          <w:color w:val="000000"/>
+          <w:lang w:eastAsia="en-GB"/>
+        </w:rPr>
+        <w:t>However, Severless has its one challenges, the most prevalent being the requirement of local copies to properly develop, due to the CI deployment taking more than 3 minutes. In any case, this causes a week delay in being able to start, so we decided to move over the remaining user stories to a week +2 day sprint.</w:t>
+      </w:r>
+    </w:p>
+    <w:p>
+      <w:pPr>
+        <w:spacing w:after="0" w:line="240" w:lineRule="auto"/>
+        <w:rPr>
+          <w:rFonts w:ascii="Times New Roman" w:eastAsia="Times New Roman" w:hAnsi="Times New Roman" w:cs="Times New Roman"/>
+          <w:sz w:val="24"/>
+          <w:szCs w:val="24"/>
+          <w:lang w:eastAsia="en-GB"/>
+        </w:rPr>
+      </w:pPr>
+    </w:p>
+    <w:p>
+      <w:pPr>
+        <w:spacing w:after="0" w:line="240" w:lineRule="auto"/>
+        <w:rPr>
+          <w:rFonts w:ascii="Times New Roman" w:eastAsia="Times New Roman" w:hAnsi="Times New Roman" w:cs="Times New Roman"/>
+          <w:sz w:val="24"/>
+          <w:szCs w:val="24"/>
+          <w:lang w:eastAsia="en-GB"/>
+        </w:rPr>
+      </w:pPr>
+      <w:r>
+        <w:rPr>
+          <w:rFonts w:ascii="Arial" w:eastAsia="Times New Roman" w:hAnsi="Arial" w:cs="Arial"/>
+          <w:color w:val="000000"/>
+          <w:lang w:eastAsia="en-GB"/>
+        </w:rPr>
+        <w:t>We also discussed the Interim Report, and thus assigned parts of it to everyone to be done in the same sprint, from which we will send the draft to our supervisor for advice:</w:t>
+      </w:r>
+    </w:p>
+    <w:p>
+      <w:pPr>
+        <w:spacing w:after="0" w:line="240" w:lineRule="auto"/>
+        <w:rPr>
+          <w:rFonts w:ascii="Times New Roman" w:eastAsia="Times New Roman" w:hAnsi="Times New Roman" w:cs="Times New Roman"/>
+          <w:sz w:val="24"/>
+          <w:szCs w:val="24"/>
+          <w:lang w:eastAsia="en-GB"/>
+        </w:rPr>
+      </w:pPr>
+      <w:r>
+        <w:rPr>
+          <w:rFonts w:ascii="Times New Roman" w:eastAsia="Times New Roman" w:hAnsi="Times New Roman" w:cs="Times New Roman"/>
+          <w:noProof/>
+          <w:sz w:val="24"/>
+          <w:szCs w:val="24"/>
+          <w:bdr w:val="none" w:sz="0" w:space="0" w:color="auto" w:frame="1"/>
+          <w:lang w:eastAsia="en-GB"/>
+        </w:rPr>
+        <w:lastRenderedPageBreak/>
+        <w:drawing>
+          <wp:anchor distT="0" distB="0" distL="114300" distR="114300" simplePos="0" relativeHeight="251658240" behindDoc="0" locked="0" layoutInCell="1" allowOverlap="1" wp14:anchorId="7371AB6C" wp14:editId="4B77DBC9">
+            <wp:simplePos x="0" y="0"/>
+            <wp:positionH relativeFrom="margin">
+              <wp:posOffset>-219075</wp:posOffset>
+            </wp:positionH>
+            <wp:positionV relativeFrom="paragraph">
+              <wp:posOffset>0</wp:posOffset>
+            </wp:positionV>
+            <wp:extent cx="2061210" cy="7724775"/>
+            <wp:effectExtent l="0" t="0" r="0" b="9525"/>
+            <wp:wrapSquare wrapText="bothSides"/>
+            <wp:docPr id="1" name="Picture 1"/>
+            <wp:cNvGraphicFramePr>
+              <a:graphicFrameLocks xmlns:a="http://schemas.openxmlformats.org/drawingml/2006/main" noChangeAspect="1"/>
+            </wp:cNvGraphicFramePr>
+            <a:graphic xmlns:a="http://schemas.openxmlformats.org/drawingml/2006/main">
+              <a:graphicData uri="http://schemas.openxmlformats.org/drawingml/2006/picture">
+                <pic:pic xmlns:pic="http://schemas.openxmlformats.org/drawingml/2006/picture">
+                  <pic:nvPicPr>
+                    <pic:cNvPr id="0" name="Picture 1"/>
+                    <pic:cNvPicPr>
+                      <a:picLocks noChangeAspect="1" noChangeArrowheads="1"/>
+                    </pic:cNvPicPr>
+                  </pic:nvPicPr>
+                  <pic:blipFill>
+                    <a:blip r:embed="rId15">
+                      <a:extLst>
+                        <a:ext uri="{28A0092B-C50C-407E-A947-70E740481C1C}">
+                          <a14:useLocalDpi xmlns:a14="http://schemas.microsoft.com/office/drawing/2010/main" val="0"/>
+                        </a:ext>
+                      </a:extLst>
+                    </a:blip>
+                    <a:srcRect/>
+                    <a:stretch>
+                      <a:fillRect/>
+                    </a:stretch>
+                  </pic:blipFill>
+                  <pic:spPr bwMode="auto">
+                    <a:xfrm>
+                      <a:off x="0" y="0"/>
+                      <a:ext cx="2061210" cy="7724775"/>
+                    </a:xfrm>
+                    <a:prstGeom prst="rect">
+                      <a:avLst/>
+                    </a:prstGeom>
+                    <a:noFill/>
+                    <a:ln>
+                      <a:noFill/>
+                    </a:ln>
+                  </pic:spPr>
+                </pic:pic>
+              </a:graphicData>
+            </a:graphic>
+          </wp:anchor>
+        </w:drawing>
+      </w:r>
+      <w:r>
+        <w:rPr>
+          <w:rFonts w:ascii="Arial" w:eastAsia="Times New Roman" w:hAnsi="Arial" w:cs="Arial"/>
+          <w:color w:val="000000"/>
+          <w:lang w:eastAsia="en-GB"/>
+        </w:rPr>
+        <w:t>The SubTeams will remain the same, and the only completed user story was the “Create a web back-end”, which was the Node.JS server creation using a Serverless implementation on IBM Cloud.</w:t>
+      </w:r>
+    </w:p>
+    <w:p>
+      <w:pPr>
+        <w:spacing w:after="0" w:line="240" w:lineRule="auto"/>
+        <w:rPr>
+          <w:rFonts w:ascii="Times New Roman" w:eastAsia="Times New Roman" w:hAnsi="Times New Roman" w:cs="Times New Roman"/>
+          <w:sz w:val="24"/>
+          <w:szCs w:val="24"/>
+          <w:lang w:eastAsia="en-GB"/>
+        </w:rPr>
+      </w:pPr>
+    </w:p>
+    <w:p>
+      <w:pPr>
+        <w:spacing w:after="0" w:line="240" w:lineRule="auto"/>
+        <w:rPr>
+          <w:rFonts w:ascii="Times New Roman" w:eastAsia="Times New Roman" w:hAnsi="Times New Roman" w:cs="Times New Roman"/>
+          <w:sz w:val="24"/>
+          <w:szCs w:val="24"/>
+          <w:lang w:eastAsia="en-GB"/>
+        </w:rPr>
+      </w:pPr>
+      <w:r>
+        <w:rPr>
+          <w:rFonts w:ascii="Arial" w:eastAsia="Times New Roman" w:hAnsi="Arial" w:cs="Arial"/>
+          <w:color w:val="000000"/>
+          <w:lang w:eastAsia="en-GB"/>
+        </w:rPr>
+        <w:t>We also discussed difficulties for the Database Creation Sub-Team, as IBM only allowed proprietary Database solutions to be created on our limited accounts, which even after hours of attempts bore fruitless results in integrating them in Node.JS, or even connecting to them in a traditional way.</w:t>
+      </w:r>
+    </w:p>
+    <w:p>
+      <w:pPr>
+        <w:spacing w:after="0" w:line="240" w:lineRule="auto"/>
+        <w:rPr>
+          <w:rFonts w:ascii="Times New Roman" w:eastAsia="Times New Roman" w:hAnsi="Times New Roman" w:cs="Times New Roman"/>
+          <w:sz w:val="24"/>
+          <w:szCs w:val="24"/>
+          <w:lang w:eastAsia="en-GB"/>
+        </w:rPr>
+      </w:pPr>
+    </w:p>
+    <w:p>
+      <w:pPr>
+        <w:spacing w:after="0" w:line="240" w:lineRule="auto"/>
+        <w:rPr>
+          <w:rFonts w:ascii="Times New Roman" w:eastAsia="Times New Roman" w:hAnsi="Times New Roman" w:cs="Times New Roman"/>
+          <w:sz w:val="24"/>
+          <w:szCs w:val="24"/>
+          <w:lang w:eastAsia="en-GB"/>
+        </w:rPr>
+      </w:pPr>
+      <w:r>
+        <w:rPr>
+          <w:rFonts w:ascii="Arial" w:eastAsia="Times New Roman" w:hAnsi="Arial" w:cs="Arial"/>
+          <w:color w:val="000000"/>
+          <w:lang w:eastAsia="en-GB"/>
+        </w:rPr>
+        <w:t>Thus, they had to move to another hosting solution for MongoDB, which is a more traditional, and open source implementation of MYSQL which doesn’t require absurd drivers to access.</w:t>
+      </w:r>
+    </w:p>
+    <w:p>
+      <w:pPr>
+        <w:spacing w:after="0" w:line="240" w:lineRule="auto"/>
+        <w:rPr>
+          <w:rFonts w:ascii="Times New Roman" w:eastAsia="Times New Roman" w:hAnsi="Times New Roman" w:cs="Times New Roman"/>
+          <w:sz w:val="24"/>
+          <w:szCs w:val="24"/>
+          <w:lang w:eastAsia="en-GB"/>
+        </w:rPr>
+      </w:pPr>
+    </w:p>
+    <w:p>
+      <w:pPr>
+        <w:spacing w:after="0" w:line="240" w:lineRule="auto"/>
+        <w:rPr>
+          <w:rFonts w:ascii="Times New Roman" w:eastAsia="Times New Roman" w:hAnsi="Times New Roman" w:cs="Times New Roman"/>
+          <w:sz w:val="24"/>
+          <w:szCs w:val="24"/>
+          <w:lang w:eastAsia="en-GB"/>
+        </w:rPr>
+      </w:pPr>
+      <w:r>
+        <w:rPr>
+          <w:rFonts w:ascii="Arial" w:eastAsia="Times New Roman" w:hAnsi="Arial" w:cs="Arial"/>
+          <w:color w:val="000000"/>
+          <w:lang w:eastAsia="en-GB"/>
+        </w:rPr>
+        <w:t>So, they stated they are most likely able to implement a proof of concept connection to this MongoDB database in the Node.JS server quickly.</w:t>
+      </w:r>
+    </w:p>
+    <w:p>
+      <w:pPr>
+        <w:spacing w:after="0" w:line="240" w:lineRule="auto"/>
+        <w:rPr>
+          <w:rFonts w:ascii="Times New Roman" w:eastAsia="Times New Roman" w:hAnsi="Times New Roman" w:cs="Times New Roman"/>
+          <w:sz w:val="24"/>
+          <w:szCs w:val="24"/>
+          <w:lang w:eastAsia="en-GB"/>
+        </w:rPr>
+      </w:pPr>
+    </w:p>
+    <w:p>
+      <w:pPr>
+        <w:spacing w:after="0" w:line="240" w:lineRule="auto"/>
+        <w:rPr>
+          <w:rFonts w:ascii="Times New Roman" w:eastAsia="Times New Roman" w:hAnsi="Times New Roman" w:cs="Times New Roman"/>
+          <w:sz w:val="24"/>
+          <w:szCs w:val="24"/>
+          <w:lang w:eastAsia="en-GB"/>
+        </w:rPr>
+      </w:pPr>
+      <w:r>
+        <w:rPr>
+          <w:rFonts w:ascii="Arial" w:eastAsia="Times New Roman" w:hAnsi="Arial" w:cs="Arial"/>
+          <w:color w:val="000000"/>
+          <w:lang w:eastAsia="en-GB"/>
+        </w:rPr>
+        <w:t>The AR Sub-Team has had more trouble, as the week delay, coinciding with the difficulty in setting up a local repo Docker container to develop in, made progress difficult. This is also ignoring the debugging nightmare of not having an easy way to test the website on your phone, because it is a local server all the way until deployment via a merge to master.</w:t>
+      </w:r>
+    </w:p>
+    <w:p>
+      <w:pPr>
+        <w:spacing w:after="0" w:line="240" w:lineRule="auto"/>
+        <w:rPr>
+          <w:rFonts w:ascii="Times New Roman" w:eastAsia="Times New Roman" w:hAnsi="Times New Roman" w:cs="Times New Roman"/>
+          <w:sz w:val="24"/>
+          <w:szCs w:val="24"/>
+          <w:lang w:eastAsia="en-GB"/>
+        </w:rPr>
+      </w:pPr>
+    </w:p>
+    <w:p>
+      <w:pPr>
+        <w:spacing w:after="0" w:line="240" w:lineRule="auto"/>
+        <w:rPr>
+          <w:rFonts w:ascii="Times New Roman" w:eastAsia="Times New Roman" w:hAnsi="Times New Roman" w:cs="Times New Roman"/>
+          <w:sz w:val="24"/>
+          <w:szCs w:val="24"/>
+          <w:lang w:eastAsia="en-GB"/>
+        </w:rPr>
+      </w:pPr>
+      <w:r>
+        <w:rPr>
+          <w:rFonts w:ascii="Arial" w:eastAsia="Times New Roman" w:hAnsi="Arial" w:cs="Arial"/>
+          <w:color w:val="000000"/>
+          <w:lang w:eastAsia="en-GB"/>
+        </w:rPr>
+        <w:t>However, their task is to just integrate AR.JS into the front-end, so it should be plausible to achieve, which we all agreed on.</w:t>
+      </w:r>
+    </w:p>
+    <w:p/>
+    <w:p/>
+    <w:p/>
+    <w:p/>
+    <w:p/>
+    <w:p/>
+    <w:p/>
+    <w:p/>
+    <w:p/>
+    <w:p/>
+    <w:p/>
+    <w:p>
+      <w:pPr>
+        <w:spacing w:before="240" w:after="240" w:line="240" w:lineRule="auto"/>
+        <w:outlineLvl w:val="0"/>
+        <w:rPr>
+          <w:rFonts w:ascii="Times New Roman" w:eastAsia="Times New Roman" w:hAnsi="Times New Roman" w:cs="Times New Roman"/>
+          <w:b/>
+          <w:bCs/>
+          <w:kern w:val="36"/>
+          <w:sz w:val="48"/>
+          <w:szCs w:val="48"/>
+          <w:lang w:eastAsia="en-GB"/>
+        </w:rPr>
+      </w:pPr>
+      <w:r>
+        <w:rPr>
+          <w:rFonts w:ascii="Arial" w:eastAsia="Times New Roman" w:hAnsi="Arial" w:cs="Arial"/>
+          <w:b/>
+          <w:bCs/>
+          <w:color w:val="000000"/>
+          <w:kern w:val="36"/>
+          <w:sz w:val="40"/>
+          <w:szCs w:val="40"/>
+          <w:lang w:eastAsia="en-GB"/>
+        </w:rPr>
+        <w:lastRenderedPageBreak/>
+        <w:t>Sprint 4 (31/01/2023-09/12/2022)</w:t>
+      </w:r>
+      <w:r>
+        <w:rPr>
+          <w:rFonts w:ascii="Arial" w:eastAsia="Times New Roman" w:hAnsi="Arial" w:cs="Arial"/>
+          <w:color w:val="000000"/>
+          <w:kern w:val="36"/>
+          <w:sz w:val="40"/>
+          <w:szCs w:val="40"/>
+          <w:lang w:eastAsia="en-GB"/>
+        </w:rPr>
+        <w:t> </w:t>
+      </w:r>
+    </w:p>
+    <w:p>
+      <w:pPr>
+        <w:spacing w:before="240" w:after="240" w:line="240" w:lineRule="auto"/>
+        <w:rPr>
+          <w:rFonts w:ascii="Times New Roman" w:eastAsia="Times New Roman" w:hAnsi="Times New Roman" w:cs="Times New Roman"/>
+          <w:sz w:val="24"/>
+          <w:szCs w:val="24"/>
+          <w:lang w:eastAsia="en-GB"/>
+        </w:rPr>
+      </w:pPr>
+      <w:r>
+        <w:rPr>
+          <w:rFonts w:ascii="Arial" w:eastAsia="Times New Roman" w:hAnsi="Arial" w:cs="Arial"/>
+          <w:color w:val="000000"/>
+          <w:lang w:eastAsia="en-GB"/>
+        </w:rPr>
+        <w:t>Here we discussed the general method of development. This involved setting up everyone's local docker instance to develop on the backend and front end. After this, we discussed what user stories to create. </w:t>
+      </w:r>
+    </w:p>
+    <w:p>
+      <w:pPr>
+        <w:spacing w:before="240" w:after="240" w:line="240" w:lineRule="auto"/>
+        <w:rPr>
+          <w:rFonts w:ascii="Times New Roman" w:eastAsia="Times New Roman" w:hAnsi="Times New Roman" w:cs="Times New Roman"/>
+          <w:sz w:val="24"/>
+          <w:szCs w:val="24"/>
+          <w:lang w:eastAsia="en-GB"/>
+        </w:rPr>
+      </w:pPr>
+      <w:r>
+        <w:rPr>
+          <w:rFonts w:ascii="Arial" w:eastAsia="Times New Roman" w:hAnsi="Arial" w:cs="Arial"/>
+          <w:color w:val="000000"/>
+          <w:lang w:eastAsia="en-GB"/>
+        </w:rPr>
+        <w:t xml:space="preserve">From this, we found that certain user stories were missing. One, </w:t>
+      </w:r>
+      <w:r>
+        <w:rPr>
+          <w:rFonts w:ascii="Arial" w:eastAsia="Times New Roman" w:hAnsi="Arial" w:cs="Arial"/>
+          <w:color w:val="000000"/>
+          <w:lang w:eastAsia="en-GB"/>
+        </w:rPr>
+        <w:t>was that the AR icon was missing a follow-up from integrating AR.js into the website</w:t>
+      </w:r>
+    </w:p>
+    <w:p>
+      <w:r>
+        <w:rPr>
+          <w:noProof/>
+        </w:rPr>
+        <w:drawing>
+          <wp:inline distT="0" distB="0" distL="0" distR="0" wp14:anchorId="252B7214" wp14:editId="255E9577">
+            <wp:extent cx="5400040" cy="2666365"/>
+            <wp:effectExtent l="0" t="0" r="0" b="635"/>
+            <wp:docPr id="5" name="Picture 5"/>
+            <wp:cNvGraphicFramePr>
+              <a:graphicFrameLocks xmlns:a="http://schemas.openxmlformats.org/drawingml/2006/main" noChangeAspect="1"/>
+            </wp:cNvGraphicFramePr>
+            <a:graphic xmlns:a="http://schemas.openxmlformats.org/drawingml/2006/main">
+              <a:graphicData uri="http://schemas.openxmlformats.org/drawingml/2006/picture">
+                <pic:pic xmlns:pic="http://schemas.openxmlformats.org/drawingml/2006/picture">
+                  <pic:nvPicPr>
+                    <pic:cNvPr id="1" name=""/>
+                    <pic:cNvPicPr/>
+                  </pic:nvPicPr>
+                  <pic:blipFill>
+                    <a:blip r:embed="rId16"/>
+                    <a:stretch>
+                      <a:fillRect/>
+                    </a:stretch>
+                  </pic:blipFill>
+                  <pic:spPr>
+                    <a:xfrm>
+                      <a:off x="0" y="0"/>
+                      <a:ext cx="5400040" cy="2666365"/>
+                    </a:xfrm>
+                    <a:prstGeom prst="rect">
+                      <a:avLst/>
+                    </a:prstGeom>
+                  </pic:spPr>
+                </pic:pic>
+              </a:graphicData>
+            </a:graphic>
+          </wp:inline>
+        </w:drawing>
+      </w:r>
+    </w:p>
+    <w:p>
+      <w:r>
+        <w:t>Moreso, “Integrate AR.js into the website” is a general integration, but to then use the AR for our purpose we then need to have the facility to get geo-location from the user. Otherwise, this task would be broadly involved in that single user story, and from the context of the other user stories it was thus too large.</w:t>
+      </w:r>
+    </w:p>
+    <w:p>
+      <w:r>
+        <w:rPr>
+          <w:noProof/>
+        </w:rPr>
+        <w:drawing>
+          <wp:inline distT="0" distB="0" distL="0" distR="0" wp14:anchorId="45B9DEE0" wp14:editId="152EBC83">
+            <wp:extent cx="5400040" cy="2837180"/>
+            <wp:effectExtent l="0" t="0" r="0" b="1270"/>
+            <wp:docPr id="8" name="Picture 8"/>
+            <wp:cNvGraphicFramePr>
+              <a:graphicFrameLocks xmlns:a="http://schemas.openxmlformats.org/drawingml/2006/main" noChangeAspect="1"/>
+            </wp:cNvGraphicFramePr>
+            <a:graphic xmlns:a="http://schemas.openxmlformats.org/drawingml/2006/main">
+              <a:graphicData uri="http://schemas.openxmlformats.org/drawingml/2006/picture">
+                <pic:pic xmlns:pic="http://schemas.openxmlformats.org/drawingml/2006/picture">
+                  <pic:nvPicPr>
+                    <pic:cNvPr id="1" name=""/>
+                    <pic:cNvPicPr/>
+                  </pic:nvPicPr>
+                  <pic:blipFill>
+                    <a:blip r:embed="rId17"/>
+                    <a:stretch>
+                      <a:fillRect/>
+                    </a:stretch>
+                  </pic:blipFill>
+                  <pic:spPr>
+                    <a:xfrm>
+                      <a:off x="0" y="0"/>
+                      <a:ext cx="5400040" cy="2837180"/>
+                    </a:xfrm>
+                    <a:prstGeom prst="rect">
+                      <a:avLst/>
+                    </a:prstGeom>
+                  </pic:spPr>
+                </pic:pic>
+              </a:graphicData>
+            </a:graphic>
+          </wp:inline>
+        </w:drawing>
+      </w:r>
+    </w:p>
+    <w:p>
+      <w:r>
+        <w:lastRenderedPageBreak/>
+        <w:t xml:space="preserve">This made it so that integrating AR.js involved just adding the AR.js template code and not also needing to add location tracking in the same user story. </w:t>
+      </w:r>
+    </w:p>
+    <w:p>
+      <w:r>
+        <w:t>After this we also decided to add an explicit design user story for the tag layout. On the tag layout page that will show the tags the user has, we have yet to properly decided how it will function, so it needs to be designed first before implementing a template on the front-end:</w:t>
+      </w:r>
+    </w:p>
+    <w:p>
+      <w:r>
+        <w:rPr>
+          <w:noProof/>
+        </w:rPr>
+        <w:drawing>
+          <wp:inline distT="0" distB="0" distL="0" distR="0" wp14:anchorId="131FBE75" wp14:editId="7CE25AD1">
+            <wp:extent cx="5400040" cy="1740535"/>
+            <wp:effectExtent l="0" t="0" r="0" b="0"/>
+            <wp:docPr id="9" name="Picture 9"/>
+            <wp:cNvGraphicFramePr>
+              <a:graphicFrameLocks xmlns:a="http://schemas.openxmlformats.org/drawingml/2006/main" noChangeAspect="1"/>
+            </wp:cNvGraphicFramePr>
+            <a:graphic xmlns:a="http://schemas.openxmlformats.org/drawingml/2006/main">
+              <a:graphicData uri="http://schemas.openxmlformats.org/drawingml/2006/picture">
+                <pic:pic xmlns:pic="http://schemas.openxmlformats.org/drawingml/2006/picture">
+                  <pic:nvPicPr>
+                    <pic:cNvPr id="1" name=""/>
+                    <pic:cNvPicPr/>
+                  </pic:nvPicPr>
+                  <pic:blipFill>
+                    <a:blip r:embed="rId18"/>
+                    <a:stretch>
+                      <a:fillRect/>
+                    </a:stretch>
+                  </pic:blipFill>
+                  <pic:spPr>
+                    <a:xfrm>
+                      <a:off x="0" y="0"/>
+                      <a:ext cx="5400040" cy="1740535"/>
+                    </a:xfrm>
+                    <a:prstGeom prst="rect">
+                      <a:avLst/>
+                    </a:prstGeom>
+                  </pic:spPr>
+                </pic:pic>
+              </a:graphicData>
+            </a:graphic>
+          </wp:inline>
+        </w:drawing>
+      </w:r>
+    </w:p>
+    <w:p>
+      <w:r>
+        <w:rPr>
+          <w:noProof/>
+        </w:rPr>
+        <w:drawing>
+          <wp:anchor distT="0" distB="0" distL="114300" distR="114300" simplePos="0" relativeHeight="251659264" behindDoc="0" locked="0" layoutInCell="1" allowOverlap="1" wp14:anchorId="39A4FBFA" wp14:editId="3B0BFB7C">
+            <wp:simplePos x="0" y="0"/>
+            <wp:positionH relativeFrom="margin">
+              <wp:align>left</wp:align>
+            </wp:positionH>
+            <wp:positionV relativeFrom="paragraph">
+              <wp:posOffset>13335</wp:posOffset>
+            </wp:positionV>
+            <wp:extent cx="1424305" cy="5123180"/>
+            <wp:effectExtent l="0" t="0" r="4445" b="1270"/>
+            <wp:wrapSquare wrapText="bothSides"/>
+            <wp:docPr id="34" name="Picture 34"/>
+            <wp:cNvGraphicFramePr>
+              <a:graphicFrameLocks xmlns:a="http://schemas.openxmlformats.org/drawingml/2006/main" noChangeAspect="1"/>
+            </wp:cNvGraphicFramePr>
+            <a:graphic xmlns:a="http://schemas.openxmlformats.org/drawingml/2006/main">
+              <a:graphicData uri="http://schemas.openxmlformats.org/drawingml/2006/picture">
+                <pic:pic xmlns:pic="http://schemas.openxmlformats.org/drawingml/2006/picture">
+                  <pic:nvPicPr>
+                    <pic:cNvPr id="1" name=""/>
+                    <pic:cNvPicPr/>
+                  </pic:nvPicPr>
+                  <pic:blipFill>
+                    <a:blip r:embed="rId19" cstate="print">
+                      <a:extLst>
+                        <a:ext uri="{28A0092B-C50C-407E-A947-70E740481C1C}">
+                          <a14:useLocalDpi xmlns:a14="http://schemas.microsoft.com/office/drawing/2010/main" val="0"/>
+                        </a:ext>
+                      </a:extLst>
+                    </a:blip>
+                    <a:stretch>
+                      <a:fillRect/>
+                    </a:stretch>
+                  </pic:blipFill>
+                  <pic:spPr>
+                    <a:xfrm>
+                      <a:off x="0" y="0"/>
+                      <a:ext cx="1424305" cy="5123180"/>
+                    </a:xfrm>
+                    <a:prstGeom prst="rect">
+                      <a:avLst/>
+                    </a:prstGeom>
+                  </pic:spPr>
+                </pic:pic>
+              </a:graphicData>
+            </a:graphic>
+            <wp14:sizeRelH relativeFrom="margin">
+              <wp14:pctWidth>0</wp14:pctWidth>
+            </wp14:sizeRelH>
+            <wp14:sizeRelV relativeFrom="margin">
+              <wp14:pctHeight>0</wp14:pctHeight>
+            </wp14:sizeRelV>
+          </wp:anchor>
+        </w:drawing>
+      </w:r>
+      <w:r>
+        <w:t>On that note, assigning user stories went into three teams. Alfie, Rodion, and Oliver were tasked with migrating the existing MySQL schema to a NoSQL implementation due to technical constraints, these being the user stories</w:t>
+      </w:r>
+      <w:r>
+        <w:t xml:space="preserve">: “Connect Database to website and have it accessible”, “Create Database Objects” and “Set up database”. We assigned Alfie and Oliver as they were previously working on the server, and so haven’t had any experience with the database software, but still have backend knowledge to help with </w:t>
+      </w:r>
+      <w:r>
+        <w:t>eventual int</w:t>
+      </w:r>
+      <w:r>
+        <w:t>.</w:t>
+      </w:r>
+    </w:p>
+    <w:p>
+      <w:r>
+        <w:t>After this, follow the user story we needed to create the tags page which will display the users’ tags that they have saved. This tags page needs to be designed with how it will function, and how the tags will look and behave, and we also need a route to get to this page that isn’t the root directory. So, we assigned Aidan, Vishal and Alex. Aidan and Vishal are both doing Human Computer Interactions, so we felt that they would be best tasked to designing an interface. All of them need to gather experience working with Svelte.</w:t>
+      </w:r>
+    </w:p>
+    <w:p>
+      <w:r>
+        <w:t>The last assignment was for the AR theme, and generally Alan has been working on integrating the AR.js library on and off during the holiday. He stated that it would be finished quite easily, and so didn’t need anyone else to help him and waste time. He aims to integrate the AR.js code so that you can view an item in AR that spawns on a specific location and keeps track of your location relative to it. This is all done via AR.js and so isn’t a major hurdle. The user stories assigned are, “Integrate AR.js into the website”, “Be able to get geo-location data in longitude and latitude” and “Design using relevant diagrams an overview of the AR system”.</w:t>
+      </w:r>
+    </w:p>
+    <w:p/>
+    <w:p/>
+    <w:p/>
+    <w:p/>
+    <w:p/>
+    <w:p/>
+    <w:p/>
+    <w:p/>
+    <w:p/>
+    <w:p/>
+    <w:p/>
+    <w:p/>
+    <w:p/>
+    <w:p/>
+    <w:p/>
     <w:sectPr>
       <w:pgSz w:w="11906" w:h="16838"/>
       <w:pgMar w:top="1985" w:right="1701" w:bottom="1701" w:left="1701" w:header="708" w:footer="708" w:gutter="0"/>
@@ -2104,6 +2824,27 @@
     <w:name w:val="Normal"/>
     <w:qFormat/>
   </w:style>
+  <w:style w:type="paragraph" w:styleId="Heading1">
+    <w:name w:val="heading 1"/>
+    <w:basedOn w:val="Normal"/>
+    <w:link w:val="Heading1Char"/>
+    <w:uiPriority w:val="9"/>
+    <w:qFormat/>
+    <w:rsid w:val="005D5D78"/>
+    <w:pPr>
+      <w:spacing w:before="100" w:beforeAutospacing="1" w:after="100" w:afterAutospacing="1" w:line="240" w:lineRule="auto"/>
+      <w:outlineLvl w:val="0"/>
+    </w:pPr>
+    <w:rPr>
+      <w:rFonts w:ascii="Times New Roman" w:eastAsia="Times New Roman" w:hAnsi="Times New Roman" w:cs="Times New Roman"/>
+      <w:b/>
+      <w:bCs/>
+      <w:kern w:val="36"/>
+      <w:sz w:val="48"/>
+      <w:szCs w:val="48"/>
+      <w:lang w:eastAsia="en-GB"/>
+    </w:rPr>
+  </w:style>
   <w:style w:type="character" w:default="1" w:styleId="DefaultParagraphFont">
     <w:name w:val="Default Paragraph Font"/>
     <w:uiPriority w:val="1"/>
@@ -2144,6 +2885,22 @@
       <w:rFonts w:ascii="Times New Roman" w:eastAsia="Times New Roman" w:hAnsi="Times New Roman" w:cs="Times New Roman"/>
       <w:sz w:val="24"/>
       <w:szCs w:val="24"/>
+      <w:lang w:eastAsia="en-GB"/>
+    </w:rPr>
+  </w:style>
+  <w:style w:type="character" w:customStyle="1" w:styleId="Heading1Char">
+    <w:name w:val="Heading 1 Char"/>
+    <w:basedOn w:val="DefaultParagraphFont"/>
+    <w:link w:val="Heading1"/>
+    <w:uiPriority w:val="9"/>
+    <w:rsid w:val="005D5D78"/>
+    <w:rPr>
+      <w:rFonts w:ascii="Times New Roman" w:eastAsia="Times New Roman" w:hAnsi="Times New Roman" w:cs="Times New Roman"/>
+      <w:b/>
+      <w:bCs/>
+      <w:kern w:val="36"/>
+      <w:sz w:val="48"/>
+      <w:szCs w:val="48"/>
       <w:lang w:eastAsia="en-GB"/>
     </w:rPr>
   </w:style>

</xml_diff>

<commit_message>
Add extra information on Tag subteam in Interim Draft.
</commit_message>
<xml_diff>
--- a/Documentation/Interim Report/Interim Draft.docx
+++ b/Documentation/Interim Report/Interim Draft.docx
@@ -489,7 +489,25 @@
           <w:color w:val="000000"/>
           <w:lang w:eastAsia="en-GB"/>
         </w:rPr>
-        <w:t>We had a meeting deciding what our first sprint should focus on, and we decided on a short 1 week sprint to research the most pivotal AR implementation, and also create the foundation of the website and database.</w:t>
+        <w:t xml:space="preserve">We had a meeting deciding what our first sprint should focus on, and we decided on a short </w:t>
+      </w:r>
+      <w:proofErr w:type="gramStart"/>
+      <w:r>
+        <w:rPr>
+          <w:rFonts w:ascii="Arial" w:eastAsia="Times New Roman" w:hAnsi="Arial" w:cs="Arial"/>
+          <w:color w:val="000000"/>
+          <w:lang w:eastAsia="en-GB"/>
+        </w:rPr>
+        <w:t>1 week</w:t>
+      </w:r>
+      <w:proofErr w:type="gramEnd"/>
+      <w:r>
+        <w:rPr>
+          <w:rFonts w:ascii="Arial" w:eastAsia="Times New Roman" w:hAnsi="Arial" w:cs="Arial"/>
+          <w:color w:val="000000"/>
+          <w:lang w:eastAsia="en-GB"/>
+        </w:rPr>
+        <w:t xml:space="preserve"> sprint to research the most pivotal AR implementation, and also create the foundation of the website and database.</w:t>
       </w:r>
     </w:p>
     <w:p>
@@ -819,7 +837,25 @@
           <w:color w:val="000000"/>
           <w:lang w:eastAsia="en-GB"/>
         </w:rPr>
-        <w:t>And we split the team into 3 subteams, with one working on designing/researching how the use AR in websites. Another team was set on setting up a website that everyone can develop on in the future, and the last was assigned the task of designing some extensible database that reflects our current goal of a viewable list of tags and a user login system.</w:t>
+        <w:t xml:space="preserve">And we split the team into 3 </w:t>
+      </w:r>
+      <w:proofErr w:type="spellStart"/>
+      <w:r>
+        <w:rPr>
+          <w:rFonts w:ascii="Arial" w:eastAsia="Times New Roman" w:hAnsi="Arial" w:cs="Arial"/>
+          <w:color w:val="000000"/>
+          <w:lang w:eastAsia="en-GB"/>
+        </w:rPr>
+        <w:t>subteams</w:t>
+      </w:r>
+      <w:proofErr w:type="spellEnd"/>
+      <w:r>
+        <w:rPr>
+          <w:rFonts w:ascii="Arial" w:eastAsia="Times New Roman" w:hAnsi="Arial" w:cs="Arial"/>
+          <w:color w:val="000000"/>
+          <w:lang w:eastAsia="en-GB"/>
+        </w:rPr>
+        <w:t>, with one working on designing/researching how the use AR in websites. Another team was set on setting up a website that everyone can develop on in the future, and the last was assigned the task of designing some extensible database that reflects our current goal of a viewable list of tags and a user login system.</w:t>
       </w:r>
     </w:p>
     <w:p>
@@ -1051,7 +1087,25 @@
           <w:color w:val="000000"/>
           <w:lang w:eastAsia="en-GB"/>
         </w:rPr>
-        <w:t>The database team consists of Alan and Rodion, and both of their experience stems from first year modules. No one in our team has more extensive experience in database design, so there was no calculated choice here.</w:t>
+        <w:t xml:space="preserve">The database team consists of Alan and </w:t>
+      </w:r>
+      <w:proofErr w:type="spellStart"/>
+      <w:r>
+        <w:rPr>
+          <w:rFonts w:ascii="Arial" w:eastAsia="Times New Roman" w:hAnsi="Arial" w:cs="Arial"/>
+          <w:color w:val="000000"/>
+          <w:lang w:eastAsia="en-GB"/>
+        </w:rPr>
+        <w:t>Rodion</w:t>
+      </w:r>
+      <w:proofErr w:type="spellEnd"/>
+      <w:r>
+        <w:rPr>
+          <w:rFonts w:ascii="Arial" w:eastAsia="Times New Roman" w:hAnsi="Arial" w:cs="Arial"/>
+          <w:color w:val="000000"/>
+          <w:lang w:eastAsia="en-GB"/>
+        </w:rPr>
+        <w:t>, and both of their experience stems from first year modules. No one in our team has more extensive experience in database design, so there was no calculated choice here.</w:t>
       </w:r>
     </w:p>
     <w:p>
@@ -1093,7 +1147,25 @@
           <w:color w:val="000000"/>
           <w:lang w:eastAsia="en-GB"/>
         </w:rPr>
-        <w:t>For this subteam, with Alfie and Olly, we were unable to progress much due to being unable to access IBM services. During this we with the team lead set up a meeting with our sponsor and got everyone to sign up to IBM services as the pre-requisite to access the services.</w:t>
+        <w:t xml:space="preserve">For this </w:t>
+      </w:r>
+      <w:proofErr w:type="spellStart"/>
+      <w:r>
+        <w:rPr>
+          <w:rFonts w:ascii="Arial" w:eastAsia="Times New Roman" w:hAnsi="Arial" w:cs="Arial"/>
+          <w:color w:val="000000"/>
+          <w:lang w:eastAsia="en-GB"/>
+        </w:rPr>
+        <w:t>subteam</w:t>
+      </w:r>
+      <w:proofErr w:type="spellEnd"/>
+      <w:r>
+        <w:rPr>
+          <w:rFonts w:ascii="Arial" w:eastAsia="Times New Roman" w:hAnsi="Arial" w:cs="Arial"/>
+          <w:color w:val="000000"/>
+          <w:lang w:eastAsia="en-GB"/>
+        </w:rPr>
+        <w:t>, with Alfie and Olly, we were unable to progress much due to being unable to access IBM services. During this we with the team lead set up a meeting with our sponsor and got everyone to sign up to IBM services as the pre-requisite to access the services.</w:t>
       </w:r>
     </w:p>
     <w:p>
@@ -1173,7 +1245,43 @@
           <w:color w:val="000000"/>
           <w:lang w:eastAsia="en-GB"/>
         </w:rPr>
-        <w:t>The “Set up a database” sub-team with Rodion and Aidan managed to set up and create a schema, achieving all of their user stories. They done this using IBM’s services which we were allowed to use.</w:t>
+        <w:t xml:space="preserve">The “Set up a database” sub-team with </w:t>
+      </w:r>
+      <w:proofErr w:type="spellStart"/>
+      <w:r>
+        <w:rPr>
+          <w:rFonts w:ascii="Arial" w:eastAsia="Times New Roman" w:hAnsi="Arial" w:cs="Arial"/>
+          <w:color w:val="000000"/>
+          <w:lang w:eastAsia="en-GB"/>
+        </w:rPr>
+        <w:t>Rodion</w:t>
+      </w:r>
+      <w:proofErr w:type="spellEnd"/>
+      <w:r>
+        <w:rPr>
+          <w:rFonts w:ascii="Arial" w:eastAsia="Times New Roman" w:hAnsi="Arial" w:cs="Arial"/>
+          <w:color w:val="000000"/>
+          <w:lang w:eastAsia="en-GB"/>
+        </w:rPr>
+        <w:t xml:space="preserve"> and Aidan managed to set up and create a schema, achieving </w:t>
+      </w:r>
+      <w:proofErr w:type="gramStart"/>
+      <w:r>
+        <w:rPr>
+          <w:rFonts w:ascii="Arial" w:eastAsia="Times New Roman" w:hAnsi="Arial" w:cs="Arial"/>
+          <w:color w:val="000000"/>
+          <w:lang w:eastAsia="en-GB"/>
+        </w:rPr>
+        <w:t>all of</w:t>
+      </w:r>
+      <w:proofErr w:type="gramEnd"/>
+      <w:r>
+        <w:rPr>
+          <w:rFonts w:ascii="Arial" w:eastAsia="Times New Roman" w:hAnsi="Arial" w:cs="Arial"/>
+          <w:color w:val="000000"/>
+          <w:lang w:eastAsia="en-GB"/>
+        </w:rPr>
+        <w:t xml:space="preserve"> their user stories. They done this using IBM’s services which we were allowed to use.</w:t>
       </w:r>
     </w:p>
     <w:p>
@@ -1193,7 +1301,25 @@
           <w:lang w:eastAsia="en-GB"/>
         </w:rPr>
         <w:lastRenderedPageBreak/>
-        <w:t>However, with this, we found that we needed to change our ‘View Tags’ Epic to accommodate for the next step, integrating and connecting that database to a web-server:</w:t>
+        <w:t xml:space="preserve">However, with this, we found that we needed to change our ‘View Tags’ Epic to accommodate for the next step, integrating and connecting that database to a </w:t>
+      </w:r>
+      <w:proofErr w:type="gramStart"/>
+      <w:r>
+        <w:rPr>
+          <w:rFonts w:ascii="Arial" w:eastAsia="Times New Roman" w:hAnsi="Arial" w:cs="Arial"/>
+          <w:color w:val="000000"/>
+          <w:lang w:eastAsia="en-GB"/>
+        </w:rPr>
+        <w:t>web-server</w:t>
+      </w:r>
+      <w:proofErr w:type="gramEnd"/>
+      <w:r>
+        <w:rPr>
+          <w:rFonts w:ascii="Arial" w:eastAsia="Times New Roman" w:hAnsi="Arial" w:cs="Arial"/>
+          <w:color w:val="000000"/>
+          <w:lang w:eastAsia="en-GB"/>
+        </w:rPr>
+        <w:t>:</w:t>
       </w:r>
     </w:p>
     <w:p>
@@ -1779,7 +1905,43 @@
           <w:color w:val="000000"/>
           <w:lang w:eastAsia="en-GB"/>
         </w:rPr>
-        <w:t>In the Sprint 2 retrospective we discussed the difficulties in server creation. Due to delays in access to IBM’s server, half of the sprint was in a deadlock, and eventually the Website Creation SubTeam found a Serverless implementation of Node.JS in IBM Cloud that could function as a stop-gap before getting full access to IBMs resources.</w:t>
+        <w:t xml:space="preserve">In the Sprint 2 retrospective we discussed the difficulties in server creation. Due to delays in access to IBM’s server, half of the sprint was in a deadlock, and eventually the Website Creation </w:t>
+      </w:r>
+      <w:proofErr w:type="spellStart"/>
+      <w:r>
+        <w:rPr>
+          <w:rFonts w:ascii="Arial" w:eastAsia="Times New Roman" w:hAnsi="Arial" w:cs="Arial"/>
+          <w:color w:val="000000"/>
+          <w:lang w:eastAsia="en-GB"/>
+        </w:rPr>
+        <w:t>SubTeam</w:t>
+      </w:r>
+      <w:proofErr w:type="spellEnd"/>
+      <w:r>
+        <w:rPr>
+          <w:rFonts w:ascii="Arial" w:eastAsia="Times New Roman" w:hAnsi="Arial" w:cs="Arial"/>
+          <w:color w:val="000000"/>
+          <w:lang w:eastAsia="en-GB"/>
+        </w:rPr>
+        <w:t xml:space="preserve"> found a Serverless implementation of Node.JS in IBM Cloud that could function as a </w:t>
+      </w:r>
+      <w:proofErr w:type="gramStart"/>
+      <w:r>
+        <w:rPr>
+          <w:rFonts w:ascii="Arial" w:eastAsia="Times New Roman" w:hAnsi="Arial" w:cs="Arial"/>
+          <w:color w:val="000000"/>
+          <w:lang w:eastAsia="en-GB"/>
+        </w:rPr>
+        <w:t>stop-gap</w:t>
+      </w:r>
+      <w:proofErr w:type="gramEnd"/>
+      <w:r>
+        <w:rPr>
+          <w:rFonts w:ascii="Arial" w:eastAsia="Times New Roman" w:hAnsi="Arial" w:cs="Arial"/>
+          <w:color w:val="000000"/>
+          <w:lang w:eastAsia="en-GB"/>
+        </w:rPr>
+        <w:t xml:space="preserve"> before getting full access to IBMs resources.</w:t>
       </w:r>
     </w:p>
     <w:p>
@@ -1808,7 +1970,43 @@
           <w:color w:val="000000"/>
           <w:lang w:eastAsia="en-GB"/>
         </w:rPr>
-        <w:t>However, Severless has its one challenges, the most prevalent being the requirement of local copies to properly develop, due to the CI deployment taking more than 3 minutes. In any case, this causes a week delay in being able to start, so we decided to move over the remaining user stories to a week +2 day sprint.</w:t>
+        <w:t xml:space="preserve">However, </w:t>
+      </w:r>
+      <w:proofErr w:type="spellStart"/>
+      <w:r>
+        <w:rPr>
+          <w:rFonts w:ascii="Arial" w:eastAsia="Times New Roman" w:hAnsi="Arial" w:cs="Arial"/>
+          <w:color w:val="000000"/>
+          <w:lang w:eastAsia="en-GB"/>
+        </w:rPr>
+        <w:t>Severless</w:t>
+      </w:r>
+      <w:proofErr w:type="spellEnd"/>
+      <w:r>
+        <w:rPr>
+          <w:rFonts w:ascii="Arial" w:eastAsia="Times New Roman" w:hAnsi="Arial" w:cs="Arial"/>
+          <w:color w:val="000000"/>
+          <w:lang w:eastAsia="en-GB"/>
+        </w:rPr>
+        <w:t xml:space="preserve"> has its one challenges, the most prevalent being the requirement of local copies to properly develop, due to the CI deployment taking more than 3 minutes. In any case, this causes a week delay in being able to start, so we decided to move over the remaining user stories to a week </w:t>
+      </w:r>
+      <w:proofErr w:type="gramStart"/>
+      <w:r>
+        <w:rPr>
+          <w:rFonts w:ascii="Arial" w:eastAsia="Times New Roman" w:hAnsi="Arial" w:cs="Arial"/>
+          <w:color w:val="000000"/>
+          <w:lang w:eastAsia="en-GB"/>
+        </w:rPr>
+        <w:t>+2 day</w:t>
+      </w:r>
+      <w:proofErr w:type="gramEnd"/>
+      <w:r>
+        <w:rPr>
+          <w:rFonts w:ascii="Arial" w:eastAsia="Times New Roman" w:hAnsi="Arial" w:cs="Arial"/>
+          <w:color w:val="000000"/>
+          <w:lang w:eastAsia="en-GB"/>
+        </w:rPr>
+        <w:t xml:space="preserve"> sprint.</w:t>
       </w:r>
     </w:p>
     <w:p>
@@ -1924,7 +2122,25 @@
           <w:color w:val="000000"/>
           <w:lang w:eastAsia="en-GB"/>
         </w:rPr>
-        <w:t>The SubTeams will remain the same, and the only completed user story was the “Create a web back-end”, which was the Node.JS server creation using a Serverless implementation on IBM Cloud.</w:t>
+        <w:t xml:space="preserve">The </w:t>
+      </w:r>
+      <w:proofErr w:type="spellStart"/>
+      <w:r>
+        <w:rPr>
+          <w:rFonts w:ascii="Arial" w:eastAsia="Times New Roman" w:hAnsi="Arial" w:cs="Arial"/>
+          <w:color w:val="000000"/>
+          <w:lang w:eastAsia="en-GB"/>
+        </w:rPr>
+        <w:t>SubTeams</w:t>
+      </w:r>
+      <w:proofErr w:type="spellEnd"/>
+      <w:r>
+        <w:rPr>
+          <w:rFonts w:ascii="Arial" w:eastAsia="Times New Roman" w:hAnsi="Arial" w:cs="Arial"/>
+          <w:color w:val="000000"/>
+          <w:lang w:eastAsia="en-GB"/>
+        </w:rPr>
+        <w:t xml:space="preserve"> will remain the same, and the only completed user story was the “Create a web back-end”, which was the Node.JS server creation using a Serverless implementation on IBM Cloud.</w:t>
       </w:r>
     </w:p>
     <w:p>
@@ -1984,7 +2200,25 @@
           <w:color w:val="000000"/>
           <w:lang w:eastAsia="en-GB"/>
         </w:rPr>
-        <w:t>Thus, they had to move to another hosting solution for MongoDB, which is a more traditional, and open source implementation of MYSQL which doesn’t require absurd drivers to access.</w:t>
+        <w:t xml:space="preserve">Thus, they had to move to another hosting solution for MongoDB, which is a more traditional, and </w:t>
+      </w:r>
+      <w:proofErr w:type="gramStart"/>
+      <w:r>
+        <w:rPr>
+          <w:rFonts w:ascii="Arial" w:eastAsia="Times New Roman" w:hAnsi="Arial" w:cs="Arial"/>
+          <w:color w:val="000000"/>
+          <w:lang w:eastAsia="en-GB"/>
+        </w:rPr>
+        <w:t>open source</w:t>
+      </w:r>
+      <w:proofErr w:type="gramEnd"/>
+      <w:r>
+        <w:rPr>
+          <w:rFonts w:ascii="Arial" w:eastAsia="Times New Roman" w:hAnsi="Arial" w:cs="Arial"/>
+          <w:color w:val="000000"/>
+          <w:lang w:eastAsia="en-GB"/>
+        </w:rPr>
+        <w:t xml:space="preserve"> implementation of MYSQL which doesn’t require absurd drivers to access.</w:t>
       </w:r>
     </w:p>
     <w:p>
@@ -2014,7 +2248,25 @@
           <w:color w:val="000000"/>
           <w:lang w:eastAsia="en-GB"/>
         </w:rPr>
-        <w:t>So, they stated they are most likely able to implement a proof of concept connection to this MongoDB database in the Node.JS server quickly.</w:t>
+        <w:t xml:space="preserve">So, they stated they are most likely able to implement a </w:t>
+      </w:r>
+      <w:proofErr w:type="gramStart"/>
+      <w:r>
+        <w:rPr>
+          <w:rFonts w:ascii="Arial" w:eastAsia="Times New Roman" w:hAnsi="Arial" w:cs="Arial"/>
+          <w:color w:val="000000"/>
+          <w:lang w:eastAsia="en-GB"/>
+        </w:rPr>
+        <w:t>proof of concept</w:t>
+      </w:r>
+      <w:proofErr w:type="gramEnd"/>
+      <w:r>
+        <w:rPr>
+          <w:rFonts w:ascii="Arial" w:eastAsia="Times New Roman" w:hAnsi="Arial" w:cs="Arial"/>
+          <w:color w:val="000000"/>
+          <w:lang w:eastAsia="en-GB"/>
+        </w:rPr>
+        <w:t xml:space="preserve"> connection to this MongoDB database in the Node.JS server quickly.</w:t>
       </w:r>
     </w:p>
     <w:p>
@@ -2378,7 +2630,15 @@
         </w:drawing>
       </w:r>
       <w:r>
-        <w:t>On that note, assigning user stories went into three teams. Alfie, Rodion, and Oliver were tasked with migrating the existing MySQL schema to a NoSQL implementation due to technical constraints, these being the user stories</w:t>
+        <w:t xml:space="preserve">On that note, assigning user stories went into three teams. Alfie, </w:t>
+      </w:r>
+      <w:proofErr w:type="spellStart"/>
+      <w:r>
+        <w:t>Rodion</w:t>
+      </w:r>
+      <w:proofErr w:type="spellEnd"/>
+      <w:r>
+        <w:t>, and Oliver were tasked with migrating the existing MySQL schema to a NoSQL implementation due to technical constraints, these being the user stories</w:t>
       </w:r>
       <w:r>
         <w:t xml:space="preserve">: “Connect Database to website and have it accessible”, “Create Database Objects” and “Set up database”. We assigned Alfie and Oliver as they were previously working on the server, and so haven’t had any experience with the database software, but still have backend knowledge to help with </w:t>
@@ -2392,12 +2652,27 @@
     </w:p>
     <w:p>
       <w:r>
-        <w:t>After this, follow the user story we needed to create the tags page which will display the users’ tags that they have saved. This tags page needs to be designed with how it will function, and how the tags will look and behave, and we also need a route to get to this page that isn’t the root directory. So, we assigned Aidan, Vishal and Alex. Aidan and Vishal are both doing Human Computer Interactions, so we felt that they would be best tasked to designing an interface. All of them need to gather experience working with Svelte.</w:t>
-      </w:r>
-    </w:p>
-    <w:p>
-      <w:r>
-        <w:t>The last assignment was for the AR theme, and generally Alan has been working on integrating the AR.js library on and off during the holiday. He stated that it would be finished quite easily, and so didn’t need anyone else to help him and waste time. He aims to integrate the AR.js code so that you can view an item in AR that spawns on a specific location and keeps track of your location relative to it. This is all done via AR.js and so isn’t a major hurdle. The user stories assigned are, “Integrate AR.js into the website”, “Be able to get geo-location data in longitude and latitude” and “Design using relevant diagrams an overview of the AR system”.</w:t>
+        <w:t xml:space="preserve">After this, follow the user story we needed to create the tags page which will display the users’ tags that they have saved. This tags page needs to be designed with how it will function, and how the tags will look and behave, and we also need a route to get to this page that isn’t the root directory. So, we assigned Aidan, </w:t>
+      </w:r>
+      <w:proofErr w:type="gramStart"/>
+      <w:r>
+        <w:t>Vishal</w:t>
+      </w:r>
+      <w:proofErr w:type="gramEnd"/>
+      <w:r>
+        <w:t xml:space="preserve"> and Alex. Aidan and Vishal are both doing Human Computer Interactions, so we felt that they would be best tasked to designing an interface. All of them need to gather experience working with Svelte.</w:t>
+      </w:r>
+      <w:r>
+        <w:t xml:space="preserve"> The user stories assigned are “Have Tag’s page accessible”, “Design Diagrams for Tag Layout and Usage” and “Design Tag layout”.</w:t>
+      </w:r>
+    </w:p>
+    <w:p>
+      <w:r>
+        <w:t xml:space="preserve">The last assignment was for the AR theme, and generally Alan has been working on integrating the AR.js library on and off during the holiday. He stated that it would be finished quite easily, and so didn’t need anyone else to help him and waste time. He aims to integrate the AR.js code so that you can view an item in AR that spawns on a specific location and keeps track of your location relative to it. This is all done via AR.js and so isn’t a major hurdle. The user stories assigned are, “Integrate AR.js into the website”, “Be able to get geo-location </w:t>
+      </w:r>
+      <w:r>
+        <w:lastRenderedPageBreak/>
+        <w:t>data in longitude and latitude” and “Design using relevant diagrams an overview of the AR system”.</w:t>
       </w:r>
     </w:p>
     <w:p/>
@@ -2848,6 +3123,7 @@
   <w:style w:type="character" w:default="1" w:styleId="DefaultParagraphFont">
     <w:name w:val="Default Paragraph Font"/>
     <w:uiPriority w:val="1"/>
+    <w:semiHidden/>
     <w:unhideWhenUsed/>
   </w:style>
   <w:style w:type="table" w:default="1" w:styleId="TableNormal">

</xml_diff>

<commit_message>
Added attendance for sprint 4 retrospective.
</commit_message>
<xml_diff>
--- a/Documentation/Interim Report/Interim Draft.docx
+++ b/Documentation/Interim Report/Interim Draft.docx
@@ -489,25 +489,7 @@
           <w:color w:val="000000"/>
           <w:lang w:eastAsia="en-GB"/>
         </w:rPr>
-        <w:t xml:space="preserve">We had a meeting deciding what our first sprint should focus on, and we decided on a short </w:t>
-      </w:r>
-      <w:proofErr w:type="gramStart"/>
-      <w:r>
-        <w:rPr>
-          <w:rFonts w:ascii="Arial" w:eastAsia="Times New Roman" w:hAnsi="Arial" w:cs="Arial"/>
-          <w:color w:val="000000"/>
-          <w:lang w:eastAsia="en-GB"/>
-        </w:rPr>
-        <w:t>1 week</w:t>
-      </w:r>
-      <w:proofErr w:type="gramEnd"/>
-      <w:r>
-        <w:rPr>
-          <w:rFonts w:ascii="Arial" w:eastAsia="Times New Roman" w:hAnsi="Arial" w:cs="Arial"/>
-          <w:color w:val="000000"/>
-          <w:lang w:eastAsia="en-GB"/>
-        </w:rPr>
-        <w:t xml:space="preserve"> sprint to research the most pivotal AR implementation, and also create the foundation of the website and database.</w:t>
+        <w:t>We had a meeting deciding what our first sprint should focus on, and we decided on a short 1 week sprint to research the most pivotal AR implementation, and also create the foundation of the website and database.</w:t>
       </w:r>
     </w:p>
     <w:p>
@@ -1263,25 +1245,7 @@
           <w:color w:val="000000"/>
           <w:lang w:eastAsia="en-GB"/>
         </w:rPr>
-        <w:t xml:space="preserve"> and Aidan managed to set up and create a schema, achieving </w:t>
-      </w:r>
-      <w:proofErr w:type="gramStart"/>
-      <w:r>
-        <w:rPr>
-          <w:rFonts w:ascii="Arial" w:eastAsia="Times New Roman" w:hAnsi="Arial" w:cs="Arial"/>
-          <w:color w:val="000000"/>
-          <w:lang w:eastAsia="en-GB"/>
-        </w:rPr>
-        <w:t>all of</w:t>
-      </w:r>
-      <w:proofErr w:type="gramEnd"/>
-      <w:r>
-        <w:rPr>
-          <w:rFonts w:ascii="Arial" w:eastAsia="Times New Roman" w:hAnsi="Arial" w:cs="Arial"/>
-          <w:color w:val="000000"/>
-          <w:lang w:eastAsia="en-GB"/>
-        </w:rPr>
-        <w:t xml:space="preserve"> their user stories. They done this using IBM’s services which we were allowed to use.</w:t>
+        <w:t xml:space="preserve"> and Aidan managed to set up and create a schema, achieving all of their user stories. They done this using IBM’s services which we were allowed to use.</w:t>
       </w:r>
     </w:p>
     <w:p>
@@ -1301,25 +1265,7 @@
           <w:lang w:eastAsia="en-GB"/>
         </w:rPr>
         <w:lastRenderedPageBreak/>
-        <w:t xml:space="preserve">However, with this, we found that we needed to change our ‘View Tags’ Epic to accommodate for the next step, integrating and connecting that database to a </w:t>
-      </w:r>
-      <w:proofErr w:type="gramStart"/>
-      <w:r>
-        <w:rPr>
-          <w:rFonts w:ascii="Arial" w:eastAsia="Times New Roman" w:hAnsi="Arial" w:cs="Arial"/>
-          <w:color w:val="000000"/>
-          <w:lang w:eastAsia="en-GB"/>
-        </w:rPr>
-        <w:t>web-server</w:t>
-      </w:r>
-      <w:proofErr w:type="gramEnd"/>
-      <w:r>
-        <w:rPr>
-          <w:rFonts w:ascii="Arial" w:eastAsia="Times New Roman" w:hAnsi="Arial" w:cs="Arial"/>
-          <w:color w:val="000000"/>
-          <w:lang w:eastAsia="en-GB"/>
-        </w:rPr>
-        <w:t>:</w:t>
+        <w:t>However, with this, we found that we needed to change our ‘View Tags’ Epic to accommodate for the next step, integrating and connecting that database to a web-server:</w:t>
       </w:r>
     </w:p>
     <w:p>
@@ -1923,25 +1869,7 @@
           <w:color w:val="000000"/>
           <w:lang w:eastAsia="en-GB"/>
         </w:rPr>
-        <w:t xml:space="preserve"> found a Serverless implementation of Node.JS in IBM Cloud that could function as a </w:t>
-      </w:r>
-      <w:proofErr w:type="gramStart"/>
-      <w:r>
-        <w:rPr>
-          <w:rFonts w:ascii="Arial" w:eastAsia="Times New Roman" w:hAnsi="Arial" w:cs="Arial"/>
-          <w:color w:val="000000"/>
-          <w:lang w:eastAsia="en-GB"/>
-        </w:rPr>
-        <w:t>stop-gap</w:t>
-      </w:r>
-      <w:proofErr w:type="gramEnd"/>
-      <w:r>
-        <w:rPr>
-          <w:rFonts w:ascii="Arial" w:eastAsia="Times New Roman" w:hAnsi="Arial" w:cs="Arial"/>
-          <w:color w:val="000000"/>
-          <w:lang w:eastAsia="en-GB"/>
-        </w:rPr>
-        <w:t xml:space="preserve"> before getting full access to IBMs resources.</w:t>
+        <w:t xml:space="preserve"> found a Serverless implementation of Node.JS in IBM Cloud that could function as a stop-gap before getting full access to IBMs resources.</w:t>
       </w:r>
     </w:p>
     <w:p>
@@ -1988,25 +1916,7 @@
           <w:color w:val="000000"/>
           <w:lang w:eastAsia="en-GB"/>
         </w:rPr>
-        <w:t xml:space="preserve"> has its one challenges, the most prevalent being the requirement of local copies to properly develop, due to the CI deployment taking more than 3 minutes. In any case, this causes a week delay in being able to start, so we decided to move over the remaining user stories to a week </w:t>
-      </w:r>
-      <w:proofErr w:type="gramStart"/>
-      <w:r>
-        <w:rPr>
-          <w:rFonts w:ascii="Arial" w:eastAsia="Times New Roman" w:hAnsi="Arial" w:cs="Arial"/>
-          <w:color w:val="000000"/>
-          <w:lang w:eastAsia="en-GB"/>
-        </w:rPr>
-        <w:t>+2 day</w:t>
-      </w:r>
-      <w:proofErr w:type="gramEnd"/>
-      <w:r>
-        <w:rPr>
-          <w:rFonts w:ascii="Arial" w:eastAsia="Times New Roman" w:hAnsi="Arial" w:cs="Arial"/>
-          <w:color w:val="000000"/>
-          <w:lang w:eastAsia="en-GB"/>
-        </w:rPr>
-        <w:t xml:space="preserve"> sprint.</w:t>
+        <w:t xml:space="preserve"> has its one challenges, the most prevalent being the requirement of local copies to properly develop, due to the CI deployment taking more than 3 minutes. In any case, this causes a week delay in being able to start, so we decided to move over the remaining user stories to a week +2 day sprint.</w:t>
       </w:r>
     </w:p>
     <w:p>
@@ -2200,25 +2110,7 @@
           <w:color w:val="000000"/>
           <w:lang w:eastAsia="en-GB"/>
         </w:rPr>
-        <w:t xml:space="preserve">Thus, they had to move to another hosting solution for MongoDB, which is a more traditional, and </w:t>
-      </w:r>
-      <w:proofErr w:type="gramStart"/>
-      <w:r>
-        <w:rPr>
-          <w:rFonts w:ascii="Arial" w:eastAsia="Times New Roman" w:hAnsi="Arial" w:cs="Arial"/>
-          <w:color w:val="000000"/>
-          <w:lang w:eastAsia="en-GB"/>
-        </w:rPr>
-        <w:t>open source</w:t>
-      </w:r>
-      <w:proofErr w:type="gramEnd"/>
-      <w:r>
-        <w:rPr>
-          <w:rFonts w:ascii="Arial" w:eastAsia="Times New Roman" w:hAnsi="Arial" w:cs="Arial"/>
-          <w:color w:val="000000"/>
-          <w:lang w:eastAsia="en-GB"/>
-        </w:rPr>
-        <w:t xml:space="preserve"> implementation of MYSQL which doesn’t require absurd drivers to access.</w:t>
+        <w:t>Thus, they had to move to another hosting solution for MongoDB, which is a more traditional, and open source implementation of MYSQL which doesn’t require absurd drivers to access.</w:t>
       </w:r>
     </w:p>
     <w:p>
@@ -2248,25 +2140,7 @@
           <w:color w:val="000000"/>
           <w:lang w:eastAsia="en-GB"/>
         </w:rPr>
-        <w:t xml:space="preserve">So, they stated they are most likely able to implement a </w:t>
-      </w:r>
-      <w:proofErr w:type="gramStart"/>
-      <w:r>
-        <w:rPr>
-          <w:rFonts w:ascii="Arial" w:eastAsia="Times New Roman" w:hAnsi="Arial" w:cs="Arial"/>
-          <w:color w:val="000000"/>
-          <w:lang w:eastAsia="en-GB"/>
-        </w:rPr>
-        <w:t>proof of concept</w:t>
-      </w:r>
-      <w:proofErr w:type="gramEnd"/>
-      <w:r>
-        <w:rPr>
-          <w:rFonts w:ascii="Arial" w:eastAsia="Times New Roman" w:hAnsi="Arial" w:cs="Arial"/>
-          <w:color w:val="000000"/>
-          <w:lang w:eastAsia="en-GB"/>
-        </w:rPr>
-        <w:t xml:space="preserve"> connection to this MongoDB database in the Node.JS server quickly.</w:t>
+        <w:t>So, they stated they are most likely able to implement a proof of concept connection to this MongoDB database in the Node.JS server quickly.</w:t>
       </w:r>
     </w:p>
     <w:p>
@@ -2366,7 +2240,31 @@
           <w:lang w:eastAsia="en-GB"/>
         </w:rPr>
         <w:lastRenderedPageBreak/>
-        <w:t>Sprint 4 (31/01/2023-09/12/2022)</w:t>
+        <w:t>Sprint 4 (</w:t>
+      </w:r>
+      <w:r>
+        <w:rPr>
+          <w:rFonts w:ascii="Arial" w:hAnsi="Arial" w:cs="Arial"/>
+          <w:b/>
+          <w:bCs/>
+          <w:color w:val="000000"/>
+          <w:sz w:val="40"/>
+          <w:szCs w:val="40"/>
+        </w:rPr>
+        <w:t>31/01/2023-07/02/2023</w:t>
+      </w:r>
+      <w:r>
+        <w:rPr>
+          <w:rFonts w:ascii="Arial" w:eastAsia="Times New Roman" w:hAnsi="Arial" w:cs="Arial"/>
+          <w:b/>
+          <w:bCs/>
+          <w:color w:val="000000"/>
+          <w:kern w:val="36"/>
+          <w:sz w:val="40"/>
+          <w:szCs w:val="40"/>
+          <w:lang w:eastAsia="en-GB"/>
+        </w:rPr>
+        <w:t>)</w:t>
       </w:r>
       <w:r>
         <w:rPr>
@@ -2652,15 +2550,7 @@
     </w:p>
     <w:p>
       <w:r>
-        <w:t xml:space="preserve">After this, follow the user story we needed to create the tags page which will display the users’ tags that they have saved. This tags page needs to be designed with how it will function, and how the tags will look and behave, and we also need a route to get to this page that isn’t the root directory. So, we assigned Aidan, </w:t>
-      </w:r>
-      <w:proofErr w:type="gramStart"/>
-      <w:r>
-        <w:t>Vishal</w:t>
-      </w:r>
-      <w:proofErr w:type="gramEnd"/>
-      <w:r>
-        <w:t xml:space="preserve"> and Alex. Aidan and Vishal are both doing Human Computer Interactions, so we felt that they would be best tasked to designing an interface. All of them need to gather experience working with Svelte.</w:t>
+        <w:t>After this, follow the user story we needed to create the tags page which will display the users’ tags that they have saved. This tags page needs to be designed with how it will function, and how the tags will look and behave, and we also need a route to get to this page that isn’t the root directory. So, we assigned Aidan, Vishal and Alex. Aidan and Vishal are both doing Human Computer Interactions, so we felt that they would be best tasked to designing an interface. All of them need to gather experience working with Svelte.</w:t>
       </w:r>
       <w:r>
         <w:t xml:space="preserve"> The user stories assigned are “Have Tag’s page accessible”, “Design Diagrams for Tag Layout and Usage” and “Design Tag layout”.</w:t>

</xml_diff>

<commit_message>
Updated report draft. Added retrospective on what happened in the meeting.
</commit_message>
<xml_diff>
--- a/Documentation/Interim Report/Interim Draft.docx
+++ b/Documentation/Interim Report/Interim Draft.docx
@@ -80,7 +80,7 @@
                     </pic:cNvPicPr>
                   </pic:nvPicPr>
                   <pic:blipFill>
-                    <a:blip r:embed="rId4">
+                    <a:blip r:embed="rId5">
                       <a:extLst>
                         <a:ext uri="{28A0092B-C50C-407E-A947-70E740481C1C}">
                           <a14:useLocalDpi xmlns:a14="http://schemas.microsoft.com/office/drawing/2010/main" val="0"/>
@@ -167,7 +167,7 @@
                     </pic:cNvPicPr>
                   </pic:nvPicPr>
                   <pic:blipFill>
-                    <a:blip r:embed="rId5">
+                    <a:blip r:embed="rId6">
                       <a:extLst>
                         <a:ext uri="{28A0092B-C50C-407E-A947-70E740481C1C}">
                           <a14:useLocalDpi xmlns:a14="http://schemas.microsoft.com/office/drawing/2010/main" val="0"/>
@@ -293,7 +293,7 @@
                     </pic:cNvPicPr>
                   </pic:nvPicPr>
                   <pic:blipFill>
-                    <a:blip r:embed="rId6">
+                    <a:blip r:embed="rId7">
                       <a:extLst>
                         <a:ext uri="{28A0092B-C50C-407E-A947-70E740481C1C}">
                           <a14:useLocalDpi xmlns:a14="http://schemas.microsoft.com/office/drawing/2010/main" val="0"/>
@@ -399,7 +399,7 @@
                     </pic:cNvPicPr>
                   </pic:nvPicPr>
                   <pic:blipFill>
-                    <a:blip r:embed="rId7">
+                    <a:blip r:embed="rId8">
                       <a:extLst>
                         <a:ext uri="{28A0092B-C50C-407E-A947-70E740481C1C}">
                           <a14:useLocalDpi xmlns:a14="http://schemas.microsoft.com/office/drawing/2010/main" val="0"/>
@@ -489,7 +489,25 @@
           <w:color w:val="000000"/>
           <w:lang w:eastAsia="en-GB"/>
         </w:rPr>
-        <w:t>We had a meeting deciding what our first sprint should focus on, and we decided on a short 1 week sprint to research the most pivotal AR implementation, and also create the foundation of the website and database.</w:t>
+        <w:t xml:space="preserve">We had a meeting deciding what our first sprint should focus on, and we decided on a short </w:t>
+      </w:r>
+      <w:proofErr w:type="gramStart"/>
+      <w:r>
+        <w:rPr>
+          <w:rFonts w:ascii="Arial" w:eastAsia="Times New Roman" w:hAnsi="Arial" w:cs="Arial"/>
+          <w:color w:val="000000"/>
+          <w:lang w:eastAsia="en-GB"/>
+        </w:rPr>
+        <w:t>1 week</w:t>
+      </w:r>
+      <w:proofErr w:type="gramEnd"/>
+      <w:r>
+        <w:rPr>
+          <w:rFonts w:ascii="Arial" w:eastAsia="Times New Roman" w:hAnsi="Arial" w:cs="Arial"/>
+          <w:color w:val="000000"/>
+          <w:lang w:eastAsia="en-GB"/>
+        </w:rPr>
+        <w:t xml:space="preserve"> sprint to research the most pivotal AR implementation, and also create the foundation of the website and database.</w:t>
       </w:r>
     </w:p>
     <w:p>
@@ -548,7 +566,7 @@
                     </pic:cNvPicPr>
                   </pic:nvPicPr>
                   <pic:blipFill>
-                    <a:blip r:embed="rId8">
+                    <a:blip r:embed="rId9">
                       <a:extLst>
                         <a:ext uri="{28A0092B-C50C-407E-A947-70E740481C1C}">
                           <a14:useLocalDpi xmlns:a14="http://schemas.microsoft.com/office/drawing/2010/main" val="0"/>
@@ -771,7 +789,7 @@
                     </pic:cNvPicPr>
                   </pic:nvPicPr>
                   <pic:blipFill>
-                    <a:blip r:embed="rId9">
+                    <a:blip r:embed="rId10">
                       <a:extLst>
                         <a:ext uri="{28A0092B-C50C-407E-A947-70E740481C1C}">
                           <a14:useLocalDpi xmlns:a14="http://schemas.microsoft.com/office/drawing/2010/main" val="0"/>
@@ -895,7 +913,7 @@
                     </pic:cNvPicPr>
                   </pic:nvPicPr>
                   <pic:blipFill>
-                    <a:blip r:embed="rId10">
+                    <a:blip r:embed="rId11">
                       <a:extLst>
                         <a:ext uri="{28A0092B-C50C-407E-A947-70E740481C1C}">
                           <a14:useLocalDpi xmlns:a14="http://schemas.microsoft.com/office/drawing/2010/main" val="0"/>
@@ -983,7 +1001,7 @@
                     </pic:cNvPicPr>
                   </pic:nvPicPr>
                   <pic:blipFill>
-                    <a:blip r:embed="rId11">
+                    <a:blip r:embed="rId12">
                       <a:extLst>
                         <a:ext uri="{28A0092B-C50C-407E-A947-70E740481C1C}">
                           <a14:useLocalDpi xmlns:a14="http://schemas.microsoft.com/office/drawing/2010/main" val="0"/>
@@ -1245,7 +1263,25 @@
           <w:color w:val="000000"/>
           <w:lang w:eastAsia="en-GB"/>
         </w:rPr>
-        <w:t xml:space="preserve"> and Aidan managed to set up and create a schema, achieving all of their user stories. They done this using IBM’s services which we were allowed to use.</w:t>
+        <w:t xml:space="preserve"> and Aidan managed to set up and create a schema, achieving </w:t>
+      </w:r>
+      <w:proofErr w:type="gramStart"/>
+      <w:r>
+        <w:rPr>
+          <w:rFonts w:ascii="Arial" w:eastAsia="Times New Roman" w:hAnsi="Arial" w:cs="Arial"/>
+          <w:color w:val="000000"/>
+          <w:lang w:eastAsia="en-GB"/>
+        </w:rPr>
+        <w:t>all of</w:t>
+      </w:r>
+      <w:proofErr w:type="gramEnd"/>
+      <w:r>
+        <w:rPr>
+          <w:rFonts w:ascii="Arial" w:eastAsia="Times New Roman" w:hAnsi="Arial" w:cs="Arial"/>
+          <w:color w:val="000000"/>
+          <w:lang w:eastAsia="en-GB"/>
+        </w:rPr>
+        <w:t xml:space="preserve"> their user stories. They done this using IBM’s services which we were allowed to use.</w:t>
       </w:r>
     </w:p>
     <w:p>
@@ -1265,7 +1301,25 @@
           <w:lang w:eastAsia="en-GB"/>
         </w:rPr>
         <w:lastRenderedPageBreak/>
-        <w:t>However, with this, we found that we needed to change our ‘View Tags’ Epic to accommodate for the next step, integrating and connecting that database to a web-server:</w:t>
+        <w:t xml:space="preserve">However, with this, we found that we needed to change our ‘View Tags’ Epic to accommodate for the next step, integrating and connecting that database to a </w:t>
+      </w:r>
+      <w:proofErr w:type="gramStart"/>
+      <w:r>
+        <w:rPr>
+          <w:rFonts w:ascii="Arial" w:eastAsia="Times New Roman" w:hAnsi="Arial" w:cs="Arial"/>
+          <w:color w:val="000000"/>
+          <w:lang w:eastAsia="en-GB"/>
+        </w:rPr>
+        <w:t>web-server</w:t>
+      </w:r>
+      <w:proofErr w:type="gramEnd"/>
+      <w:r>
+        <w:rPr>
+          <w:rFonts w:ascii="Arial" w:eastAsia="Times New Roman" w:hAnsi="Arial" w:cs="Arial"/>
+          <w:color w:val="000000"/>
+          <w:lang w:eastAsia="en-GB"/>
+        </w:rPr>
+        <w:t>:</w:t>
       </w:r>
     </w:p>
     <w:p>
@@ -1304,7 +1358,7 @@
                     </pic:cNvPicPr>
                   </pic:nvPicPr>
                   <pic:blipFill>
-                    <a:blip r:embed="rId12" cstate="print">
+                    <a:blip r:embed="rId13" cstate="print">
                       <a:extLst>
                         <a:ext uri="{28A0092B-C50C-407E-A947-70E740481C1C}">
                           <a14:useLocalDpi xmlns:a14="http://schemas.microsoft.com/office/drawing/2010/main" val="0"/>
@@ -1419,7 +1473,7 @@
                     </pic:cNvPicPr>
                   </pic:nvPicPr>
                   <pic:blipFill>
-                    <a:blip r:embed="rId13" cstate="print">
+                    <a:blip r:embed="rId14" cstate="print">
                       <a:extLst>
                         <a:ext uri="{28A0092B-C50C-407E-A947-70E740481C1C}">
                           <a14:useLocalDpi xmlns:a14="http://schemas.microsoft.com/office/drawing/2010/main" val="0"/>
@@ -1582,7 +1636,7 @@
                     </pic:cNvPicPr>
                   </pic:nvPicPr>
                   <pic:blipFill>
-                    <a:blip r:embed="rId14">
+                    <a:blip r:embed="rId15">
                       <a:extLst>
                         <a:ext uri="{28A0092B-C50C-407E-A947-70E740481C1C}">
                           <a14:useLocalDpi xmlns:a14="http://schemas.microsoft.com/office/drawing/2010/main" val="0"/>
@@ -1869,7 +1923,25 @@
           <w:color w:val="000000"/>
           <w:lang w:eastAsia="en-GB"/>
         </w:rPr>
-        <w:t xml:space="preserve"> found a Serverless implementation of Node.JS in IBM Cloud that could function as a stop-gap before getting full access to IBMs resources.</w:t>
+        <w:t xml:space="preserve"> found a Serverless implementation of Node.JS in IBM Cloud that could function as a </w:t>
+      </w:r>
+      <w:proofErr w:type="gramStart"/>
+      <w:r>
+        <w:rPr>
+          <w:rFonts w:ascii="Arial" w:eastAsia="Times New Roman" w:hAnsi="Arial" w:cs="Arial"/>
+          <w:color w:val="000000"/>
+          <w:lang w:eastAsia="en-GB"/>
+        </w:rPr>
+        <w:t>stop-gap</w:t>
+      </w:r>
+      <w:proofErr w:type="gramEnd"/>
+      <w:r>
+        <w:rPr>
+          <w:rFonts w:ascii="Arial" w:eastAsia="Times New Roman" w:hAnsi="Arial" w:cs="Arial"/>
+          <w:color w:val="000000"/>
+          <w:lang w:eastAsia="en-GB"/>
+        </w:rPr>
+        <w:t xml:space="preserve"> before getting full access to IBMs resources.</w:t>
       </w:r>
     </w:p>
     <w:p>
@@ -1916,7 +1988,25 @@
           <w:color w:val="000000"/>
           <w:lang w:eastAsia="en-GB"/>
         </w:rPr>
-        <w:t xml:space="preserve"> has its one challenges, the most prevalent being the requirement of local copies to properly develop, due to the CI deployment taking more than 3 minutes. In any case, this causes a week delay in being able to start, so we decided to move over the remaining user stories to a week +2 day sprint.</w:t>
+        <w:t xml:space="preserve"> has its one challenges, the most prevalent being the requirement of local copies to properly develop, due to the CI deployment taking more than 3 minutes. In any case, this causes a week delay in being able to start, so we decided to move over the remaining user stories to a week </w:t>
+      </w:r>
+      <w:proofErr w:type="gramStart"/>
+      <w:r>
+        <w:rPr>
+          <w:rFonts w:ascii="Arial" w:eastAsia="Times New Roman" w:hAnsi="Arial" w:cs="Arial"/>
+          <w:color w:val="000000"/>
+          <w:lang w:eastAsia="en-GB"/>
+        </w:rPr>
+        <w:t>+2 day</w:t>
+      </w:r>
+      <w:proofErr w:type="gramEnd"/>
+      <w:r>
+        <w:rPr>
+          <w:rFonts w:ascii="Arial" w:eastAsia="Times New Roman" w:hAnsi="Arial" w:cs="Arial"/>
+          <w:color w:val="000000"/>
+          <w:lang w:eastAsia="en-GB"/>
+        </w:rPr>
+        <w:t xml:space="preserve"> sprint.</w:t>
       </w:r>
     </w:p>
     <w:p>
@@ -1995,7 +2085,7 @@
                     </pic:cNvPicPr>
                   </pic:nvPicPr>
                   <pic:blipFill>
-                    <a:blip r:embed="rId15">
+                    <a:blip r:embed="rId16">
                       <a:extLst>
                         <a:ext uri="{28A0092B-C50C-407E-A947-70E740481C1C}">
                           <a14:useLocalDpi xmlns:a14="http://schemas.microsoft.com/office/drawing/2010/main" val="0"/>
@@ -2110,37 +2200,73 @@
           <w:color w:val="000000"/>
           <w:lang w:eastAsia="en-GB"/>
         </w:rPr>
-        <w:t>Thus, they had to move to another hosting solution for MongoDB, which is a more traditional, and open source implementation of MYSQL which doesn’t require absurd drivers to access.</w:t>
-      </w:r>
-    </w:p>
-    <w:p>
-      <w:pPr>
-        <w:spacing w:after="0" w:line="240" w:lineRule="auto"/>
-        <w:rPr>
-          <w:rFonts w:ascii="Times New Roman" w:eastAsia="Times New Roman" w:hAnsi="Times New Roman" w:cs="Times New Roman"/>
-          <w:sz w:val="24"/>
-          <w:szCs w:val="24"/>
-          <w:lang w:eastAsia="en-GB"/>
-        </w:rPr>
-      </w:pPr>
-    </w:p>
-    <w:p>
-      <w:pPr>
-        <w:spacing w:after="0" w:line="240" w:lineRule="auto"/>
-        <w:rPr>
-          <w:rFonts w:ascii="Times New Roman" w:eastAsia="Times New Roman" w:hAnsi="Times New Roman" w:cs="Times New Roman"/>
-          <w:sz w:val="24"/>
-          <w:szCs w:val="24"/>
-          <w:lang w:eastAsia="en-GB"/>
-        </w:rPr>
-      </w:pPr>
-      <w:r>
-        <w:rPr>
-          <w:rFonts w:ascii="Arial" w:eastAsia="Times New Roman" w:hAnsi="Arial" w:cs="Arial"/>
-          <w:color w:val="000000"/>
-          <w:lang w:eastAsia="en-GB"/>
-        </w:rPr>
-        <w:t>So, they stated they are most likely able to implement a proof of concept connection to this MongoDB database in the Node.JS server quickly.</w:t>
+        <w:t xml:space="preserve">Thus, they had to move to another hosting solution for MongoDB, which is a more traditional, and </w:t>
+      </w:r>
+      <w:proofErr w:type="gramStart"/>
+      <w:r>
+        <w:rPr>
+          <w:rFonts w:ascii="Arial" w:eastAsia="Times New Roman" w:hAnsi="Arial" w:cs="Arial"/>
+          <w:color w:val="000000"/>
+          <w:lang w:eastAsia="en-GB"/>
+        </w:rPr>
+        <w:t>open source</w:t>
+      </w:r>
+      <w:proofErr w:type="gramEnd"/>
+      <w:r>
+        <w:rPr>
+          <w:rFonts w:ascii="Arial" w:eastAsia="Times New Roman" w:hAnsi="Arial" w:cs="Arial"/>
+          <w:color w:val="000000"/>
+          <w:lang w:eastAsia="en-GB"/>
+        </w:rPr>
+        <w:t xml:space="preserve"> implementation of MYSQL which doesn’t require absurd drivers to access.</w:t>
+      </w:r>
+    </w:p>
+    <w:p>
+      <w:pPr>
+        <w:spacing w:after="0" w:line="240" w:lineRule="auto"/>
+        <w:rPr>
+          <w:rFonts w:ascii="Times New Roman" w:eastAsia="Times New Roman" w:hAnsi="Times New Roman" w:cs="Times New Roman"/>
+          <w:sz w:val="24"/>
+          <w:szCs w:val="24"/>
+          <w:lang w:eastAsia="en-GB"/>
+        </w:rPr>
+      </w:pPr>
+    </w:p>
+    <w:p>
+      <w:pPr>
+        <w:spacing w:after="0" w:line="240" w:lineRule="auto"/>
+        <w:rPr>
+          <w:rFonts w:ascii="Times New Roman" w:eastAsia="Times New Roman" w:hAnsi="Times New Roman" w:cs="Times New Roman"/>
+          <w:sz w:val="24"/>
+          <w:szCs w:val="24"/>
+          <w:lang w:eastAsia="en-GB"/>
+        </w:rPr>
+      </w:pPr>
+      <w:r>
+        <w:rPr>
+          <w:rFonts w:ascii="Arial" w:eastAsia="Times New Roman" w:hAnsi="Arial" w:cs="Arial"/>
+          <w:color w:val="000000"/>
+          <w:lang w:eastAsia="en-GB"/>
+        </w:rPr>
+        <w:t xml:space="preserve">So, they stated they are most likely able to implement a </w:t>
+      </w:r>
+      <w:proofErr w:type="gramStart"/>
+      <w:r>
+        <w:rPr>
+          <w:rFonts w:ascii="Arial" w:eastAsia="Times New Roman" w:hAnsi="Arial" w:cs="Arial"/>
+          <w:color w:val="000000"/>
+          <w:lang w:eastAsia="en-GB"/>
+        </w:rPr>
+        <w:t>proof of concept</w:t>
+      </w:r>
+      <w:proofErr w:type="gramEnd"/>
+      <w:r>
+        <w:rPr>
+          <w:rFonts w:ascii="Arial" w:eastAsia="Times New Roman" w:hAnsi="Arial" w:cs="Arial"/>
+          <w:color w:val="000000"/>
+          <w:lang w:eastAsia="en-GB"/>
+        </w:rPr>
+        <w:t xml:space="preserve"> connection to this MongoDB database in the Node.JS server quickly.</w:t>
       </w:r>
     </w:p>
     <w:p>
@@ -2334,53 +2460,6 @@
             <wp:extent cx="5400040" cy="2666365"/>
             <wp:effectExtent l="0" t="0" r="0" b="635"/>
             <wp:docPr id="5" name="Picture 5"/>
-            <wp:cNvGraphicFramePr>
-              <a:graphicFrameLocks xmlns:a="http://schemas.openxmlformats.org/drawingml/2006/main" noChangeAspect="1"/>
-            </wp:cNvGraphicFramePr>
-            <a:graphic xmlns:a="http://schemas.openxmlformats.org/drawingml/2006/main">
-              <a:graphicData uri="http://schemas.openxmlformats.org/drawingml/2006/picture">
-                <pic:pic xmlns:pic="http://schemas.openxmlformats.org/drawingml/2006/picture">
-                  <pic:nvPicPr>
-                    <pic:cNvPr id="1" name=""/>
-                    <pic:cNvPicPr/>
-                  </pic:nvPicPr>
-                  <pic:blipFill>
-                    <a:blip r:embed="rId16"/>
-                    <a:stretch>
-                      <a:fillRect/>
-                    </a:stretch>
-                  </pic:blipFill>
-                  <pic:spPr>
-                    <a:xfrm>
-                      <a:off x="0" y="0"/>
-                      <a:ext cx="5400040" cy="2666365"/>
-                    </a:xfrm>
-                    <a:prstGeom prst="rect">
-                      <a:avLst/>
-                    </a:prstGeom>
-                  </pic:spPr>
-                </pic:pic>
-              </a:graphicData>
-            </a:graphic>
-          </wp:inline>
-        </w:drawing>
-      </w:r>
-    </w:p>
-    <w:p>
-      <w:r>
-        <w:t>Moreso, “Integrate AR.js into the website” is a general integration, but to then use the AR for our purpose we then need to have the facility to get geo-location from the user. Otherwise, this task would be broadly involved in that single user story, and from the context of the other user stories it was thus too large.</w:t>
-      </w:r>
-    </w:p>
-    <w:p>
-      <w:r>
-        <w:rPr>
-          <w:noProof/>
-        </w:rPr>
-        <w:drawing>
-          <wp:inline distT="0" distB="0" distL="0" distR="0" wp14:anchorId="45B9DEE0" wp14:editId="152EBC83">
-            <wp:extent cx="5400040" cy="2837180"/>
-            <wp:effectExtent l="0" t="0" r="0" b="1270"/>
-            <wp:docPr id="8" name="Picture 8"/>
             <wp:cNvGraphicFramePr>
               <a:graphicFrameLocks xmlns:a="http://schemas.openxmlformats.org/drawingml/2006/main" noChangeAspect="1"/>
             </wp:cNvGraphicFramePr>
@@ -2400,6 +2479,53 @@
                   <pic:spPr>
                     <a:xfrm>
                       <a:off x="0" y="0"/>
+                      <a:ext cx="5400040" cy="2666365"/>
+                    </a:xfrm>
+                    <a:prstGeom prst="rect">
+                      <a:avLst/>
+                    </a:prstGeom>
+                  </pic:spPr>
+                </pic:pic>
+              </a:graphicData>
+            </a:graphic>
+          </wp:inline>
+        </w:drawing>
+      </w:r>
+    </w:p>
+    <w:p>
+      <w:r>
+        <w:t>Moreso, “Integrate AR.js into the website” is a general integration, but to then use the AR for our purpose we then need to have the facility to get geo-location from the user. Otherwise, this task would be broadly involved in that single user story, and from the context of the other user stories it was thus too large.</w:t>
+      </w:r>
+    </w:p>
+    <w:p>
+      <w:r>
+        <w:rPr>
+          <w:noProof/>
+        </w:rPr>
+        <w:drawing>
+          <wp:inline distT="0" distB="0" distL="0" distR="0" wp14:anchorId="45B9DEE0" wp14:editId="152EBC83">
+            <wp:extent cx="5400040" cy="2837180"/>
+            <wp:effectExtent l="0" t="0" r="0" b="1270"/>
+            <wp:docPr id="8" name="Picture 8"/>
+            <wp:cNvGraphicFramePr>
+              <a:graphicFrameLocks xmlns:a="http://schemas.openxmlformats.org/drawingml/2006/main" noChangeAspect="1"/>
+            </wp:cNvGraphicFramePr>
+            <a:graphic xmlns:a="http://schemas.openxmlformats.org/drawingml/2006/main">
+              <a:graphicData uri="http://schemas.openxmlformats.org/drawingml/2006/picture">
+                <pic:pic xmlns:pic="http://schemas.openxmlformats.org/drawingml/2006/picture">
+                  <pic:nvPicPr>
+                    <pic:cNvPr id="1" name=""/>
+                    <pic:cNvPicPr/>
+                  </pic:nvPicPr>
+                  <pic:blipFill>
+                    <a:blip r:embed="rId18"/>
+                    <a:stretch>
+                      <a:fillRect/>
+                    </a:stretch>
+                  </pic:blipFill>
+                  <pic:spPr>
+                    <a:xfrm>
+                      <a:off x="0" y="0"/>
                       <a:ext cx="5400040" cy="2837180"/>
                     </a:xfrm>
                     <a:prstGeom prst="rect">
@@ -2445,7 +2571,7 @@
                     <pic:cNvPicPr/>
                   </pic:nvPicPr>
                   <pic:blipFill>
-                    <a:blip r:embed="rId18"/>
+                    <a:blip r:embed="rId19"/>
                     <a:stretch>
                       <a:fillRect/>
                     </a:stretch>
@@ -2495,7 +2621,7 @@
                     <pic:cNvPicPr/>
                   </pic:nvPicPr>
                   <pic:blipFill>
-                    <a:blip r:embed="rId19" cstate="print">
+                    <a:blip r:embed="rId20" cstate="print">
                       <a:extLst>
                         <a:ext uri="{28A0092B-C50C-407E-A947-70E740481C1C}">
                           <a14:useLocalDpi xmlns:a14="http://schemas.microsoft.com/office/drawing/2010/main" val="0"/>
@@ -2550,7 +2676,15 @@
     </w:p>
     <w:p>
       <w:r>
-        <w:t>After this, follow the user story we needed to create the tags page which will display the users’ tags that they have saved. This tags page needs to be designed with how it will function, and how the tags will look and behave, and we also need a route to get to this page that isn’t the root directory. So, we assigned Aidan, Vishal and Alex. Aidan and Vishal are both doing Human Computer Interactions, so we felt that they would be best tasked to designing an interface. All of them need to gather experience working with Svelte.</w:t>
+        <w:t xml:space="preserve">After this, follow the user story we needed to create the tags page which will display the users’ tags that they have saved. This tags page needs to be designed with how it will function, and how the tags will look and behave, and we also need a route to get to this page that isn’t the root directory. So, we assigned Aidan, </w:t>
+      </w:r>
+      <w:proofErr w:type="gramStart"/>
+      <w:r>
+        <w:t>Vishal</w:t>
+      </w:r>
+      <w:proofErr w:type="gramEnd"/>
+      <w:r>
+        <w:t xml:space="preserve"> and Alex. Aidan and Vishal are both doing Human Computer Interactions, so we felt that they would be best tasked to designing an interface. All of them need to gather experience working with Svelte.</w:t>
       </w:r>
       <w:r>
         <w:t xml:space="preserve"> The user stories assigned are “Have Tag’s page accessible”, “Design Diagrams for Tag Layout and Usage” and “Design Tag layout”.</w:t>
@@ -2566,6 +2700,2776 @@
       </w:r>
     </w:p>
     <w:p/>
+    <w:p>
+      <w:pPr>
+        <w:spacing w:after="0" w:line="240" w:lineRule="auto"/>
+        <w:rPr>
+          <w:rFonts w:ascii="Times New Roman" w:eastAsia="Times New Roman" w:hAnsi="Times New Roman" w:cs="Times New Roman"/>
+          <w:sz w:val="24"/>
+          <w:szCs w:val="24"/>
+          <w:lang w:eastAsia="en-GB"/>
+        </w:rPr>
+      </w:pPr>
+    </w:p>
+    <w:p>
+      <w:pPr>
+        <w:spacing w:before="240" w:after="240" w:line="240" w:lineRule="auto"/>
+        <w:rPr>
+          <w:rFonts w:ascii="Times New Roman" w:eastAsia="Times New Roman" w:hAnsi="Times New Roman" w:cs="Times New Roman"/>
+          <w:sz w:val="24"/>
+          <w:szCs w:val="24"/>
+          <w:lang w:eastAsia="en-GB"/>
+        </w:rPr>
+      </w:pPr>
+      <w:r>
+        <w:rPr>
+          <w:rFonts w:ascii="Arial" w:eastAsia="Times New Roman" w:hAnsi="Arial" w:cs="Arial"/>
+          <w:b/>
+          <w:bCs/>
+          <w:color w:val="000000"/>
+          <w:lang w:eastAsia="en-GB"/>
+        </w:rPr>
+        <w:t>Design Front End Team</w:t>
+      </w:r>
+      <w:r>
+        <w:rPr>
+          <w:rFonts w:ascii="Arial" w:eastAsia="Times New Roman" w:hAnsi="Arial" w:cs="Arial"/>
+          <w:b/>
+          <w:bCs/>
+          <w:color w:val="000000"/>
+          <w:lang w:eastAsia="en-GB"/>
+        </w:rPr>
+        <w:br/>
+      </w:r>
+      <w:r>
+        <w:rPr>
+          <w:rFonts w:ascii="Arial" w:eastAsia="Times New Roman" w:hAnsi="Arial" w:cs="Arial"/>
+          <w:color w:val="000000"/>
+          <w:lang w:eastAsia="en-GB"/>
+        </w:rPr>
+        <w:t xml:space="preserve">Aidan tackled the user stories focused on the design of the tag page and the tags itself. He created </w:t>
+      </w:r>
+      <w:proofErr w:type="spellStart"/>
+      <w:r>
+        <w:rPr>
+          <w:rFonts w:ascii="Arial" w:eastAsia="Times New Roman" w:hAnsi="Arial" w:cs="Arial"/>
+          <w:color w:val="000000"/>
+          <w:lang w:eastAsia="en-GB"/>
+        </w:rPr>
+        <w:t>mockups</w:t>
+      </w:r>
+      <w:proofErr w:type="spellEnd"/>
+      <w:r>
+        <w:rPr>
+          <w:rFonts w:ascii="Arial" w:eastAsia="Times New Roman" w:hAnsi="Arial" w:cs="Arial"/>
+          <w:color w:val="000000"/>
+          <w:lang w:eastAsia="en-GB"/>
+        </w:rPr>
+        <w:t xml:space="preserve"> that can be used as a basis for the design of the front end as well as a focal point for design discussions. These designs are not final and are meant to be used to explore which direction we want to take with the UI.</w:t>
+      </w:r>
+    </w:p>
+    <w:p>
+      <w:pPr>
+        <w:spacing w:after="0" w:line="240" w:lineRule="auto"/>
+        <w:rPr>
+          <w:rFonts w:ascii="Times New Roman" w:eastAsia="Times New Roman" w:hAnsi="Times New Roman" w:cs="Times New Roman"/>
+          <w:sz w:val="24"/>
+          <w:szCs w:val="24"/>
+          <w:lang w:eastAsia="en-GB"/>
+        </w:rPr>
+      </w:pPr>
+    </w:p>
+    <w:p>
+      <w:pPr>
+        <w:spacing w:before="240" w:after="240" w:line="240" w:lineRule="auto"/>
+        <w:rPr>
+          <w:rFonts w:ascii="Times New Roman" w:eastAsia="Times New Roman" w:hAnsi="Times New Roman" w:cs="Times New Roman"/>
+          <w:sz w:val="24"/>
+          <w:szCs w:val="24"/>
+          <w:lang w:eastAsia="en-GB"/>
+        </w:rPr>
+      </w:pPr>
+      <w:r>
+        <w:rPr>
+          <w:rFonts w:ascii="Arial" w:eastAsia="Times New Roman" w:hAnsi="Arial" w:cs="Arial"/>
+          <w:noProof/>
+          <w:color w:val="000000"/>
+          <w:bdr w:val="none" w:sz="0" w:space="0" w:color="auto" w:frame="1"/>
+          <w:lang w:eastAsia="en-GB"/>
+        </w:rPr>
+        <w:lastRenderedPageBreak/>
+        <w:drawing>
+          <wp:inline distT="0" distB="0" distL="0" distR="0" wp14:anchorId="4E0C0B20" wp14:editId="76B58946">
+            <wp:extent cx="3284855" cy="2475865"/>
+            <wp:effectExtent l="0" t="0" r="0" b="635"/>
+            <wp:docPr id="19" name="Picture 19"/>
+            <wp:cNvGraphicFramePr>
+              <a:graphicFrameLocks xmlns:a="http://schemas.openxmlformats.org/drawingml/2006/main" noChangeAspect="1"/>
+            </wp:cNvGraphicFramePr>
+            <a:graphic xmlns:a="http://schemas.openxmlformats.org/drawingml/2006/main">
+              <a:graphicData uri="http://schemas.openxmlformats.org/drawingml/2006/picture">
+                <pic:pic xmlns:pic="http://schemas.openxmlformats.org/drawingml/2006/picture">
+                  <pic:nvPicPr>
+                    <pic:cNvPr id="0" name="Picture 1"/>
+                    <pic:cNvPicPr>
+                      <a:picLocks noChangeAspect="1" noChangeArrowheads="1"/>
+                    </pic:cNvPicPr>
+                  </pic:nvPicPr>
+                  <pic:blipFill>
+                    <a:blip r:embed="rId21" cstate="print">
+                      <a:extLst>
+                        <a:ext uri="{28A0092B-C50C-407E-A947-70E740481C1C}">
+                          <a14:useLocalDpi xmlns:a14="http://schemas.microsoft.com/office/drawing/2010/main" val="0"/>
+                        </a:ext>
+                      </a:extLst>
+                    </a:blip>
+                    <a:srcRect/>
+                    <a:stretch>
+                      <a:fillRect/>
+                    </a:stretch>
+                  </pic:blipFill>
+                  <pic:spPr bwMode="auto">
+                    <a:xfrm>
+                      <a:off x="0" y="0"/>
+                      <a:ext cx="3284855" cy="2475865"/>
+                    </a:xfrm>
+                    <a:prstGeom prst="rect">
+                      <a:avLst/>
+                    </a:prstGeom>
+                    <a:noFill/>
+                    <a:ln>
+                      <a:noFill/>
+                    </a:ln>
+                  </pic:spPr>
+                </pic:pic>
+              </a:graphicData>
+            </a:graphic>
+          </wp:inline>
+        </w:drawing>
+      </w:r>
+      <w:r>
+        <w:rPr>
+          <w:rFonts w:ascii="Arial" w:eastAsia="Times New Roman" w:hAnsi="Arial" w:cs="Arial"/>
+          <w:noProof/>
+          <w:color w:val="000000"/>
+          <w:bdr w:val="none" w:sz="0" w:space="0" w:color="auto" w:frame="1"/>
+          <w:lang w:eastAsia="en-GB"/>
+        </w:rPr>
+        <w:drawing>
+          <wp:inline distT="0" distB="0" distL="0" distR="0" wp14:anchorId="3F1396E7" wp14:editId="67A47D0F">
+            <wp:extent cx="2292985" cy="3657600"/>
+            <wp:effectExtent l="0" t="0" r="0" b="0"/>
+            <wp:docPr id="18" name="Picture 18"/>
+            <wp:cNvGraphicFramePr>
+              <a:graphicFrameLocks xmlns:a="http://schemas.openxmlformats.org/drawingml/2006/main" noChangeAspect="1"/>
+            </wp:cNvGraphicFramePr>
+            <a:graphic xmlns:a="http://schemas.openxmlformats.org/drawingml/2006/main">
+              <a:graphicData uri="http://schemas.openxmlformats.org/drawingml/2006/picture">
+                <pic:pic xmlns:pic="http://schemas.openxmlformats.org/drawingml/2006/picture">
+                  <pic:nvPicPr>
+                    <pic:cNvPr id="0" name="Picture 2"/>
+                    <pic:cNvPicPr>
+                      <a:picLocks noChangeAspect="1" noChangeArrowheads="1"/>
+                    </pic:cNvPicPr>
+                  </pic:nvPicPr>
+                  <pic:blipFill>
+                    <a:blip r:embed="rId22" cstate="print">
+                      <a:extLst>
+                        <a:ext uri="{28A0092B-C50C-407E-A947-70E740481C1C}">
+                          <a14:useLocalDpi xmlns:a14="http://schemas.microsoft.com/office/drawing/2010/main" val="0"/>
+                        </a:ext>
+                      </a:extLst>
+                    </a:blip>
+                    <a:srcRect/>
+                    <a:stretch>
+                      <a:fillRect/>
+                    </a:stretch>
+                  </pic:blipFill>
+                  <pic:spPr bwMode="auto">
+                    <a:xfrm>
+                      <a:off x="0" y="0"/>
+                      <a:ext cx="2292985" cy="3657600"/>
+                    </a:xfrm>
+                    <a:prstGeom prst="rect">
+                      <a:avLst/>
+                    </a:prstGeom>
+                    <a:noFill/>
+                    <a:ln>
+                      <a:noFill/>
+                    </a:ln>
+                  </pic:spPr>
+                </pic:pic>
+              </a:graphicData>
+            </a:graphic>
+          </wp:inline>
+        </w:drawing>
+      </w:r>
+    </w:p>
+    <w:p>
+      <w:pPr>
+        <w:spacing w:before="240" w:after="240" w:line="240" w:lineRule="auto"/>
+        <w:rPr>
+          <w:rFonts w:ascii="Times New Roman" w:eastAsia="Times New Roman" w:hAnsi="Times New Roman" w:cs="Times New Roman"/>
+          <w:sz w:val="24"/>
+          <w:szCs w:val="24"/>
+          <w:lang w:eastAsia="en-GB"/>
+        </w:rPr>
+      </w:pPr>
+      <w:r>
+        <w:rPr>
+          <w:rFonts w:ascii="Arial" w:eastAsia="Times New Roman" w:hAnsi="Arial" w:cs="Arial"/>
+          <w:color w:val="000000"/>
+          <w:lang w:eastAsia="en-GB"/>
+        </w:rPr>
+        <w:t xml:space="preserve">*Note the 3 designs of the tags page are separate concepts but they may be interwoven to produce a final product. For </w:t>
+      </w:r>
+      <w:proofErr w:type="gramStart"/>
+      <w:r>
+        <w:rPr>
+          <w:rFonts w:ascii="Arial" w:eastAsia="Times New Roman" w:hAnsi="Arial" w:cs="Arial"/>
+          <w:color w:val="000000"/>
+          <w:lang w:eastAsia="en-GB"/>
+        </w:rPr>
+        <w:t>example</w:t>
+      </w:r>
+      <w:proofErr w:type="gramEnd"/>
+      <w:r>
+        <w:rPr>
+          <w:rFonts w:ascii="Arial" w:eastAsia="Times New Roman" w:hAnsi="Arial" w:cs="Arial"/>
+          <w:color w:val="000000"/>
+          <w:lang w:eastAsia="en-GB"/>
+        </w:rPr>
+        <w:t xml:space="preserve"> design 1 could pop up over design 2 after the user has selected a tag from the list.</w:t>
+      </w:r>
+    </w:p>
+    <w:p>
+      <w:pPr>
+        <w:spacing w:after="0" w:line="240" w:lineRule="auto"/>
+        <w:rPr>
+          <w:rFonts w:ascii="Times New Roman" w:eastAsia="Times New Roman" w:hAnsi="Times New Roman" w:cs="Times New Roman"/>
+          <w:sz w:val="24"/>
+          <w:szCs w:val="24"/>
+          <w:lang w:eastAsia="en-GB"/>
+        </w:rPr>
+      </w:pPr>
+      <w:r>
+        <w:rPr>
+          <w:rFonts w:ascii="Arial" w:eastAsia="Times New Roman" w:hAnsi="Arial" w:cs="Arial"/>
+          <w:color w:val="000000"/>
+          <w:lang w:eastAsia="en-GB"/>
+        </w:rPr>
+        <w:t xml:space="preserve">These designs were built upon research into what makes a good UI and specifically what makes a good UI for the elderly/disabled. The </w:t>
+      </w:r>
+      <w:proofErr w:type="spellStart"/>
+      <w:r>
+        <w:rPr>
+          <w:rFonts w:ascii="Arial" w:eastAsia="Times New Roman" w:hAnsi="Arial" w:cs="Arial"/>
+          <w:color w:val="000000"/>
+          <w:lang w:eastAsia="en-GB"/>
+        </w:rPr>
+        <w:t>tldr</w:t>
+      </w:r>
+      <w:proofErr w:type="spellEnd"/>
+      <w:r>
+        <w:rPr>
+          <w:rFonts w:ascii="Arial" w:eastAsia="Times New Roman" w:hAnsi="Arial" w:cs="Arial"/>
+          <w:color w:val="000000"/>
+          <w:lang w:eastAsia="en-GB"/>
+        </w:rPr>
+        <w:t xml:space="preserve"> from this research was to keep things simple as possible as to not overload the user. The main keyword is comfortable, we want our user to feel relaxed while achieving their end goal. Taking this into account, the design uses simple shapes with their actions/information clearly indicated. </w:t>
+      </w:r>
+    </w:p>
+    <w:p>
+      <w:pPr>
+        <w:spacing w:after="0" w:line="240" w:lineRule="auto"/>
+        <w:rPr>
+          <w:rFonts w:ascii="Times New Roman" w:eastAsia="Times New Roman" w:hAnsi="Times New Roman" w:cs="Times New Roman"/>
+          <w:sz w:val="24"/>
+          <w:szCs w:val="24"/>
+          <w:lang w:eastAsia="en-GB"/>
+        </w:rPr>
+      </w:pPr>
+      <w:r>
+        <w:rPr>
+          <w:rFonts w:ascii="Arial" w:eastAsia="Times New Roman" w:hAnsi="Arial" w:cs="Arial"/>
+          <w:color w:val="000000"/>
+          <w:lang w:eastAsia="en-GB"/>
+        </w:rPr>
+        <w:t>The full report of this research can be found in the linked document.</w:t>
+      </w:r>
+      <w:r>
+        <w:rPr>
+          <w:rFonts w:ascii="Arial" w:eastAsia="Times New Roman" w:hAnsi="Arial" w:cs="Arial"/>
+          <w:color w:val="000000"/>
+          <w:lang w:eastAsia="en-GB"/>
+        </w:rPr>
+        <w:br/>
+      </w:r>
+      <w:hyperlink r:id="rId23" w:history="1">
+        <w:r>
+          <w:rPr>
+            <w:rFonts w:ascii="Arial" w:eastAsia="Times New Roman" w:hAnsi="Arial" w:cs="Arial"/>
+            <w:color w:val="1155CC"/>
+            <w:u w:val="single"/>
+            <w:lang w:eastAsia="en-GB"/>
+          </w:rPr>
+          <w:t>What Makes A Good UI</w:t>
+        </w:r>
+      </w:hyperlink>
+    </w:p>
+    <w:p>
+      <w:pPr>
+        <w:spacing w:after="0" w:line="240" w:lineRule="auto"/>
+        <w:rPr>
+          <w:rFonts w:ascii="Times New Roman" w:eastAsia="Times New Roman" w:hAnsi="Times New Roman" w:cs="Times New Roman"/>
+          <w:sz w:val="24"/>
+          <w:szCs w:val="24"/>
+          <w:lang w:eastAsia="en-GB"/>
+        </w:rPr>
+      </w:pPr>
+    </w:p>
+    <w:p>
+      <w:pPr>
+        <w:spacing w:after="0" w:line="240" w:lineRule="auto"/>
+        <w:rPr>
+          <w:rFonts w:ascii="Times New Roman" w:eastAsia="Times New Roman" w:hAnsi="Times New Roman" w:cs="Times New Roman"/>
+          <w:sz w:val="24"/>
+          <w:szCs w:val="24"/>
+          <w:lang w:eastAsia="en-GB"/>
+        </w:rPr>
+      </w:pPr>
+      <w:r>
+        <w:rPr>
+          <w:rFonts w:ascii="Arial" w:eastAsia="Times New Roman" w:hAnsi="Arial" w:cs="Arial"/>
+          <w:color w:val="000000"/>
+          <w:lang w:eastAsia="en-GB"/>
+        </w:rPr>
+        <w:t xml:space="preserve">Moving forward we hope to refine these designs and then implement them into the webpage. </w:t>
+      </w:r>
+      <w:proofErr w:type="gramStart"/>
+      <w:r>
+        <w:rPr>
+          <w:rFonts w:ascii="Arial" w:eastAsia="Times New Roman" w:hAnsi="Arial" w:cs="Arial"/>
+          <w:color w:val="000000"/>
+          <w:lang w:eastAsia="en-GB"/>
+        </w:rPr>
+        <w:t>Furthermore</w:t>
+      </w:r>
+      <w:proofErr w:type="gramEnd"/>
+      <w:r>
+        <w:rPr>
+          <w:rFonts w:ascii="Arial" w:eastAsia="Times New Roman" w:hAnsi="Arial" w:cs="Arial"/>
+          <w:color w:val="000000"/>
+          <w:lang w:eastAsia="en-GB"/>
+        </w:rPr>
+        <w:t xml:space="preserve"> the designs are open to improvement including the introduction of icons depicting when each button does or what item each tag refers to.</w:t>
+      </w:r>
+    </w:p>
+    <w:p>
+      <w:pPr>
+        <w:spacing w:after="0" w:line="240" w:lineRule="auto"/>
+        <w:rPr>
+          <w:rFonts w:ascii="Times New Roman" w:eastAsia="Times New Roman" w:hAnsi="Times New Roman" w:cs="Times New Roman"/>
+          <w:sz w:val="24"/>
+          <w:szCs w:val="24"/>
+          <w:lang w:eastAsia="en-GB"/>
+        </w:rPr>
+      </w:pPr>
+    </w:p>
+    <w:p>
+      <w:pPr>
+        <w:spacing w:before="240" w:after="240" w:line="240" w:lineRule="auto"/>
+        <w:rPr>
+          <w:rFonts w:ascii="Times New Roman" w:eastAsia="Times New Roman" w:hAnsi="Times New Roman" w:cs="Times New Roman"/>
+          <w:sz w:val="24"/>
+          <w:szCs w:val="24"/>
+          <w:lang w:eastAsia="en-GB"/>
+        </w:rPr>
+      </w:pPr>
+      <w:r>
+        <w:rPr>
+          <w:rFonts w:ascii="Arial" w:eastAsia="Times New Roman" w:hAnsi="Arial" w:cs="Arial"/>
+          <w:b/>
+          <w:bCs/>
+          <w:color w:val="000000"/>
+          <w:lang w:eastAsia="en-GB"/>
+        </w:rPr>
+        <w:t>AR Front-End Team</w:t>
+      </w:r>
+    </w:p>
+    <w:p>
+      <w:pPr>
+        <w:spacing w:before="240" w:after="240" w:line="240" w:lineRule="auto"/>
+        <w:rPr>
+          <w:rFonts w:ascii="Times New Roman" w:eastAsia="Times New Roman" w:hAnsi="Times New Roman" w:cs="Times New Roman"/>
+          <w:sz w:val="24"/>
+          <w:szCs w:val="24"/>
+          <w:lang w:eastAsia="en-GB"/>
+        </w:rPr>
+      </w:pPr>
+      <w:r>
+        <w:rPr>
+          <w:rFonts w:ascii="Arial" w:eastAsia="Times New Roman" w:hAnsi="Arial" w:cs="Arial"/>
+          <w:color w:val="000000"/>
+          <w:lang w:eastAsia="en-GB"/>
+        </w:rPr>
+        <w:t xml:space="preserve">Due the workload for the AR aspect of the program being significantly smaller than expected the AR Team made the decision to split, leaving Alan to do the rest of the AR and Vishal and Alex to focus on the </w:t>
+      </w:r>
+      <w:proofErr w:type="gramStart"/>
+      <w:r>
+        <w:rPr>
+          <w:rFonts w:ascii="Arial" w:eastAsia="Times New Roman" w:hAnsi="Arial" w:cs="Arial"/>
+          <w:color w:val="000000"/>
+          <w:lang w:eastAsia="en-GB"/>
+        </w:rPr>
+        <w:t>front end</w:t>
+      </w:r>
+      <w:proofErr w:type="gramEnd"/>
+      <w:r>
+        <w:rPr>
+          <w:rFonts w:ascii="Arial" w:eastAsia="Times New Roman" w:hAnsi="Arial" w:cs="Arial"/>
+          <w:color w:val="000000"/>
+          <w:lang w:eastAsia="en-GB"/>
+        </w:rPr>
+        <w:t xml:space="preserve"> design with the other teams.</w:t>
+      </w:r>
+      <w:r>
+        <w:rPr>
+          <w:rFonts w:ascii="Arial" w:eastAsia="Times New Roman" w:hAnsi="Arial" w:cs="Arial"/>
+          <w:color w:val="000000"/>
+          <w:lang w:eastAsia="en-GB"/>
+        </w:rPr>
+        <w:tab/>
+      </w:r>
+    </w:p>
+    <w:p>
+      <w:pPr>
+        <w:spacing w:before="240" w:after="240" w:line="240" w:lineRule="auto"/>
+        <w:rPr>
+          <w:rFonts w:ascii="Times New Roman" w:eastAsia="Times New Roman" w:hAnsi="Times New Roman" w:cs="Times New Roman"/>
+          <w:sz w:val="24"/>
+          <w:szCs w:val="24"/>
+          <w:lang w:eastAsia="en-GB"/>
+        </w:rPr>
+      </w:pPr>
+      <w:r>
+        <w:rPr>
+          <w:rFonts w:ascii="Arial" w:eastAsia="Times New Roman" w:hAnsi="Arial" w:cs="Arial"/>
+          <w:color w:val="000000"/>
+          <w:lang w:eastAsia="en-GB"/>
+        </w:rPr>
+        <w:t xml:space="preserve">Most of this sprint was spent </w:t>
+      </w:r>
+      <w:proofErr w:type="gramStart"/>
+      <w:r>
+        <w:rPr>
+          <w:rFonts w:ascii="Arial" w:eastAsia="Times New Roman" w:hAnsi="Arial" w:cs="Arial"/>
+          <w:color w:val="000000"/>
+          <w:lang w:eastAsia="en-GB"/>
+        </w:rPr>
+        <w:t>actually implementing</w:t>
+      </w:r>
+      <w:proofErr w:type="gramEnd"/>
+      <w:r>
+        <w:rPr>
+          <w:rFonts w:ascii="Arial" w:eastAsia="Times New Roman" w:hAnsi="Arial" w:cs="Arial"/>
+          <w:color w:val="000000"/>
+          <w:lang w:eastAsia="en-GB"/>
+        </w:rPr>
+        <w:t xml:space="preserve"> AR into code, unfortunately due to the lack of a server we were unable to deploy our working prototype which was necessary as we needed to be able to access our application from a phone in order to use the camera and </w:t>
+      </w:r>
+      <w:proofErr w:type="spellStart"/>
+      <w:r>
+        <w:rPr>
+          <w:rFonts w:ascii="Arial" w:eastAsia="Times New Roman" w:hAnsi="Arial" w:cs="Arial"/>
+          <w:color w:val="000000"/>
+          <w:lang w:eastAsia="en-GB"/>
+        </w:rPr>
+        <w:t>gps</w:t>
+      </w:r>
+      <w:proofErr w:type="spellEnd"/>
+      <w:r>
+        <w:rPr>
+          <w:rFonts w:ascii="Arial" w:eastAsia="Times New Roman" w:hAnsi="Arial" w:cs="Arial"/>
+          <w:color w:val="000000"/>
+          <w:lang w:eastAsia="en-GB"/>
+        </w:rPr>
+        <w:t xml:space="preserve"> facilities that it would provide. </w:t>
+      </w:r>
+    </w:p>
+    <w:p>
+      <w:pPr>
+        <w:spacing w:before="240" w:after="240" w:line="240" w:lineRule="auto"/>
+        <w:rPr>
+          <w:rFonts w:ascii="Times New Roman" w:eastAsia="Times New Roman" w:hAnsi="Times New Roman" w:cs="Times New Roman"/>
+          <w:sz w:val="24"/>
+          <w:szCs w:val="24"/>
+          <w:lang w:eastAsia="en-GB"/>
+        </w:rPr>
+      </w:pPr>
+      <w:r>
+        <w:rPr>
+          <w:rFonts w:ascii="Arial" w:eastAsia="Times New Roman" w:hAnsi="Arial" w:cs="Arial"/>
+          <w:color w:val="000000"/>
+          <w:lang w:eastAsia="en-GB"/>
+        </w:rPr>
+        <w:t xml:space="preserve">Alan found a workaround to this issue by creating his own private repo on </w:t>
+      </w:r>
+      <w:proofErr w:type="spellStart"/>
+      <w:r>
+        <w:rPr>
+          <w:rFonts w:ascii="Arial" w:eastAsia="Times New Roman" w:hAnsi="Arial" w:cs="Arial"/>
+          <w:color w:val="000000"/>
+          <w:lang w:eastAsia="en-GB"/>
+        </w:rPr>
+        <w:t>github</w:t>
+      </w:r>
+      <w:proofErr w:type="spellEnd"/>
+      <w:r>
+        <w:rPr>
+          <w:rFonts w:ascii="Arial" w:eastAsia="Times New Roman" w:hAnsi="Arial" w:cs="Arial"/>
+          <w:color w:val="000000"/>
+          <w:lang w:eastAsia="en-GB"/>
+        </w:rPr>
+        <w:t xml:space="preserve"> and using the </w:t>
+      </w:r>
+      <w:proofErr w:type="spellStart"/>
+      <w:r>
+        <w:rPr>
+          <w:rFonts w:ascii="Arial" w:eastAsia="Times New Roman" w:hAnsi="Arial" w:cs="Arial"/>
+          <w:color w:val="000000"/>
+          <w:lang w:eastAsia="en-GB"/>
+        </w:rPr>
+        <w:t>github</w:t>
+      </w:r>
+      <w:proofErr w:type="spellEnd"/>
+      <w:r>
+        <w:rPr>
+          <w:rFonts w:ascii="Arial" w:eastAsia="Times New Roman" w:hAnsi="Arial" w:cs="Arial"/>
+          <w:color w:val="000000"/>
+          <w:lang w:eastAsia="en-GB"/>
+        </w:rPr>
+        <w:t xml:space="preserve"> pages features, which allows easy deployment of the website meaning we could test our website on your phones.</w:t>
+      </w:r>
+    </w:p>
+    <w:p>
+      <w:pPr>
+        <w:spacing w:after="0" w:line="240" w:lineRule="auto"/>
+        <w:rPr>
+          <w:rFonts w:ascii="Times New Roman" w:eastAsia="Times New Roman" w:hAnsi="Times New Roman" w:cs="Times New Roman"/>
+          <w:sz w:val="24"/>
+          <w:szCs w:val="24"/>
+          <w:lang w:eastAsia="en-GB"/>
+        </w:rPr>
+      </w:pPr>
+    </w:p>
+    <w:p>
+      <w:pPr>
+        <w:spacing w:before="240" w:after="240" w:line="240" w:lineRule="auto"/>
+        <w:rPr>
+          <w:rFonts w:ascii="Times New Roman" w:eastAsia="Times New Roman" w:hAnsi="Times New Roman" w:cs="Times New Roman"/>
+          <w:sz w:val="24"/>
+          <w:szCs w:val="24"/>
+          <w:lang w:eastAsia="en-GB"/>
+        </w:rPr>
+      </w:pPr>
+      <w:r>
+        <w:rPr>
+          <w:rFonts w:ascii="Arial" w:eastAsia="Times New Roman" w:hAnsi="Arial" w:cs="Arial"/>
+          <w:color w:val="000000"/>
+          <w:lang w:eastAsia="en-GB"/>
+        </w:rPr>
+        <w:t>Using the code from ar.js studio and a placeholder asset Alan deployed the website as a purely html website. Initially it seemed to work with the camera appearing on screen and an asset appearing overlaid on the camera. But there was one glaring bug which was that the asset would “stick” to the camera only displaying the direction of the asset but not the distance from the user. </w:t>
+      </w:r>
+    </w:p>
+    <w:p>
+      <w:pPr>
+        <w:spacing w:before="240" w:after="240" w:line="240" w:lineRule="auto"/>
+        <w:rPr>
+          <w:rFonts w:ascii="Times New Roman" w:eastAsia="Times New Roman" w:hAnsi="Times New Roman" w:cs="Times New Roman"/>
+          <w:sz w:val="24"/>
+          <w:szCs w:val="24"/>
+          <w:lang w:eastAsia="en-GB"/>
+        </w:rPr>
+      </w:pPr>
+      <w:r>
+        <w:rPr>
+          <w:rFonts w:ascii="Arial" w:eastAsia="Times New Roman" w:hAnsi="Arial" w:cs="Arial"/>
+          <w:color w:val="000000"/>
+          <w:lang w:eastAsia="en-GB"/>
+        </w:rPr>
+        <w:t>Attempts at debugging were made but they were all unsuccessful but after some more info it turned out that ar.js is not heavily used anymore and therefore had many bugs, so the code found ar.js studio was replaced with one from ar.js wiki which when deployed to pages provided a working implementation.</w:t>
+      </w:r>
+    </w:p>
+    <w:p>
+      <w:pPr>
+        <w:spacing w:before="240" w:after="240" w:line="240" w:lineRule="auto"/>
+        <w:rPr>
+          <w:rFonts w:ascii="Times New Roman" w:eastAsia="Times New Roman" w:hAnsi="Times New Roman" w:cs="Times New Roman"/>
+          <w:sz w:val="24"/>
+          <w:szCs w:val="24"/>
+          <w:lang w:eastAsia="en-GB"/>
+        </w:rPr>
+      </w:pPr>
+      <w:r>
+        <w:rPr>
+          <w:rFonts w:ascii="Arial" w:eastAsia="Times New Roman" w:hAnsi="Arial" w:cs="Arial"/>
+          <w:color w:val="000000"/>
+          <w:lang w:eastAsia="en-GB"/>
+        </w:rPr>
+        <w:t xml:space="preserve">After the working implementation was made, more testing was done another problem was found, in which we found the accuracy of the marker was lacking, further testing needs to be done to make sure that it is usable, the main problems </w:t>
+      </w:r>
+      <w:proofErr w:type="gramStart"/>
+      <w:r>
+        <w:rPr>
+          <w:rFonts w:ascii="Arial" w:eastAsia="Times New Roman" w:hAnsi="Arial" w:cs="Arial"/>
+          <w:color w:val="000000"/>
+          <w:lang w:eastAsia="en-GB"/>
+        </w:rPr>
+        <w:t>seems</w:t>
+      </w:r>
+      <w:proofErr w:type="gramEnd"/>
+      <w:r>
+        <w:rPr>
+          <w:rFonts w:ascii="Arial" w:eastAsia="Times New Roman" w:hAnsi="Arial" w:cs="Arial"/>
+          <w:color w:val="000000"/>
+          <w:lang w:eastAsia="en-GB"/>
+        </w:rPr>
+        <w:t xml:space="preserve"> to be the with the accuracy of GPS data whilst indoors, more research on this problem will be done next sprint. </w:t>
+      </w:r>
+      <w:proofErr w:type="gramStart"/>
+      <w:r>
+        <w:rPr>
+          <w:rFonts w:ascii="Arial" w:eastAsia="Times New Roman" w:hAnsi="Arial" w:cs="Arial"/>
+          <w:color w:val="000000"/>
+          <w:lang w:eastAsia="en-GB"/>
+        </w:rPr>
+        <w:t>Additionally</w:t>
+      </w:r>
+      <w:proofErr w:type="gramEnd"/>
+      <w:r>
+        <w:rPr>
+          <w:rFonts w:ascii="Arial" w:eastAsia="Times New Roman" w:hAnsi="Arial" w:cs="Arial"/>
+          <w:color w:val="000000"/>
+          <w:lang w:eastAsia="en-GB"/>
+        </w:rPr>
+        <w:t xml:space="preserve"> there is no way for the marker to indicate elevation, further research will again be done to try solve this issue.</w:t>
+      </w:r>
+    </w:p>
+    <w:p>
+      <w:pPr>
+        <w:spacing w:after="0" w:line="240" w:lineRule="auto"/>
+        <w:rPr>
+          <w:rFonts w:ascii="Times New Roman" w:eastAsia="Times New Roman" w:hAnsi="Times New Roman" w:cs="Times New Roman"/>
+          <w:sz w:val="24"/>
+          <w:szCs w:val="24"/>
+          <w:lang w:eastAsia="en-GB"/>
+        </w:rPr>
+      </w:pPr>
+    </w:p>
+    <w:p>
+      <w:pPr>
+        <w:spacing w:before="240" w:after="240" w:line="240" w:lineRule="auto"/>
+        <w:rPr>
+          <w:rFonts w:ascii="Times New Roman" w:eastAsia="Times New Roman" w:hAnsi="Times New Roman" w:cs="Times New Roman"/>
+          <w:sz w:val="24"/>
+          <w:szCs w:val="24"/>
+          <w:lang w:eastAsia="en-GB"/>
+        </w:rPr>
+      </w:pPr>
+      <w:r>
+        <w:rPr>
+          <w:rFonts w:ascii="Arial" w:eastAsia="Times New Roman" w:hAnsi="Arial" w:cs="Arial"/>
+          <w:color w:val="000000"/>
+          <w:lang w:eastAsia="en-GB"/>
+        </w:rPr>
+        <w:t>Goals for next sprint:</w:t>
+      </w:r>
+    </w:p>
+    <w:p>
+      <w:pPr>
+        <w:numPr>
+          <w:ilvl w:val="0"/>
+          <w:numId w:val="1"/>
+        </w:numPr>
+        <w:spacing w:before="240" w:after="0" w:line="240" w:lineRule="auto"/>
+        <w:textAlignment w:val="baseline"/>
+        <w:rPr>
+          <w:rFonts w:ascii="Arial" w:eastAsia="Times New Roman" w:hAnsi="Arial" w:cs="Arial"/>
+          <w:color w:val="000000"/>
+          <w:lang w:eastAsia="en-GB"/>
+        </w:rPr>
+      </w:pPr>
+      <w:r>
+        <w:rPr>
+          <w:rFonts w:ascii="Arial" w:eastAsia="Times New Roman" w:hAnsi="Arial" w:cs="Arial"/>
+          <w:color w:val="000000"/>
+          <w:lang w:eastAsia="en-GB"/>
+        </w:rPr>
+        <w:t>Embed the code into the actual server</w:t>
+      </w:r>
+    </w:p>
+    <w:p>
+      <w:pPr>
+        <w:numPr>
+          <w:ilvl w:val="0"/>
+          <w:numId w:val="1"/>
+        </w:numPr>
+        <w:spacing w:after="0" w:line="240" w:lineRule="auto"/>
+        <w:textAlignment w:val="baseline"/>
+        <w:rPr>
+          <w:rFonts w:ascii="Arial" w:eastAsia="Times New Roman" w:hAnsi="Arial" w:cs="Arial"/>
+          <w:color w:val="000000"/>
+          <w:lang w:eastAsia="en-GB"/>
+        </w:rPr>
+      </w:pPr>
+      <w:r>
+        <w:rPr>
+          <w:rFonts w:ascii="Arial" w:eastAsia="Times New Roman" w:hAnsi="Arial" w:cs="Arial"/>
+          <w:color w:val="000000"/>
+          <w:lang w:eastAsia="en-GB"/>
+        </w:rPr>
+        <w:t>Fix elevation and accuracy problems</w:t>
+      </w:r>
+    </w:p>
+    <w:p>
+      <w:pPr>
+        <w:numPr>
+          <w:ilvl w:val="0"/>
+          <w:numId w:val="1"/>
+        </w:numPr>
+        <w:spacing w:after="0" w:line="240" w:lineRule="auto"/>
+        <w:textAlignment w:val="baseline"/>
+        <w:rPr>
+          <w:rFonts w:ascii="Arial" w:eastAsia="Times New Roman" w:hAnsi="Arial" w:cs="Arial"/>
+          <w:color w:val="000000"/>
+          <w:lang w:eastAsia="en-GB"/>
+        </w:rPr>
+      </w:pPr>
+      <w:r>
+        <w:rPr>
+          <w:rFonts w:ascii="Arial" w:eastAsia="Times New Roman" w:hAnsi="Arial" w:cs="Arial"/>
+          <w:color w:val="000000"/>
+          <w:lang w:eastAsia="en-GB"/>
+        </w:rPr>
+        <w:t>Draw diagrams to explain how the process of creating an AR instance should work.</w:t>
+      </w:r>
+    </w:p>
+    <w:p>
+      <w:pPr>
+        <w:numPr>
+          <w:ilvl w:val="0"/>
+          <w:numId w:val="1"/>
+        </w:numPr>
+        <w:spacing w:after="0" w:line="240" w:lineRule="auto"/>
+        <w:textAlignment w:val="baseline"/>
+        <w:rPr>
+          <w:rFonts w:ascii="Arial" w:eastAsia="Times New Roman" w:hAnsi="Arial" w:cs="Arial"/>
+          <w:color w:val="000000"/>
+          <w:lang w:eastAsia="en-GB"/>
+        </w:rPr>
+      </w:pPr>
+      <w:r>
+        <w:rPr>
+          <w:rFonts w:ascii="Arial" w:eastAsia="Times New Roman" w:hAnsi="Arial" w:cs="Arial"/>
+          <w:color w:val="000000"/>
+          <w:lang w:eastAsia="en-GB"/>
+        </w:rPr>
+        <w:t>Do Documentation on the AR system</w:t>
+      </w:r>
+    </w:p>
+    <w:p>
+      <w:pPr>
+        <w:numPr>
+          <w:ilvl w:val="0"/>
+          <w:numId w:val="1"/>
+        </w:numPr>
+        <w:spacing w:before="100" w:beforeAutospacing="1" w:after="100" w:afterAutospacing="1" w:line="240" w:lineRule="auto"/>
+        <w:textAlignment w:val="baseline"/>
+        <w:rPr>
+          <w:rFonts w:ascii="Arial" w:eastAsia="Times New Roman" w:hAnsi="Arial" w:cs="Arial"/>
+          <w:color w:val="000000"/>
+          <w:lang w:eastAsia="en-GB"/>
+        </w:rPr>
+      </w:pPr>
+    </w:p>
+    <w:p>
+      <w:pPr>
+        <w:spacing w:before="240" w:after="240" w:line="240" w:lineRule="auto"/>
+        <w:rPr>
+          <w:rFonts w:ascii="Times New Roman" w:eastAsia="Times New Roman" w:hAnsi="Times New Roman" w:cs="Times New Roman"/>
+          <w:sz w:val="24"/>
+          <w:szCs w:val="24"/>
+          <w:lang w:eastAsia="en-GB"/>
+        </w:rPr>
+      </w:pPr>
+      <w:r>
+        <w:rPr>
+          <w:rFonts w:ascii="Arial" w:eastAsia="Times New Roman" w:hAnsi="Arial" w:cs="Arial"/>
+          <w:b/>
+          <w:bCs/>
+          <w:color w:val="000000"/>
+          <w:lang w:eastAsia="en-GB"/>
+        </w:rPr>
+        <w:lastRenderedPageBreak/>
+        <w:t>Database Back-end team</w:t>
+      </w:r>
+    </w:p>
+    <w:p>
+      <w:pPr>
+        <w:spacing w:before="240" w:after="240" w:line="240" w:lineRule="auto"/>
+        <w:rPr>
+          <w:rFonts w:ascii="Times New Roman" w:eastAsia="Times New Roman" w:hAnsi="Times New Roman" w:cs="Times New Roman"/>
+          <w:sz w:val="24"/>
+          <w:szCs w:val="24"/>
+          <w:lang w:eastAsia="en-GB"/>
+        </w:rPr>
+      </w:pPr>
+      <w:r>
+        <w:rPr>
+          <w:rFonts w:ascii="Arial" w:eastAsia="Times New Roman" w:hAnsi="Arial" w:cs="Arial"/>
+          <w:color w:val="000000"/>
+          <w:lang w:eastAsia="en-GB"/>
+        </w:rPr>
+        <w:t xml:space="preserve">The goal of this team was to convert the MySQL schema and code into MongoDB, and then implement a connection in the serverless website. We thus assigned Oliver with the task of converting the code into MongoDB, Alfie with implementing this code into the website’s backend, and </w:t>
+      </w:r>
+      <w:proofErr w:type="spellStart"/>
+      <w:r>
+        <w:rPr>
+          <w:rFonts w:ascii="Arial" w:eastAsia="Times New Roman" w:hAnsi="Arial" w:cs="Arial"/>
+          <w:color w:val="000000"/>
+          <w:lang w:eastAsia="en-GB"/>
+        </w:rPr>
+        <w:t>Rodion</w:t>
+      </w:r>
+      <w:proofErr w:type="spellEnd"/>
+      <w:r>
+        <w:rPr>
+          <w:rFonts w:ascii="Arial" w:eastAsia="Times New Roman" w:hAnsi="Arial" w:cs="Arial"/>
+          <w:color w:val="000000"/>
+          <w:lang w:eastAsia="en-GB"/>
+        </w:rPr>
+        <w:t xml:space="preserve"> with documenting the schema and a useful scenario.</w:t>
+      </w:r>
+    </w:p>
+    <w:p>
+      <w:pPr>
+        <w:spacing w:after="0" w:line="240" w:lineRule="auto"/>
+        <w:rPr>
+          <w:rFonts w:ascii="Times New Roman" w:eastAsia="Times New Roman" w:hAnsi="Times New Roman" w:cs="Times New Roman"/>
+          <w:sz w:val="24"/>
+          <w:szCs w:val="24"/>
+          <w:lang w:eastAsia="en-GB"/>
+        </w:rPr>
+      </w:pPr>
+    </w:p>
+    <w:p>
+      <w:pPr>
+        <w:spacing w:before="240" w:after="240" w:line="240" w:lineRule="auto"/>
+        <w:rPr>
+          <w:rFonts w:ascii="Times New Roman" w:eastAsia="Times New Roman" w:hAnsi="Times New Roman" w:cs="Times New Roman"/>
+          <w:sz w:val="24"/>
+          <w:szCs w:val="24"/>
+          <w:lang w:eastAsia="en-GB"/>
+        </w:rPr>
+      </w:pPr>
+      <w:r>
+        <w:rPr>
+          <w:rFonts w:ascii="Arial" w:eastAsia="Times New Roman" w:hAnsi="Arial" w:cs="Arial"/>
+          <w:color w:val="000000"/>
+          <w:lang w:eastAsia="en-GB"/>
+        </w:rPr>
+        <w:t xml:space="preserve">To outline the new schema, Alfie implemented this into node.js to connect to the MongoDB free server so that we could implement these schemas. </w:t>
+      </w:r>
+      <w:proofErr w:type="spellStart"/>
+      <w:r>
+        <w:rPr>
+          <w:rFonts w:ascii="Arial" w:eastAsia="Times New Roman" w:hAnsi="Arial" w:cs="Arial"/>
+          <w:color w:val="000000"/>
+          <w:lang w:eastAsia="en-GB"/>
+        </w:rPr>
+        <w:t>Rodion</w:t>
+      </w:r>
+      <w:proofErr w:type="spellEnd"/>
+      <w:r>
+        <w:rPr>
+          <w:rFonts w:ascii="Arial" w:eastAsia="Times New Roman" w:hAnsi="Arial" w:cs="Arial"/>
+          <w:color w:val="000000"/>
+          <w:lang w:eastAsia="en-GB"/>
+        </w:rPr>
+        <w:t xml:space="preserve"> then outlined these two objects:</w:t>
+      </w:r>
+    </w:p>
+    <w:p>
+      <w:pPr>
+        <w:spacing w:after="0" w:line="240" w:lineRule="auto"/>
+        <w:rPr>
+          <w:rFonts w:ascii="Times New Roman" w:eastAsia="Times New Roman" w:hAnsi="Times New Roman" w:cs="Times New Roman"/>
+          <w:sz w:val="24"/>
+          <w:szCs w:val="24"/>
+          <w:lang w:eastAsia="en-GB"/>
+        </w:rPr>
+      </w:pPr>
+      <w:r>
+        <w:rPr>
+          <w:rFonts w:ascii="Arial" w:eastAsia="Times New Roman" w:hAnsi="Arial" w:cs="Arial"/>
+          <w:noProof/>
+          <w:color w:val="000000"/>
+          <w:bdr w:val="none" w:sz="0" w:space="0" w:color="auto" w:frame="1"/>
+          <w:lang w:eastAsia="en-GB"/>
+        </w:rPr>
+        <w:drawing>
+          <wp:inline distT="0" distB="0" distL="0" distR="0" wp14:anchorId="6D90F24F" wp14:editId="6D369450">
+            <wp:extent cx="5400040" cy="1763395"/>
+            <wp:effectExtent l="0" t="0" r="0" b="8255"/>
+            <wp:docPr id="17" name="Picture 17"/>
+            <wp:cNvGraphicFramePr>
+              <a:graphicFrameLocks xmlns:a="http://schemas.openxmlformats.org/drawingml/2006/main" noChangeAspect="1"/>
+            </wp:cNvGraphicFramePr>
+            <a:graphic xmlns:a="http://schemas.openxmlformats.org/drawingml/2006/main">
+              <a:graphicData uri="http://schemas.openxmlformats.org/drawingml/2006/picture">
+                <pic:pic xmlns:pic="http://schemas.openxmlformats.org/drawingml/2006/picture">
+                  <pic:nvPicPr>
+                    <pic:cNvPr id="0" name="Picture 3"/>
+                    <pic:cNvPicPr>
+                      <a:picLocks noChangeAspect="1" noChangeArrowheads="1"/>
+                    </pic:cNvPicPr>
+                  </pic:nvPicPr>
+                  <pic:blipFill>
+                    <a:blip r:embed="rId24" cstate="print">
+                      <a:extLst>
+                        <a:ext uri="{28A0092B-C50C-407E-A947-70E740481C1C}">
+                          <a14:useLocalDpi xmlns:a14="http://schemas.microsoft.com/office/drawing/2010/main" val="0"/>
+                        </a:ext>
+                      </a:extLst>
+                    </a:blip>
+                    <a:srcRect/>
+                    <a:stretch>
+                      <a:fillRect/>
+                    </a:stretch>
+                  </pic:blipFill>
+                  <pic:spPr bwMode="auto">
+                    <a:xfrm>
+                      <a:off x="0" y="0"/>
+                      <a:ext cx="5400040" cy="1763395"/>
+                    </a:xfrm>
+                    <a:prstGeom prst="rect">
+                      <a:avLst/>
+                    </a:prstGeom>
+                    <a:noFill/>
+                    <a:ln>
+                      <a:noFill/>
+                    </a:ln>
+                  </pic:spPr>
+                </pic:pic>
+              </a:graphicData>
+            </a:graphic>
+          </wp:inline>
+        </w:drawing>
+      </w:r>
+    </w:p>
+    <w:p>
+      <w:pPr>
+        <w:spacing w:after="0" w:line="240" w:lineRule="auto"/>
+        <w:rPr>
+          <w:rFonts w:ascii="Times New Roman" w:eastAsia="Times New Roman" w:hAnsi="Times New Roman" w:cs="Times New Roman"/>
+          <w:sz w:val="24"/>
+          <w:szCs w:val="24"/>
+          <w:lang w:eastAsia="en-GB"/>
+        </w:rPr>
+      </w:pPr>
+      <w:r>
+        <w:rPr>
+          <w:rFonts w:ascii="Arial" w:eastAsia="Times New Roman" w:hAnsi="Arial" w:cs="Arial"/>
+          <w:color w:val="000000"/>
+          <w:lang w:eastAsia="en-GB"/>
+        </w:rPr>
+        <w:t>And as a usage:</w:t>
+      </w:r>
+    </w:p>
+    <w:p>
+      <w:pPr>
+        <w:spacing w:after="0" w:line="240" w:lineRule="auto"/>
+        <w:rPr>
+          <w:rFonts w:ascii="Times New Roman" w:eastAsia="Times New Roman" w:hAnsi="Times New Roman" w:cs="Times New Roman"/>
+          <w:sz w:val="24"/>
+          <w:szCs w:val="24"/>
+          <w:lang w:eastAsia="en-GB"/>
+        </w:rPr>
+      </w:pPr>
+      <w:r>
+        <w:rPr>
+          <w:rFonts w:ascii="Arial" w:eastAsia="Times New Roman" w:hAnsi="Arial" w:cs="Arial"/>
+          <w:noProof/>
+          <w:color w:val="000000"/>
+          <w:bdr w:val="none" w:sz="0" w:space="0" w:color="auto" w:frame="1"/>
+          <w:lang w:eastAsia="en-GB"/>
+        </w:rPr>
+        <w:drawing>
+          <wp:inline distT="0" distB="0" distL="0" distR="0" wp14:anchorId="6CACAB18" wp14:editId="3301FC91">
+            <wp:extent cx="1364615" cy="2405380"/>
+            <wp:effectExtent l="0" t="0" r="6985" b="0"/>
+            <wp:docPr id="16" name="Picture 16"/>
+            <wp:cNvGraphicFramePr>
+              <a:graphicFrameLocks xmlns:a="http://schemas.openxmlformats.org/drawingml/2006/main" noChangeAspect="1"/>
+            </wp:cNvGraphicFramePr>
+            <a:graphic xmlns:a="http://schemas.openxmlformats.org/drawingml/2006/main">
+              <a:graphicData uri="http://schemas.openxmlformats.org/drawingml/2006/picture">
+                <pic:pic xmlns:pic="http://schemas.openxmlformats.org/drawingml/2006/picture">
+                  <pic:nvPicPr>
+                    <pic:cNvPr id="0" name="Picture 4"/>
+                    <pic:cNvPicPr>
+                      <a:picLocks noChangeAspect="1" noChangeArrowheads="1"/>
+                    </pic:cNvPicPr>
+                  </pic:nvPicPr>
+                  <pic:blipFill>
+                    <a:blip r:embed="rId25" cstate="print">
+                      <a:extLst>
+                        <a:ext uri="{28A0092B-C50C-407E-A947-70E740481C1C}">
+                          <a14:useLocalDpi xmlns:a14="http://schemas.microsoft.com/office/drawing/2010/main" val="0"/>
+                        </a:ext>
+                      </a:extLst>
+                    </a:blip>
+                    <a:srcRect/>
+                    <a:stretch>
+                      <a:fillRect/>
+                    </a:stretch>
+                  </pic:blipFill>
+                  <pic:spPr bwMode="auto">
+                    <a:xfrm>
+                      <a:off x="0" y="0"/>
+                      <a:ext cx="1364615" cy="2405380"/>
+                    </a:xfrm>
+                    <a:prstGeom prst="rect">
+                      <a:avLst/>
+                    </a:prstGeom>
+                    <a:noFill/>
+                    <a:ln>
+                      <a:noFill/>
+                    </a:ln>
+                  </pic:spPr>
+                </pic:pic>
+              </a:graphicData>
+            </a:graphic>
+          </wp:inline>
+        </w:drawing>
+      </w:r>
+    </w:p>
+    <w:p>
+      <w:pPr>
+        <w:spacing w:after="0" w:line="240" w:lineRule="auto"/>
+        <w:rPr>
+          <w:rFonts w:ascii="Times New Roman" w:eastAsia="Times New Roman" w:hAnsi="Times New Roman" w:cs="Times New Roman"/>
+          <w:sz w:val="24"/>
+          <w:szCs w:val="24"/>
+          <w:lang w:eastAsia="en-GB"/>
+        </w:rPr>
+      </w:pPr>
+      <w:r>
+        <w:rPr>
+          <w:rFonts w:ascii="Arial" w:eastAsia="Times New Roman" w:hAnsi="Arial" w:cs="Arial"/>
+          <w:color w:val="000000"/>
+          <w:lang w:eastAsia="en-GB"/>
+        </w:rPr>
+        <w:t xml:space="preserve">Therefore, we were able to complete all three user </w:t>
+      </w:r>
+      <w:proofErr w:type="spellStart"/>
+      <w:proofErr w:type="gramStart"/>
+      <w:r>
+        <w:rPr>
+          <w:rFonts w:ascii="Arial" w:eastAsia="Times New Roman" w:hAnsi="Arial" w:cs="Arial"/>
+          <w:color w:val="000000"/>
+          <w:lang w:eastAsia="en-GB"/>
+        </w:rPr>
+        <w:t>stories:“</w:t>
+      </w:r>
+      <w:proofErr w:type="gramEnd"/>
+      <w:r>
+        <w:rPr>
+          <w:rFonts w:ascii="Arial" w:eastAsia="Times New Roman" w:hAnsi="Arial" w:cs="Arial"/>
+          <w:color w:val="000000"/>
+          <w:lang w:eastAsia="en-GB"/>
+        </w:rPr>
+        <w:t>Connect</w:t>
+      </w:r>
+      <w:proofErr w:type="spellEnd"/>
+      <w:r>
+        <w:rPr>
+          <w:rFonts w:ascii="Arial" w:eastAsia="Times New Roman" w:hAnsi="Arial" w:cs="Arial"/>
+          <w:color w:val="000000"/>
+          <w:lang w:eastAsia="en-GB"/>
+        </w:rPr>
+        <w:t xml:space="preserve"> Database to website and have it accessible”, “Create Database Objects” and “Set up database”. Though the design is a common creation in every software user story, so it is not explicitly stated.</w:t>
+      </w:r>
+    </w:p>
+    <w:p>
+      <w:pPr>
+        <w:spacing w:before="240" w:after="240" w:line="240" w:lineRule="auto"/>
+        <w:outlineLvl w:val="0"/>
+        <w:rPr>
+          <w:rFonts w:ascii="Times New Roman" w:eastAsia="Times New Roman" w:hAnsi="Times New Roman" w:cs="Times New Roman"/>
+          <w:b/>
+          <w:bCs/>
+          <w:kern w:val="36"/>
+          <w:sz w:val="48"/>
+          <w:szCs w:val="48"/>
+          <w:lang w:eastAsia="en-GB"/>
+        </w:rPr>
+      </w:pPr>
+      <w:r>
+        <w:rPr>
+          <w:rFonts w:ascii="Arial" w:eastAsia="Times New Roman" w:hAnsi="Arial" w:cs="Arial"/>
+          <w:b/>
+          <w:bCs/>
+          <w:color w:val="000000"/>
+          <w:kern w:val="36"/>
+          <w:sz w:val="40"/>
+          <w:szCs w:val="40"/>
+          <w:lang w:eastAsia="en-GB"/>
+        </w:rPr>
+        <w:t>Sprint 5 (07/02/2023-14/02/2023)</w:t>
+      </w:r>
+      <w:r>
+        <w:rPr>
+          <w:rFonts w:ascii="Arial" w:eastAsia="Times New Roman" w:hAnsi="Arial" w:cs="Arial"/>
+          <w:color w:val="000000"/>
+          <w:kern w:val="36"/>
+          <w:sz w:val="40"/>
+          <w:szCs w:val="40"/>
+          <w:lang w:eastAsia="en-GB"/>
+        </w:rPr>
+        <w:t xml:space="preserve"> </w:t>
+      </w:r>
+      <w:r>
+        <w:rPr>
+          <w:rFonts w:ascii="Arial" w:eastAsia="Times New Roman" w:hAnsi="Arial" w:cs="Arial"/>
+          <w:color w:val="000000"/>
+          <w:kern w:val="36"/>
+          <w:sz w:val="28"/>
+          <w:szCs w:val="28"/>
+          <w:lang w:eastAsia="en-GB"/>
+        </w:rPr>
+        <w:t>(Sprint 4 Retrospective)</w:t>
+      </w:r>
+    </w:p>
+    <w:p>
+      <w:pPr>
+        <w:spacing w:after="0" w:line="240" w:lineRule="auto"/>
+        <w:rPr>
+          <w:rFonts w:ascii="Times New Roman" w:eastAsia="Times New Roman" w:hAnsi="Times New Roman" w:cs="Times New Roman"/>
+          <w:sz w:val="24"/>
+          <w:szCs w:val="24"/>
+          <w:lang w:eastAsia="en-GB"/>
+        </w:rPr>
+      </w:pPr>
+      <w:r>
+        <w:rPr>
+          <w:rFonts w:ascii="Arial" w:eastAsia="Times New Roman" w:hAnsi="Arial" w:cs="Arial"/>
+          <w:color w:val="000000"/>
+          <w:lang w:eastAsia="en-GB"/>
+        </w:rPr>
+        <w:t>For the retrospective, we went over everyone's contributions.</w:t>
+      </w:r>
+    </w:p>
+    <w:p>
+      <w:pPr>
+        <w:spacing w:after="0" w:line="240" w:lineRule="auto"/>
+        <w:rPr>
+          <w:rFonts w:ascii="Times New Roman" w:eastAsia="Times New Roman" w:hAnsi="Times New Roman" w:cs="Times New Roman"/>
+          <w:sz w:val="24"/>
+          <w:szCs w:val="24"/>
+          <w:lang w:eastAsia="en-GB"/>
+        </w:rPr>
+      </w:pPr>
+    </w:p>
+    <w:p>
+      <w:pPr>
+        <w:spacing w:after="0" w:line="240" w:lineRule="auto"/>
+        <w:rPr>
+          <w:rFonts w:ascii="Times New Roman" w:eastAsia="Times New Roman" w:hAnsi="Times New Roman" w:cs="Times New Roman"/>
+          <w:sz w:val="24"/>
+          <w:szCs w:val="24"/>
+          <w:lang w:eastAsia="en-GB"/>
+        </w:rPr>
+      </w:pPr>
+      <w:r>
+        <w:rPr>
+          <w:rFonts w:ascii="Arial" w:eastAsia="Times New Roman" w:hAnsi="Arial" w:cs="Arial"/>
+          <w:color w:val="000000"/>
+          <w:lang w:eastAsia="en-GB"/>
+        </w:rPr>
+        <w:lastRenderedPageBreak/>
+        <w:t>For AR.js, we found that Alan had to do user stories outside the scope of his assignment. Moreso, all the user stories he had assigned were not completed, because he had to do:</w:t>
+      </w:r>
+    </w:p>
+    <w:p>
+      <w:pPr>
+        <w:spacing w:after="0" w:line="240" w:lineRule="auto"/>
+        <w:rPr>
+          <w:rFonts w:ascii="Times New Roman" w:eastAsia="Times New Roman" w:hAnsi="Times New Roman" w:cs="Times New Roman"/>
+          <w:sz w:val="24"/>
+          <w:szCs w:val="24"/>
+          <w:lang w:eastAsia="en-GB"/>
+        </w:rPr>
+      </w:pPr>
+    </w:p>
+    <w:p>
+      <w:pPr>
+        <w:spacing w:after="0" w:line="240" w:lineRule="auto"/>
+        <w:rPr>
+          <w:rFonts w:ascii="Times New Roman" w:eastAsia="Times New Roman" w:hAnsi="Times New Roman" w:cs="Times New Roman"/>
+          <w:sz w:val="24"/>
+          <w:szCs w:val="24"/>
+          <w:lang w:eastAsia="en-GB"/>
+        </w:rPr>
+      </w:pPr>
+      <w:r>
+        <w:rPr>
+          <w:rFonts w:ascii="Arial" w:eastAsia="Times New Roman" w:hAnsi="Arial" w:cs="Arial"/>
+          <w:color w:val="000000"/>
+          <w:lang w:eastAsia="en-GB"/>
+        </w:rPr>
+        <w:t>“Have the page access the camera”</w:t>
+      </w:r>
+    </w:p>
+    <w:p>
+      <w:pPr>
+        <w:spacing w:after="0" w:line="240" w:lineRule="auto"/>
+        <w:rPr>
+          <w:rFonts w:ascii="Times New Roman" w:eastAsia="Times New Roman" w:hAnsi="Times New Roman" w:cs="Times New Roman"/>
+          <w:sz w:val="24"/>
+          <w:szCs w:val="24"/>
+          <w:lang w:eastAsia="en-GB"/>
+        </w:rPr>
+      </w:pPr>
+    </w:p>
+    <w:p>
+      <w:pPr>
+        <w:spacing w:after="0" w:line="240" w:lineRule="auto"/>
+        <w:rPr>
+          <w:rFonts w:ascii="Times New Roman" w:eastAsia="Times New Roman" w:hAnsi="Times New Roman" w:cs="Times New Roman"/>
+          <w:sz w:val="24"/>
+          <w:szCs w:val="24"/>
+          <w:lang w:eastAsia="en-GB"/>
+        </w:rPr>
+      </w:pPr>
+      <w:r>
+        <w:rPr>
+          <w:rFonts w:ascii="Arial" w:eastAsia="Times New Roman" w:hAnsi="Arial" w:cs="Arial"/>
+          <w:color w:val="000000"/>
+          <w:lang w:eastAsia="en-GB"/>
+        </w:rPr>
+        <w:t>“Form an icon to float above the exact location”</w:t>
+      </w:r>
+    </w:p>
+    <w:p>
+      <w:pPr>
+        <w:spacing w:after="0" w:line="240" w:lineRule="auto"/>
+        <w:rPr>
+          <w:rFonts w:ascii="Times New Roman" w:eastAsia="Times New Roman" w:hAnsi="Times New Roman" w:cs="Times New Roman"/>
+          <w:sz w:val="24"/>
+          <w:szCs w:val="24"/>
+          <w:lang w:eastAsia="en-GB"/>
+        </w:rPr>
+      </w:pPr>
+    </w:p>
+    <w:p>
+      <w:pPr>
+        <w:spacing w:after="0" w:line="240" w:lineRule="auto"/>
+        <w:rPr>
+          <w:rFonts w:ascii="Times New Roman" w:eastAsia="Times New Roman" w:hAnsi="Times New Roman" w:cs="Times New Roman"/>
+          <w:sz w:val="24"/>
+          <w:szCs w:val="24"/>
+          <w:lang w:eastAsia="en-GB"/>
+        </w:rPr>
+      </w:pPr>
+      <w:r>
+        <w:rPr>
+          <w:rFonts w:ascii="Arial" w:eastAsia="Times New Roman" w:hAnsi="Arial" w:cs="Arial"/>
+          <w:color w:val="000000"/>
+          <w:lang w:eastAsia="en-GB"/>
+        </w:rPr>
+        <w:t>“Have a page for viewing the tags in AR”</w:t>
+      </w:r>
+    </w:p>
+    <w:p>
+      <w:pPr>
+        <w:spacing w:after="0" w:line="240" w:lineRule="auto"/>
+        <w:rPr>
+          <w:rFonts w:ascii="Times New Roman" w:eastAsia="Times New Roman" w:hAnsi="Times New Roman" w:cs="Times New Roman"/>
+          <w:sz w:val="24"/>
+          <w:szCs w:val="24"/>
+          <w:lang w:eastAsia="en-GB"/>
+        </w:rPr>
+      </w:pPr>
+      <w:r>
+        <w:rPr>
+          <w:rFonts w:ascii="Arial" w:eastAsia="Times New Roman" w:hAnsi="Arial" w:cs="Arial"/>
+          <w:color w:val="000000"/>
+          <w:lang w:eastAsia="en-GB"/>
+        </w:rPr>
+        <w:t>“Make the page automatically open the camera”</w:t>
+      </w:r>
+    </w:p>
+    <w:p>
+      <w:pPr>
+        <w:spacing w:after="0" w:line="240" w:lineRule="auto"/>
+        <w:rPr>
+          <w:rFonts w:ascii="Times New Roman" w:eastAsia="Times New Roman" w:hAnsi="Times New Roman" w:cs="Times New Roman"/>
+          <w:sz w:val="24"/>
+          <w:szCs w:val="24"/>
+          <w:lang w:eastAsia="en-GB"/>
+        </w:rPr>
+      </w:pPr>
+    </w:p>
+    <w:p>
+      <w:pPr>
+        <w:spacing w:after="0" w:line="240" w:lineRule="auto"/>
+        <w:rPr>
+          <w:rFonts w:ascii="Times New Roman" w:eastAsia="Times New Roman" w:hAnsi="Times New Roman" w:cs="Times New Roman"/>
+          <w:sz w:val="24"/>
+          <w:szCs w:val="24"/>
+          <w:lang w:eastAsia="en-GB"/>
+        </w:rPr>
+      </w:pPr>
+      <w:proofErr w:type="gramStart"/>
+      <w:r>
+        <w:rPr>
+          <w:rFonts w:ascii="Arial" w:eastAsia="Times New Roman" w:hAnsi="Arial" w:cs="Arial"/>
+          <w:color w:val="000000"/>
+          <w:lang w:eastAsia="en-GB"/>
+        </w:rPr>
+        <w:t>All of</w:t>
+      </w:r>
+      <w:proofErr w:type="gramEnd"/>
+      <w:r>
+        <w:rPr>
+          <w:rFonts w:ascii="Arial" w:eastAsia="Times New Roman" w:hAnsi="Arial" w:cs="Arial"/>
+          <w:color w:val="000000"/>
+          <w:lang w:eastAsia="en-GB"/>
+        </w:rPr>
+        <w:t xml:space="preserve"> these user stories had to be completed before he was able to integrate AR.js into the website, and so Alfie rehashed the story map from:</w:t>
+      </w:r>
+    </w:p>
+    <w:p>
+      <w:pPr>
+        <w:spacing w:after="0" w:line="240" w:lineRule="auto"/>
+        <w:rPr>
+          <w:rFonts w:ascii="Times New Roman" w:eastAsia="Times New Roman" w:hAnsi="Times New Roman" w:cs="Times New Roman"/>
+          <w:sz w:val="24"/>
+          <w:szCs w:val="24"/>
+          <w:lang w:eastAsia="en-GB"/>
+        </w:rPr>
+      </w:pPr>
+      <w:r>
+        <w:rPr>
+          <w:rFonts w:ascii="Arial" w:eastAsia="Times New Roman" w:hAnsi="Arial" w:cs="Arial"/>
+          <w:noProof/>
+          <w:color w:val="000000"/>
+          <w:bdr w:val="none" w:sz="0" w:space="0" w:color="auto" w:frame="1"/>
+          <w:lang w:eastAsia="en-GB"/>
+        </w:rPr>
+        <w:drawing>
+          <wp:inline distT="0" distB="0" distL="0" distR="0" wp14:anchorId="372CB539" wp14:editId="776868CE">
+            <wp:extent cx="5400040" cy="2794635"/>
+            <wp:effectExtent l="0" t="0" r="0" b="5715"/>
+            <wp:docPr id="15" name="Picture 15"/>
+            <wp:cNvGraphicFramePr>
+              <a:graphicFrameLocks xmlns:a="http://schemas.openxmlformats.org/drawingml/2006/main" noChangeAspect="1"/>
+            </wp:cNvGraphicFramePr>
+            <a:graphic xmlns:a="http://schemas.openxmlformats.org/drawingml/2006/main">
+              <a:graphicData uri="http://schemas.openxmlformats.org/drawingml/2006/picture">
+                <pic:pic xmlns:pic="http://schemas.openxmlformats.org/drawingml/2006/picture">
+                  <pic:nvPicPr>
+                    <pic:cNvPr id="0" name="Picture 5"/>
+                    <pic:cNvPicPr>
+                      <a:picLocks noChangeAspect="1" noChangeArrowheads="1"/>
+                    </pic:cNvPicPr>
+                  </pic:nvPicPr>
+                  <pic:blipFill>
+                    <a:blip r:embed="rId26" cstate="print">
+                      <a:extLst>
+                        <a:ext uri="{28A0092B-C50C-407E-A947-70E740481C1C}">
+                          <a14:useLocalDpi xmlns:a14="http://schemas.microsoft.com/office/drawing/2010/main" val="0"/>
+                        </a:ext>
+                      </a:extLst>
+                    </a:blip>
+                    <a:srcRect/>
+                    <a:stretch>
+                      <a:fillRect/>
+                    </a:stretch>
+                  </pic:blipFill>
+                  <pic:spPr bwMode="auto">
+                    <a:xfrm>
+                      <a:off x="0" y="0"/>
+                      <a:ext cx="5400040" cy="2794635"/>
+                    </a:xfrm>
+                    <a:prstGeom prst="rect">
+                      <a:avLst/>
+                    </a:prstGeom>
+                    <a:noFill/>
+                    <a:ln>
+                      <a:noFill/>
+                    </a:ln>
+                  </pic:spPr>
+                </pic:pic>
+              </a:graphicData>
+            </a:graphic>
+          </wp:inline>
+        </w:drawing>
+      </w:r>
+    </w:p>
+    <w:p>
+      <w:pPr>
+        <w:spacing w:after="0" w:line="240" w:lineRule="auto"/>
+        <w:rPr>
+          <w:rFonts w:ascii="Times New Roman" w:eastAsia="Times New Roman" w:hAnsi="Times New Roman" w:cs="Times New Roman"/>
+          <w:sz w:val="24"/>
+          <w:szCs w:val="24"/>
+          <w:lang w:eastAsia="en-GB"/>
+        </w:rPr>
+      </w:pPr>
+    </w:p>
+    <w:p>
+      <w:pPr>
+        <w:spacing w:after="0" w:line="240" w:lineRule="auto"/>
+        <w:rPr>
+          <w:rFonts w:ascii="Times New Roman" w:eastAsia="Times New Roman" w:hAnsi="Times New Roman" w:cs="Times New Roman"/>
+          <w:sz w:val="24"/>
+          <w:szCs w:val="24"/>
+          <w:lang w:eastAsia="en-GB"/>
+        </w:rPr>
+      </w:pPr>
+      <w:r>
+        <w:rPr>
+          <w:rFonts w:ascii="Arial" w:eastAsia="Times New Roman" w:hAnsi="Arial" w:cs="Arial"/>
+          <w:color w:val="000000"/>
+          <w:lang w:eastAsia="en-GB"/>
+        </w:rPr>
+        <w:t>To:</w:t>
+      </w:r>
+    </w:p>
+    <w:p>
+      <w:pPr>
+        <w:spacing w:after="0" w:line="240" w:lineRule="auto"/>
+        <w:rPr>
+          <w:rFonts w:ascii="Times New Roman" w:eastAsia="Times New Roman" w:hAnsi="Times New Roman" w:cs="Times New Roman"/>
+          <w:sz w:val="24"/>
+          <w:szCs w:val="24"/>
+          <w:lang w:eastAsia="en-GB"/>
+        </w:rPr>
+      </w:pPr>
+    </w:p>
+    <w:p>
+      <w:pPr>
+        <w:spacing w:after="0" w:line="240" w:lineRule="auto"/>
+        <w:rPr>
+          <w:rFonts w:ascii="Times New Roman" w:eastAsia="Times New Roman" w:hAnsi="Times New Roman" w:cs="Times New Roman"/>
+          <w:sz w:val="24"/>
+          <w:szCs w:val="24"/>
+          <w:lang w:eastAsia="en-GB"/>
+        </w:rPr>
+      </w:pPr>
+      <w:r>
+        <w:rPr>
+          <w:rFonts w:ascii="Arial" w:eastAsia="Times New Roman" w:hAnsi="Arial" w:cs="Arial"/>
+          <w:noProof/>
+          <w:color w:val="000000"/>
+          <w:bdr w:val="none" w:sz="0" w:space="0" w:color="auto" w:frame="1"/>
+          <w:lang w:eastAsia="en-GB"/>
+        </w:rPr>
+        <w:drawing>
+          <wp:inline distT="0" distB="0" distL="0" distR="0" wp14:anchorId="49312F23" wp14:editId="19315914">
+            <wp:extent cx="5400040" cy="2794635"/>
+            <wp:effectExtent l="0" t="0" r="0" b="5715"/>
+            <wp:docPr id="14" name="Picture 14"/>
+            <wp:cNvGraphicFramePr>
+              <a:graphicFrameLocks xmlns:a="http://schemas.openxmlformats.org/drawingml/2006/main" noChangeAspect="1"/>
+            </wp:cNvGraphicFramePr>
+            <a:graphic xmlns:a="http://schemas.openxmlformats.org/drawingml/2006/main">
+              <a:graphicData uri="http://schemas.openxmlformats.org/drawingml/2006/picture">
+                <pic:pic xmlns:pic="http://schemas.openxmlformats.org/drawingml/2006/picture">
+                  <pic:nvPicPr>
+                    <pic:cNvPr id="0" name="Picture 6"/>
+                    <pic:cNvPicPr>
+                      <a:picLocks noChangeAspect="1" noChangeArrowheads="1"/>
+                    </pic:cNvPicPr>
+                  </pic:nvPicPr>
+                  <pic:blipFill>
+                    <a:blip r:embed="rId27" cstate="print">
+                      <a:extLst>
+                        <a:ext uri="{28A0092B-C50C-407E-A947-70E740481C1C}">
+                          <a14:useLocalDpi xmlns:a14="http://schemas.microsoft.com/office/drawing/2010/main" val="0"/>
+                        </a:ext>
+                      </a:extLst>
+                    </a:blip>
+                    <a:srcRect/>
+                    <a:stretch>
+                      <a:fillRect/>
+                    </a:stretch>
+                  </pic:blipFill>
+                  <pic:spPr bwMode="auto">
+                    <a:xfrm>
+                      <a:off x="0" y="0"/>
+                      <a:ext cx="5400040" cy="2794635"/>
+                    </a:xfrm>
+                    <a:prstGeom prst="rect">
+                      <a:avLst/>
+                    </a:prstGeom>
+                    <a:noFill/>
+                    <a:ln>
+                      <a:noFill/>
+                    </a:ln>
+                  </pic:spPr>
+                </pic:pic>
+              </a:graphicData>
+            </a:graphic>
+          </wp:inline>
+        </w:drawing>
+      </w:r>
+    </w:p>
+    <w:p>
+      <w:pPr>
+        <w:spacing w:after="0" w:line="240" w:lineRule="auto"/>
+        <w:rPr>
+          <w:rFonts w:ascii="Times New Roman" w:eastAsia="Times New Roman" w:hAnsi="Times New Roman" w:cs="Times New Roman"/>
+          <w:sz w:val="24"/>
+          <w:szCs w:val="24"/>
+          <w:lang w:eastAsia="en-GB"/>
+        </w:rPr>
+      </w:pPr>
+      <w:r>
+        <w:rPr>
+          <w:rFonts w:ascii="Arial" w:eastAsia="Times New Roman" w:hAnsi="Arial" w:cs="Arial"/>
+          <w:color w:val="000000"/>
+          <w:lang w:eastAsia="en-GB"/>
+        </w:rPr>
+        <w:lastRenderedPageBreak/>
+        <w:t xml:space="preserve">Note here that all those user stories have been placed before Integrate AR.js into the website. We also added a new user story “Research </w:t>
+      </w:r>
+      <w:proofErr w:type="spellStart"/>
+      <w:r>
+        <w:rPr>
+          <w:rFonts w:ascii="Arial" w:eastAsia="Times New Roman" w:hAnsi="Arial" w:cs="Arial"/>
+          <w:color w:val="000000"/>
+          <w:lang w:eastAsia="en-GB"/>
+        </w:rPr>
+        <w:t>GeoLocation</w:t>
+      </w:r>
+      <w:proofErr w:type="spellEnd"/>
+      <w:r>
+        <w:rPr>
+          <w:rFonts w:ascii="Arial" w:eastAsia="Times New Roman" w:hAnsi="Arial" w:cs="Arial"/>
+          <w:color w:val="000000"/>
+          <w:lang w:eastAsia="en-GB"/>
+        </w:rPr>
+        <w:t xml:space="preserve"> API” for Alan to find a library that get people's locations for the AR.js placing system.</w:t>
+      </w:r>
+    </w:p>
+    <w:p>
+      <w:pPr>
+        <w:spacing w:after="0" w:line="240" w:lineRule="auto"/>
+        <w:rPr>
+          <w:rFonts w:ascii="Times New Roman" w:eastAsia="Times New Roman" w:hAnsi="Times New Roman" w:cs="Times New Roman"/>
+          <w:sz w:val="24"/>
+          <w:szCs w:val="24"/>
+          <w:lang w:eastAsia="en-GB"/>
+        </w:rPr>
+      </w:pPr>
+    </w:p>
+    <w:p>
+      <w:pPr>
+        <w:spacing w:after="0" w:line="240" w:lineRule="auto"/>
+        <w:rPr>
+          <w:rFonts w:ascii="Times New Roman" w:eastAsia="Times New Roman" w:hAnsi="Times New Roman" w:cs="Times New Roman"/>
+          <w:sz w:val="24"/>
+          <w:szCs w:val="24"/>
+          <w:lang w:eastAsia="en-GB"/>
+        </w:rPr>
+      </w:pPr>
+      <w:r>
+        <w:rPr>
+          <w:rFonts w:ascii="Arial" w:eastAsia="Times New Roman" w:hAnsi="Arial" w:cs="Arial"/>
+          <w:color w:val="000000"/>
+          <w:lang w:eastAsia="en-GB"/>
+        </w:rPr>
+        <w:t>From this, we assigned Alan the following user stories:</w:t>
+      </w:r>
+    </w:p>
+    <w:p>
+      <w:pPr>
+        <w:spacing w:after="0" w:line="240" w:lineRule="auto"/>
+        <w:rPr>
+          <w:rFonts w:ascii="Times New Roman" w:eastAsia="Times New Roman" w:hAnsi="Times New Roman" w:cs="Times New Roman"/>
+          <w:sz w:val="24"/>
+          <w:szCs w:val="24"/>
+          <w:lang w:eastAsia="en-GB"/>
+        </w:rPr>
+      </w:pPr>
+      <w:r>
+        <w:rPr>
+          <w:rFonts w:ascii="Times New Roman" w:eastAsia="Times New Roman" w:hAnsi="Times New Roman" w:cs="Times New Roman"/>
+          <w:sz w:val="24"/>
+          <w:szCs w:val="24"/>
+          <w:lang w:eastAsia="en-GB"/>
+        </w:rPr>
+        <w:br/>
+      </w:r>
+      <w:r>
+        <w:rPr>
+          <w:rFonts w:ascii="Times New Roman" w:eastAsia="Times New Roman" w:hAnsi="Times New Roman" w:cs="Times New Roman"/>
+          <w:noProof/>
+          <w:sz w:val="24"/>
+          <w:szCs w:val="24"/>
+          <w:bdr w:val="none" w:sz="0" w:space="0" w:color="auto" w:frame="1"/>
+          <w:lang w:eastAsia="en-GB"/>
+        </w:rPr>
+        <w:drawing>
+          <wp:inline distT="0" distB="0" distL="0" distR="0" wp14:anchorId="7EEA2CF9" wp14:editId="22B1333A">
+            <wp:extent cx="3439795" cy="5050155"/>
+            <wp:effectExtent l="0" t="0" r="8255" b="0"/>
+            <wp:docPr id="13" name="Picture 13"/>
+            <wp:cNvGraphicFramePr>
+              <a:graphicFrameLocks xmlns:a="http://schemas.openxmlformats.org/drawingml/2006/main" noChangeAspect="1"/>
+            </wp:cNvGraphicFramePr>
+            <a:graphic xmlns:a="http://schemas.openxmlformats.org/drawingml/2006/main">
+              <a:graphicData uri="http://schemas.openxmlformats.org/drawingml/2006/picture">
+                <pic:pic xmlns:pic="http://schemas.openxmlformats.org/drawingml/2006/picture">
+                  <pic:nvPicPr>
+                    <pic:cNvPr id="0" name="Picture 7"/>
+                    <pic:cNvPicPr>
+                      <a:picLocks noChangeAspect="1" noChangeArrowheads="1"/>
+                    </pic:cNvPicPr>
+                  </pic:nvPicPr>
+                  <pic:blipFill>
+                    <a:blip r:embed="rId28">
+                      <a:extLst>
+                        <a:ext uri="{28A0092B-C50C-407E-A947-70E740481C1C}">
+                          <a14:useLocalDpi xmlns:a14="http://schemas.microsoft.com/office/drawing/2010/main" val="0"/>
+                        </a:ext>
+                      </a:extLst>
+                    </a:blip>
+                    <a:srcRect/>
+                    <a:stretch>
+                      <a:fillRect/>
+                    </a:stretch>
+                  </pic:blipFill>
+                  <pic:spPr bwMode="auto">
+                    <a:xfrm>
+                      <a:off x="0" y="0"/>
+                      <a:ext cx="3439795" cy="5050155"/>
+                    </a:xfrm>
+                    <a:prstGeom prst="rect">
+                      <a:avLst/>
+                    </a:prstGeom>
+                    <a:noFill/>
+                    <a:ln>
+                      <a:noFill/>
+                    </a:ln>
+                  </pic:spPr>
+                </pic:pic>
+              </a:graphicData>
+            </a:graphic>
+          </wp:inline>
+        </w:drawing>
+      </w:r>
+    </w:p>
+    <w:p>
+      <w:pPr>
+        <w:spacing w:after="0" w:line="240" w:lineRule="auto"/>
+        <w:rPr>
+          <w:rFonts w:ascii="Times New Roman" w:eastAsia="Times New Roman" w:hAnsi="Times New Roman" w:cs="Times New Roman"/>
+          <w:sz w:val="24"/>
+          <w:szCs w:val="24"/>
+          <w:lang w:eastAsia="en-GB"/>
+        </w:rPr>
+      </w:pPr>
+      <w:r>
+        <w:rPr>
+          <w:rFonts w:ascii="Arial" w:eastAsia="Times New Roman" w:hAnsi="Arial" w:cs="Arial"/>
+          <w:color w:val="000000"/>
+          <w:lang w:eastAsia="en-GB"/>
+        </w:rPr>
+        <w:t>Two of them are from the previous sprint, and one is a sub story of the geolocation story. </w:t>
+      </w:r>
+    </w:p>
+    <w:p>
+      <w:pPr>
+        <w:spacing w:after="0" w:line="240" w:lineRule="auto"/>
+        <w:rPr>
+          <w:rFonts w:ascii="Times New Roman" w:eastAsia="Times New Roman" w:hAnsi="Times New Roman" w:cs="Times New Roman"/>
+          <w:sz w:val="24"/>
+          <w:szCs w:val="24"/>
+          <w:lang w:eastAsia="en-GB"/>
+        </w:rPr>
+      </w:pPr>
+    </w:p>
+    <w:p>
+      <w:pPr>
+        <w:spacing w:after="0" w:line="240" w:lineRule="auto"/>
+        <w:rPr>
+          <w:rFonts w:ascii="Times New Roman" w:eastAsia="Times New Roman" w:hAnsi="Times New Roman" w:cs="Times New Roman"/>
+          <w:sz w:val="24"/>
+          <w:szCs w:val="24"/>
+          <w:lang w:eastAsia="en-GB"/>
+        </w:rPr>
+      </w:pPr>
+      <w:r>
+        <w:rPr>
+          <w:rFonts w:ascii="Arial" w:eastAsia="Times New Roman" w:hAnsi="Arial" w:cs="Arial"/>
+          <w:color w:val="000000"/>
+          <w:lang w:eastAsia="en-GB"/>
+        </w:rPr>
+        <w:t xml:space="preserve">We discussed a focus on the diagrams of how AR.JS will be used when going to the AR page </w:t>
+      </w:r>
+      <w:proofErr w:type="gramStart"/>
+      <w:r>
+        <w:rPr>
+          <w:rFonts w:ascii="Arial" w:eastAsia="Times New Roman" w:hAnsi="Arial" w:cs="Arial"/>
+          <w:color w:val="000000"/>
+          <w:lang w:eastAsia="en-GB"/>
+        </w:rPr>
+        <w:t>in</w:t>
+      </w:r>
+      <w:proofErr w:type="gramEnd"/>
+      <w:r>
+        <w:rPr>
+          <w:rFonts w:ascii="Arial" w:eastAsia="Times New Roman" w:hAnsi="Arial" w:cs="Arial"/>
+          <w:color w:val="000000"/>
+          <w:lang w:eastAsia="en-GB"/>
+        </w:rPr>
+        <w:t xml:space="preserve"> the website, and integrating AR.js into the website is a trivial exercise of moving the code from </w:t>
+      </w:r>
+      <w:proofErr w:type="spellStart"/>
+      <w:r>
+        <w:rPr>
+          <w:rFonts w:ascii="Arial" w:eastAsia="Times New Roman" w:hAnsi="Arial" w:cs="Arial"/>
+          <w:color w:val="000000"/>
+          <w:lang w:eastAsia="en-GB"/>
+        </w:rPr>
+        <w:t>github</w:t>
+      </w:r>
+      <w:proofErr w:type="spellEnd"/>
+      <w:r>
+        <w:rPr>
+          <w:rFonts w:ascii="Arial" w:eastAsia="Times New Roman" w:hAnsi="Arial" w:cs="Arial"/>
+          <w:color w:val="000000"/>
+          <w:lang w:eastAsia="en-GB"/>
+        </w:rPr>
+        <w:t xml:space="preserve"> to the </w:t>
+      </w:r>
+      <w:proofErr w:type="spellStart"/>
+      <w:r>
+        <w:rPr>
+          <w:rFonts w:ascii="Arial" w:eastAsia="Times New Roman" w:hAnsi="Arial" w:cs="Arial"/>
+          <w:color w:val="000000"/>
+          <w:lang w:eastAsia="en-GB"/>
+        </w:rPr>
+        <w:t>svelt</w:t>
+      </w:r>
+      <w:proofErr w:type="spellEnd"/>
+      <w:r>
+        <w:rPr>
+          <w:rFonts w:ascii="Arial" w:eastAsia="Times New Roman" w:hAnsi="Arial" w:cs="Arial"/>
+          <w:color w:val="000000"/>
+          <w:lang w:eastAsia="en-GB"/>
+        </w:rPr>
+        <w:t xml:space="preserve"> front-end.</w:t>
+      </w:r>
+    </w:p>
+    <w:p>
+      <w:pPr>
+        <w:spacing w:after="240" w:line="240" w:lineRule="auto"/>
+        <w:rPr>
+          <w:rFonts w:ascii="Times New Roman" w:eastAsia="Times New Roman" w:hAnsi="Times New Roman" w:cs="Times New Roman"/>
+          <w:sz w:val="24"/>
+          <w:szCs w:val="24"/>
+          <w:lang w:eastAsia="en-GB"/>
+        </w:rPr>
+      </w:pPr>
+      <w:r>
+        <w:rPr>
+          <w:rFonts w:ascii="Times New Roman" w:eastAsia="Times New Roman" w:hAnsi="Times New Roman" w:cs="Times New Roman"/>
+          <w:sz w:val="24"/>
+          <w:szCs w:val="24"/>
+          <w:lang w:eastAsia="en-GB"/>
+        </w:rPr>
+        <w:br/>
+      </w:r>
+      <w:r>
+        <w:rPr>
+          <w:rFonts w:ascii="Times New Roman" w:eastAsia="Times New Roman" w:hAnsi="Times New Roman" w:cs="Times New Roman"/>
+          <w:sz w:val="24"/>
+          <w:szCs w:val="24"/>
+          <w:lang w:eastAsia="en-GB"/>
+        </w:rPr>
+        <w:br/>
+      </w:r>
+      <w:r>
+        <w:rPr>
+          <w:rFonts w:ascii="Times New Roman" w:eastAsia="Times New Roman" w:hAnsi="Times New Roman" w:cs="Times New Roman"/>
+          <w:sz w:val="24"/>
+          <w:szCs w:val="24"/>
+          <w:lang w:eastAsia="en-GB"/>
+        </w:rPr>
+        <w:br/>
+      </w:r>
+      <w:r>
+        <w:rPr>
+          <w:rFonts w:ascii="Times New Roman" w:eastAsia="Times New Roman" w:hAnsi="Times New Roman" w:cs="Times New Roman"/>
+          <w:sz w:val="24"/>
+          <w:szCs w:val="24"/>
+          <w:lang w:eastAsia="en-GB"/>
+        </w:rPr>
+        <w:br/>
+      </w:r>
+      <w:r>
+        <w:rPr>
+          <w:rFonts w:ascii="Times New Roman" w:eastAsia="Times New Roman" w:hAnsi="Times New Roman" w:cs="Times New Roman"/>
+          <w:sz w:val="24"/>
+          <w:szCs w:val="24"/>
+          <w:lang w:eastAsia="en-GB"/>
+        </w:rPr>
+        <w:br/>
+      </w:r>
+      <w:r>
+        <w:rPr>
+          <w:rFonts w:ascii="Times New Roman" w:eastAsia="Times New Roman" w:hAnsi="Times New Roman" w:cs="Times New Roman"/>
+          <w:sz w:val="24"/>
+          <w:szCs w:val="24"/>
+          <w:lang w:eastAsia="en-GB"/>
+        </w:rPr>
+        <w:br/>
+      </w:r>
+      <w:r>
+        <w:rPr>
+          <w:rFonts w:ascii="Times New Roman" w:eastAsia="Times New Roman" w:hAnsi="Times New Roman" w:cs="Times New Roman"/>
+          <w:sz w:val="24"/>
+          <w:szCs w:val="24"/>
+          <w:lang w:eastAsia="en-GB"/>
+        </w:rPr>
+        <w:br/>
+      </w:r>
+      <w:r>
+        <w:rPr>
+          <w:rFonts w:ascii="Times New Roman" w:eastAsia="Times New Roman" w:hAnsi="Times New Roman" w:cs="Times New Roman"/>
+          <w:sz w:val="24"/>
+          <w:szCs w:val="24"/>
+          <w:lang w:eastAsia="en-GB"/>
+        </w:rPr>
+        <w:lastRenderedPageBreak/>
+        <w:br/>
+      </w:r>
+      <w:r>
+        <w:rPr>
+          <w:rFonts w:ascii="Times New Roman" w:eastAsia="Times New Roman" w:hAnsi="Times New Roman" w:cs="Times New Roman"/>
+          <w:sz w:val="24"/>
+          <w:szCs w:val="24"/>
+          <w:lang w:eastAsia="en-GB"/>
+        </w:rPr>
+        <w:br/>
+      </w:r>
+      <w:r>
+        <w:rPr>
+          <w:rFonts w:ascii="Times New Roman" w:eastAsia="Times New Roman" w:hAnsi="Times New Roman" w:cs="Times New Roman"/>
+          <w:sz w:val="24"/>
+          <w:szCs w:val="24"/>
+          <w:lang w:eastAsia="en-GB"/>
+        </w:rPr>
+        <w:br/>
+      </w:r>
+      <w:r>
+        <w:rPr>
+          <w:rFonts w:ascii="Times New Roman" w:eastAsia="Times New Roman" w:hAnsi="Times New Roman" w:cs="Times New Roman"/>
+          <w:sz w:val="24"/>
+          <w:szCs w:val="24"/>
+          <w:lang w:eastAsia="en-GB"/>
+        </w:rPr>
+        <w:br/>
+      </w:r>
+      <w:r>
+        <w:rPr>
+          <w:rFonts w:ascii="Times New Roman" w:eastAsia="Times New Roman" w:hAnsi="Times New Roman" w:cs="Times New Roman"/>
+          <w:sz w:val="24"/>
+          <w:szCs w:val="24"/>
+          <w:lang w:eastAsia="en-GB"/>
+        </w:rPr>
+        <w:br/>
+      </w:r>
+      <w:r>
+        <w:rPr>
+          <w:rFonts w:ascii="Times New Roman" w:eastAsia="Times New Roman" w:hAnsi="Times New Roman" w:cs="Times New Roman"/>
+          <w:sz w:val="24"/>
+          <w:szCs w:val="24"/>
+          <w:lang w:eastAsia="en-GB"/>
+        </w:rPr>
+        <w:br/>
+      </w:r>
+      <w:r>
+        <w:rPr>
+          <w:rFonts w:ascii="Times New Roman" w:eastAsia="Times New Roman" w:hAnsi="Times New Roman" w:cs="Times New Roman"/>
+          <w:sz w:val="24"/>
+          <w:szCs w:val="24"/>
+          <w:lang w:eastAsia="en-GB"/>
+        </w:rPr>
+        <w:br/>
+      </w:r>
+      <w:r>
+        <w:rPr>
+          <w:rFonts w:ascii="Times New Roman" w:eastAsia="Times New Roman" w:hAnsi="Times New Roman" w:cs="Times New Roman"/>
+          <w:sz w:val="24"/>
+          <w:szCs w:val="24"/>
+          <w:lang w:eastAsia="en-GB"/>
+        </w:rPr>
+        <w:br/>
+      </w:r>
+      <w:r>
+        <w:rPr>
+          <w:rFonts w:ascii="Times New Roman" w:eastAsia="Times New Roman" w:hAnsi="Times New Roman" w:cs="Times New Roman"/>
+          <w:sz w:val="24"/>
+          <w:szCs w:val="24"/>
+          <w:lang w:eastAsia="en-GB"/>
+        </w:rPr>
+        <w:br/>
+      </w:r>
+    </w:p>
+    <w:p>
+      <w:pPr>
+        <w:spacing w:after="0" w:line="240" w:lineRule="auto"/>
+        <w:rPr>
+          <w:rFonts w:ascii="Times New Roman" w:eastAsia="Times New Roman" w:hAnsi="Times New Roman" w:cs="Times New Roman"/>
+          <w:sz w:val="24"/>
+          <w:szCs w:val="24"/>
+          <w:lang w:eastAsia="en-GB"/>
+        </w:rPr>
+      </w:pPr>
+      <w:r>
+        <w:rPr>
+          <w:rFonts w:ascii="Arial" w:eastAsia="Times New Roman" w:hAnsi="Arial" w:cs="Arial"/>
+          <w:color w:val="000000"/>
+          <w:lang w:eastAsia="en-GB"/>
+        </w:rPr>
+        <w:t xml:space="preserve">For the Backend Database team, </w:t>
+      </w:r>
+      <w:proofErr w:type="gramStart"/>
+      <w:r>
+        <w:rPr>
+          <w:rFonts w:ascii="Arial" w:eastAsia="Times New Roman" w:hAnsi="Arial" w:cs="Arial"/>
+          <w:color w:val="000000"/>
+          <w:lang w:eastAsia="en-GB"/>
+        </w:rPr>
+        <w:t>all of</w:t>
+      </w:r>
+      <w:proofErr w:type="gramEnd"/>
+      <w:r>
+        <w:rPr>
+          <w:rFonts w:ascii="Arial" w:eastAsia="Times New Roman" w:hAnsi="Arial" w:cs="Arial"/>
+          <w:color w:val="000000"/>
+          <w:lang w:eastAsia="en-GB"/>
+        </w:rPr>
+        <w:t xml:space="preserve"> their user stories were completed. However, after this we found a severe lack of explicit user stories to design parts of the backend, such as viewing tags, deleting them, etc. So, Alfie redesigned the story map and conjured these additions:</w:t>
+      </w:r>
+    </w:p>
+    <w:p>
+      <w:pPr>
+        <w:spacing w:after="0" w:line="240" w:lineRule="auto"/>
+        <w:rPr>
+          <w:rFonts w:ascii="Times New Roman" w:eastAsia="Times New Roman" w:hAnsi="Times New Roman" w:cs="Times New Roman"/>
+          <w:sz w:val="24"/>
+          <w:szCs w:val="24"/>
+          <w:lang w:eastAsia="en-GB"/>
+        </w:rPr>
+      </w:pPr>
+      <w:r>
+        <w:rPr>
+          <w:rFonts w:ascii="Arial" w:eastAsia="Times New Roman" w:hAnsi="Arial" w:cs="Arial"/>
+          <w:noProof/>
+          <w:color w:val="000000"/>
+          <w:bdr w:val="none" w:sz="0" w:space="0" w:color="auto" w:frame="1"/>
+          <w:lang w:eastAsia="en-GB"/>
+        </w:rPr>
+        <w:drawing>
+          <wp:inline distT="0" distB="0" distL="0" distR="0" wp14:anchorId="78CC55CC" wp14:editId="415BF0F8">
+            <wp:extent cx="5400040" cy="2843530"/>
+            <wp:effectExtent l="0" t="0" r="0" b="0"/>
+            <wp:docPr id="12" name="Picture 12"/>
+            <wp:cNvGraphicFramePr>
+              <a:graphicFrameLocks xmlns:a="http://schemas.openxmlformats.org/drawingml/2006/main" noChangeAspect="1"/>
+            </wp:cNvGraphicFramePr>
+            <a:graphic xmlns:a="http://schemas.openxmlformats.org/drawingml/2006/main">
+              <a:graphicData uri="http://schemas.openxmlformats.org/drawingml/2006/picture">
+                <pic:pic xmlns:pic="http://schemas.openxmlformats.org/drawingml/2006/picture">
+                  <pic:nvPicPr>
+                    <pic:cNvPr id="0" name="Picture 8"/>
+                    <pic:cNvPicPr>
+                      <a:picLocks noChangeAspect="1" noChangeArrowheads="1"/>
+                    </pic:cNvPicPr>
+                  </pic:nvPicPr>
+                  <pic:blipFill>
+                    <a:blip r:embed="rId29">
+                      <a:extLst>
+                        <a:ext uri="{28A0092B-C50C-407E-A947-70E740481C1C}">
+                          <a14:useLocalDpi xmlns:a14="http://schemas.microsoft.com/office/drawing/2010/main" val="0"/>
+                        </a:ext>
+                      </a:extLst>
+                    </a:blip>
+                    <a:srcRect/>
+                    <a:stretch>
+                      <a:fillRect/>
+                    </a:stretch>
+                  </pic:blipFill>
+                  <pic:spPr bwMode="auto">
+                    <a:xfrm>
+                      <a:off x="0" y="0"/>
+                      <a:ext cx="5400040" cy="2843530"/>
+                    </a:xfrm>
+                    <a:prstGeom prst="rect">
+                      <a:avLst/>
+                    </a:prstGeom>
+                    <a:noFill/>
+                    <a:ln>
+                      <a:noFill/>
+                    </a:ln>
+                  </pic:spPr>
+                </pic:pic>
+              </a:graphicData>
+            </a:graphic>
+          </wp:inline>
+        </w:drawing>
+      </w:r>
+    </w:p>
+    <w:p>
+      <w:pPr>
+        <w:spacing w:after="0" w:line="240" w:lineRule="auto"/>
+        <w:rPr>
+          <w:rFonts w:ascii="Times New Roman" w:eastAsia="Times New Roman" w:hAnsi="Times New Roman" w:cs="Times New Roman"/>
+          <w:sz w:val="24"/>
+          <w:szCs w:val="24"/>
+          <w:lang w:eastAsia="en-GB"/>
+        </w:rPr>
+      </w:pPr>
+      <w:r>
+        <w:rPr>
+          <w:rFonts w:ascii="Arial" w:eastAsia="Times New Roman" w:hAnsi="Arial" w:cs="Arial"/>
+          <w:noProof/>
+          <w:color w:val="000000"/>
+          <w:bdr w:val="none" w:sz="0" w:space="0" w:color="auto" w:frame="1"/>
+          <w:lang w:eastAsia="en-GB"/>
+        </w:rPr>
+        <w:lastRenderedPageBreak/>
+        <w:drawing>
+          <wp:inline distT="0" distB="0" distL="0" distR="0" wp14:anchorId="5204715D" wp14:editId="6E22849A">
+            <wp:extent cx="5400040" cy="3022600"/>
+            <wp:effectExtent l="0" t="0" r="0" b="6350"/>
+            <wp:docPr id="11" name="Picture 11"/>
+            <wp:cNvGraphicFramePr>
+              <a:graphicFrameLocks xmlns:a="http://schemas.openxmlformats.org/drawingml/2006/main" noChangeAspect="1"/>
+            </wp:cNvGraphicFramePr>
+            <a:graphic xmlns:a="http://schemas.openxmlformats.org/drawingml/2006/main">
+              <a:graphicData uri="http://schemas.openxmlformats.org/drawingml/2006/picture">
+                <pic:pic xmlns:pic="http://schemas.openxmlformats.org/drawingml/2006/picture">
+                  <pic:nvPicPr>
+                    <pic:cNvPr id="0" name="Picture 9"/>
+                    <pic:cNvPicPr>
+                      <a:picLocks noChangeAspect="1" noChangeArrowheads="1"/>
+                    </pic:cNvPicPr>
+                  </pic:nvPicPr>
+                  <pic:blipFill>
+                    <a:blip r:embed="rId30">
+                      <a:extLst>
+                        <a:ext uri="{28A0092B-C50C-407E-A947-70E740481C1C}">
+                          <a14:useLocalDpi xmlns:a14="http://schemas.microsoft.com/office/drawing/2010/main" val="0"/>
+                        </a:ext>
+                      </a:extLst>
+                    </a:blip>
+                    <a:srcRect/>
+                    <a:stretch>
+                      <a:fillRect/>
+                    </a:stretch>
+                  </pic:blipFill>
+                  <pic:spPr bwMode="auto">
+                    <a:xfrm>
+                      <a:off x="0" y="0"/>
+                      <a:ext cx="5400040" cy="3022600"/>
+                    </a:xfrm>
+                    <a:prstGeom prst="rect">
+                      <a:avLst/>
+                    </a:prstGeom>
+                    <a:noFill/>
+                    <a:ln>
+                      <a:noFill/>
+                    </a:ln>
+                  </pic:spPr>
+                </pic:pic>
+              </a:graphicData>
+            </a:graphic>
+          </wp:inline>
+        </w:drawing>
+      </w:r>
+    </w:p>
+    <w:p>
+      <w:pPr>
+        <w:spacing w:after="0" w:line="240" w:lineRule="auto"/>
+        <w:rPr>
+          <w:rFonts w:ascii="Times New Roman" w:eastAsia="Times New Roman" w:hAnsi="Times New Roman" w:cs="Times New Roman"/>
+          <w:sz w:val="24"/>
+          <w:szCs w:val="24"/>
+          <w:lang w:eastAsia="en-GB"/>
+        </w:rPr>
+      </w:pPr>
+      <w:r>
+        <w:rPr>
+          <w:rFonts w:ascii="Arial" w:eastAsia="Times New Roman" w:hAnsi="Arial" w:cs="Arial"/>
+          <w:color w:val="000000"/>
+          <w:lang w:eastAsia="en-GB"/>
+        </w:rPr>
+        <w:t>This is from the previous story map:</w:t>
+      </w:r>
+    </w:p>
+    <w:p>
+      <w:pPr>
+        <w:spacing w:after="0" w:line="240" w:lineRule="auto"/>
+        <w:rPr>
+          <w:rFonts w:ascii="Times New Roman" w:eastAsia="Times New Roman" w:hAnsi="Times New Roman" w:cs="Times New Roman"/>
+          <w:sz w:val="24"/>
+          <w:szCs w:val="24"/>
+          <w:lang w:eastAsia="en-GB"/>
+        </w:rPr>
+      </w:pPr>
+      <w:r>
+        <w:rPr>
+          <w:rFonts w:ascii="Arial" w:eastAsia="Times New Roman" w:hAnsi="Arial" w:cs="Arial"/>
+          <w:noProof/>
+          <w:color w:val="000000"/>
+          <w:bdr w:val="none" w:sz="0" w:space="0" w:color="auto" w:frame="1"/>
+          <w:lang w:eastAsia="en-GB"/>
+        </w:rPr>
+        <w:drawing>
+          <wp:inline distT="0" distB="0" distL="0" distR="0" wp14:anchorId="0F7DD92D" wp14:editId="57D54567">
+            <wp:extent cx="5400040" cy="2460625"/>
+            <wp:effectExtent l="0" t="0" r="0" b="0"/>
+            <wp:docPr id="10" name="Picture 10"/>
+            <wp:cNvGraphicFramePr>
+              <a:graphicFrameLocks xmlns:a="http://schemas.openxmlformats.org/drawingml/2006/main" noChangeAspect="1"/>
+            </wp:cNvGraphicFramePr>
+            <a:graphic xmlns:a="http://schemas.openxmlformats.org/drawingml/2006/main">
+              <a:graphicData uri="http://schemas.openxmlformats.org/drawingml/2006/picture">
+                <pic:pic xmlns:pic="http://schemas.openxmlformats.org/drawingml/2006/picture">
+                  <pic:nvPicPr>
+                    <pic:cNvPr id="0" name="Picture 10"/>
+                    <pic:cNvPicPr>
+                      <a:picLocks noChangeAspect="1" noChangeArrowheads="1"/>
+                    </pic:cNvPicPr>
+                  </pic:nvPicPr>
+                  <pic:blipFill>
+                    <a:blip r:embed="rId31" cstate="print">
+                      <a:extLst>
+                        <a:ext uri="{28A0092B-C50C-407E-A947-70E740481C1C}">
+                          <a14:useLocalDpi xmlns:a14="http://schemas.microsoft.com/office/drawing/2010/main" val="0"/>
+                        </a:ext>
+                      </a:extLst>
+                    </a:blip>
+                    <a:srcRect/>
+                    <a:stretch>
+                      <a:fillRect/>
+                    </a:stretch>
+                  </pic:blipFill>
+                  <pic:spPr bwMode="auto">
+                    <a:xfrm>
+                      <a:off x="0" y="0"/>
+                      <a:ext cx="5400040" cy="2460625"/>
+                    </a:xfrm>
+                    <a:prstGeom prst="rect">
+                      <a:avLst/>
+                    </a:prstGeom>
+                    <a:noFill/>
+                    <a:ln>
+                      <a:noFill/>
+                    </a:ln>
+                  </pic:spPr>
+                </pic:pic>
+              </a:graphicData>
+            </a:graphic>
+          </wp:inline>
+        </w:drawing>
+      </w:r>
+    </w:p>
+    <w:p>
+      <w:pPr>
+        <w:spacing w:after="0" w:line="240" w:lineRule="auto"/>
+        <w:rPr>
+          <w:rFonts w:ascii="Times New Roman" w:eastAsia="Times New Roman" w:hAnsi="Times New Roman" w:cs="Times New Roman"/>
+          <w:sz w:val="24"/>
+          <w:szCs w:val="24"/>
+          <w:lang w:eastAsia="en-GB"/>
+        </w:rPr>
+      </w:pPr>
+    </w:p>
+    <w:p>
+      <w:pPr>
+        <w:spacing w:after="0" w:line="240" w:lineRule="auto"/>
+        <w:rPr>
+          <w:rFonts w:ascii="Times New Roman" w:eastAsia="Times New Roman" w:hAnsi="Times New Roman" w:cs="Times New Roman"/>
+          <w:sz w:val="24"/>
+          <w:szCs w:val="24"/>
+          <w:lang w:eastAsia="en-GB"/>
+        </w:rPr>
+      </w:pPr>
+      <w:r>
+        <w:rPr>
+          <w:rFonts w:ascii="Arial" w:eastAsia="Times New Roman" w:hAnsi="Arial" w:cs="Arial"/>
+          <w:color w:val="000000"/>
+          <w:lang w:eastAsia="en-GB"/>
+        </w:rPr>
+        <w:t>These user stories allow us to explicitly assign tasks to the backend functionality, and of course are required for any functionality needing the database. So, we decided to assign:</w:t>
+      </w:r>
+    </w:p>
+    <w:p>
+      <w:pPr>
+        <w:spacing w:after="0" w:line="240" w:lineRule="auto"/>
+        <w:rPr>
+          <w:rFonts w:ascii="Times New Roman" w:eastAsia="Times New Roman" w:hAnsi="Times New Roman" w:cs="Times New Roman"/>
+          <w:sz w:val="24"/>
+          <w:szCs w:val="24"/>
+          <w:lang w:eastAsia="en-GB"/>
+        </w:rPr>
+      </w:pPr>
+      <w:r>
+        <w:rPr>
+          <w:rFonts w:ascii="Arial" w:eastAsia="Times New Roman" w:hAnsi="Arial" w:cs="Arial"/>
+          <w:noProof/>
+          <w:color w:val="000000"/>
+          <w:bdr w:val="none" w:sz="0" w:space="0" w:color="auto" w:frame="1"/>
+          <w:lang w:eastAsia="en-GB"/>
+        </w:rPr>
+        <w:lastRenderedPageBreak/>
+        <w:drawing>
+          <wp:inline distT="0" distB="0" distL="0" distR="0" wp14:anchorId="6A014566" wp14:editId="293BE72E">
+            <wp:extent cx="4290695" cy="3847465"/>
+            <wp:effectExtent l="0" t="0" r="0" b="635"/>
+            <wp:docPr id="7" name="Picture 7"/>
+            <wp:cNvGraphicFramePr>
+              <a:graphicFrameLocks xmlns:a="http://schemas.openxmlformats.org/drawingml/2006/main" noChangeAspect="1"/>
+            </wp:cNvGraphicFramePr>
+            <a:graphic xmlns:a="http://schemas.openxmlformats.org/drawingml/2006/main">
+              <a:graphicData uri="http://schemas.openxmlformats.org/drawingml/2006/picture">
+                <pic:pic xmlns:pic="http://schemas.openxmlformats.org/drawingml/2006/picture">
+                  <pic:nvPicPr>
+                    <pic:cNvPr id="0" name="Picture 11"/>
+                    <pic:cNvPicPr>
+                      <a:picLocks noChangeAspect="1" noChangeArrowheads="1"/>
+                    </pic:cNvPicPr>
+                  </pic:nvPicPr>
+                  <pic:blipFill>
+                    <a:blip r:embed="rId32">
+                      <a:extLst>
+                        <a:ext uri="{28A0092B-C50C-407E-A947-70E740481C1C}">
+                          <a14:useLocalDpi xmlns:a14="http://schemas.microsoft.com/office/drawing/2010/main" val="0"/>
+                        </a:ext>
+                      </a:extLst>
+                    </a:blip>
+                    <a:srcRect/>
+                    <a:stretch>
+                      <a:fillRect/>
+                    </a:stretch>
+                  </pic:blipFill>
+                  <pic:spPr bwMode="auto">
+                    <a:xfrm>
+                      <a:off x="0" y="0"/>
+                      <a:ext cx="4290695" cy="3847465"/>
+                    </a:xfrm>
+                    <a:prstGeom prst="rect">
+                      <a:avLst/>
+                    </a:prstGeom>
+                    <a:noFill/>
+                    <a:ln>
+                      <a:noFill/>
+                    </a:ln>
+                  </pic:spPr>
+                </pic:pic>
+              </a:graphicData>
+            </a:graphic>
+          </wp:inline>
+        </w:drawing>
+      </w:r>
+    </w:p>
+    <w:p>
+      <w:pPr>
+        <w:spacing w:after="0" w:line="240" w:lineRule="auto"/>
+        <w:rPr>
+          <w:rFonts w:ascii="Times New Roman" w:eastAsia="Times New Roman" w:hAnsi="Times New Roman" w:cs="Times New Roman"/>
+          <w:sz w:val="24"/>
+          <w:szCs w:val="24"/>
+          <w:lang w:eastAsia="en-GB"/>
+        </w:rPr>
+      </w:pPr>
+      <w:r>
+        <w:rPr>
+          <w:rFonts w:ascii="Arial" w:eastAsia="Times New Roman" w:hAnsi="Arial" w:cs="Arial"/>
+          <w:color w:val="000000"/>
+          <w:lang w:eastAsia="en-GB"/>
+        </w:rPr>
+        <w:t xml:space="preserve">This will implement the functionality of getting tag data, and unit tests for this. This also implicitly includes diagrams for the expected usage of viewing tags. If this is done </w:t>
+      </w:r>
+      <w:proofErr w:type="gramStart"/>
+      <w:r>
+        <w:rPr>
+          <w:rFonts w:ascii="Arial" w:eastAsia="Times New Roman" w:hAnsi="Arial" w:cs="Arial"/>
+          <w:color w:val="000000"/>
+          <w:lang w:eastAsia="en-GB"/>
+        </w:rPr>
+        <w:t>quickly</w:t>
+      </w:r>
+      <w:proofErr w:type="gramEnd"/>
+      <w:r>
+        <w:rPr>
+          <w:rFonts w:ascii="Arial" w:eastAsia="Times New Roman" w:hAnsi="Arial" w:cs="Arial"/>
+          <w:color w:val="000000"/>
+          <w:lang w:eastAsia="en-GB"/>
+        </w:rPr>
+        <w:t xml:space="preserve"> we will assign more of these backend functions, because they can be done in parallel.</w:t>
+      </w:r>
+    </w:p>
+    <w:p>
+      <w:pPr>
+        <w:spacing w:after="0" w:line="240" w:lineRule="auto"/>
+        <w:rPr>
+          <w:rFonts w:ascii="Times New Roman" w:eastAsia="Times New Roman" w:hAnsi="Times New Roman" w:cs="Times New Roman"/>
+          <w:sz w:val="24"/>
+          <w:szCs w:val="24"/>
+          <w:lang w:eastAsia="en-GB"/>
+        </w:rPr>
+      </w:pPr>
+    </w:p>
+    <w:p>
+      <w:pPr>
+        <w:spacing w:after="0" w:line="240" w:lineRule="auto"/>
+        <w:rPr>
+          <w:rFonts w:ascii="Times New Roman" w:eastAsia="Times New Roman" w:hAnsi="Times New Roman" w:cs="Times New Roman"/>
+          <w:sz w:val="24"/>
+          <w:szCs w:val="24"/>
+          <w:lang w:eastAsia="en-GB"/>
+        </w:rPr>
+      </w:pPr>
+      <w:r>
+        <w:rPr>
+          <w:rFonts w:ascii="Arial" w:eastAsia="Times New Roman" w:hAnsi="Arial" w:cs="Arial"/>
+          <w:color w:val="000000"/>
+          <w:lang w:eastAsia="en-GB"/>
+        </w:rPr>
+        <w:t>For the Designing and creation of tags, the team of Aidan, Alex and Vishal were able to come up with designs of how the tag will look in AR, and some prototypes of the tag page. Due to it being a new framework, the team needed more time to properly implement these designs into Svelte. </w:t>
+      </w:r>
+    </w:p>
+    <w:p>
+      <w:pPr>
+        <w:spacing w:after="0" w:line="240" w:lineRule="auto"/>
+        <w:rPr>
+          <w:rFonts w:ascii="Times New Roman" w:eastAsia="Times New Roman" w:hAnsi="Times New Roman" w:cs="Times New Roman"/>
+          <w:sz w:val="24"/>
+          <w:szCs w:val="24"/>
+          <w:lang w:eastAsia="en-GB"/>
+        </w:rPr>
+      </w:pPr>
+    </w:p>
+    <w:p>
+      <w:pPr>
+        <w:spacing w:after="0" w:line="240" w:lineRule="auto"/>
+        <w:rPr>
+          <w:rFonts w:ascii="Times New Roman" w:eastAsia="Times New Roman" w:hAnsi="Times New Roman" w:cs="Times New Roman"/>
+          <w:sz w:val="24"/>
+          <w:szCs w:val="24"/>
+          <w:lang w:eastAsia="en-GB"/>
+        </w:rPr>
+      </w:pPr>
+      <w:r>
+        <w:rPr>
+          <w:rFonts w:ascii="Arial" w:eastAsia="Times New Roman" w:hAnsi="Arial" w:cs="Arial"/>
+          <w:color w:val="000000"/>
+          <w:lang w:eastAsia="en-GB"/>
+        </w:rPr>
+        <w:t>They also decided to split the team into two, with Aidan focusing on the design of the pages due to his experience with the HCI module, and we added a new user story to make explicit the design of the tag usage, and the mock ups for the login and AR page and how they will flow:</w:t>
+      </w:r>
+    </w:p>
+    <w:p>
+      <w:pPr>
+        <w:spacing w:after="0" w:line="240" w:lineRule="auto"/>
+        <w:rPr>
+          <w:rFonts w:ascii="Times New Roman" w:eastAsia="Times New Roman" w:hAnsi="Times New Roman" w:cs="Times New Roman"/>
+          <w:sz w:val="24"/>
+          <w:szCs w:val="24"/>
+          <w:lang w:eastAsia="en-GB"/>
+        </w:rPr>
+      </w:pPr>
+      <w:r>
+        <w:rPr>
+          <w:rFonts w:ascii="Arial" w:eastAsia="Times New Roman" w:hAnsi="Arial" w:cs="Arial"/>
+          <w:noProof/>
+          <w:color w:val="000000"/>
+          <w:bdr w:val="none" w:sz="0" w:space="0" w:color="auto" w:frame="1"/>
+          <w:lang w:eastAsia="en-GB"/>
+        </w:rPr>
+        <w:lastRenderedPageBreak/>
+        <w:drawing>
+          <wp:inline distT="0" distB="0" distL="0" distR="0" wp14:anchorId="4DD040C8" wp14:editId="112FD7A5">
+            <wp:extent cx="4304665" cy="4135755"/>
+            <wp:effectExtent l="0" t="0" r="635" b="0"/>
+            <wp:docPr id="6" name="Picture 6"/>
+            <wp:cNvGraphicFramePr>
+              <a:graphicFrameLocks xmlns:a="http://schemas.openxmlformats.org/drawingml/2006/main" noChangeAspect="1"/>
+            </wp:cNvGraphicFramePr>
+            <a:graphic xmlns:a="http://schemas.openxmlformats.org/drawingml/2006/main">
+              <a:graphicData uri="http://schemas.openxmlformats.org/drawingml/2006/picture">
+                <pic:pic xmlns:pic="http://schemas.openxmlformats.org/drawingml/2006/picture">
+                  <pic:nvPicPr>
+                    <pic:cNvPr id="0" name="Picture 12"/>
+                    <pic:cNvPicPr>
+                      <a:picLocks noChangeAspect="1" noChangeArrowheads="1"/>
+                    </pic:cNvPicPr>
+                  </pic:nvPicPr>
+                  <pic:blipFill>
+                    <a:blip r:embed="rId33">
+                      <a:extLst>
+                        <a:ext uri="{28A0092B-C50C-407E-A947-70E740481C1C}">
+                          <a14:useLocalDpi xmlns:a14="http://schemas.microsoft.com/office/drawing/2010/main" val="0"/>
+                        </a:ext>
+                      </a:extLst>
+                    </a:blip>
+                    <a:srcRect/>
+                    <a:stretch>
+                      <a:fillRect/>
+                    </a:stretch>
+                  </pic:blipFill>
+                  <pic:spPr bwMode="auto">
+                    <a:xfrm>
+                      <a:off x="0" y="0"/>
+                      <a:ext cx="4304665" cy="4135755"/>
+                    </a:xfrm>
+                    <a:prstGeom prst="rect">
+                      <a:avLst/>
+                    </a:prstGeom>
+                    <a:noFill/>
+                    <a:ln>
+                      <a:noFill/>
+                    </a:ln>
+                  </pic:spPr>
+                </pic:pic>
+              </a:graphicData>
+            </a:graphic>
+          </wp:inline>
+        </w:drawing>
+      </w:r>
+    </w:p>
+    <w:p>
+      <w:pPr>
+        <w:spacing w:after="0" w:line="240" w:lineRule="auto"/>
+        <w:rPr>
+          <w:rFonts w:ascii="Times New Roman" w:eastAsia="Times New Roman" w:hAnsi="Times New Roman" w:cs="Times New Roman"/>
+          <w:sz w:val="24"/>
+          <w:szCs w:val="24"/>
+          <w:lang w:eastAsia="en-GB"/>
+        </w:rPr>
+      </w:pPr>
+      <w:r>
+        <w:rPr>
+          <w:rFonts w:ascii="Arial" w:eastAsia="Times New Roman" w:hAnsi="Arial" w:cs="Arial"/>
+          <w:color w:val="000000"/>
+          <w:lang w:eastAsia="en-GB"/>
+        </w:rPr>
+        <w:t>Alex and Vishal wished to focus on the Svelte page, as this can be done in more parallel work. We added a new user story to make it explicit for implementing the tag design we chose into the website:</w:t>
+      </w:r>
+    </w:p>
+    <w:p>
+      <w:pPr>
+        <w:spacing w:after="0" w:line="240" w:lineRule="auto"/>
+        <w:rPr>
+          <w:rFonts w:ascii="Times New Roman" w:eastAsia="Times New Roman" w:hAnsi="Times New Roman" w:cs="Times New Roman"/>
+          <w:sz w:val="24"/>
+          <w:szCs w:val="24"/>
+          <w:lang w:eastAsia="en-GB"/>
+        </w:rPr>
+      </w:pPr>
+      <w:r>
+        <w:rPr>
+          <w:rFonts w:ascii="Arial" w:eastAsia="Times New Roman" w:hAnsi="Arial" w:cs="Arial"/>
+          <w:noProof/>
+          <w:color w:val="000000"/>
+          <w:bdr w:val="none" w:sz="0" w:space="0" w:color="auto" w:frame="1"/>
+          <w:lang w:eastAsia="en-GB"/>
+        </w:rPr>
+        <w:drawing>
+          <wp:inline distT="0" distB="0" distL="0" distR="0" wp14:anchorId="4952139E" wp14:editId="5932C281">
+            <wp:extent cx="4290695" cy="2750185"/>
+            <wp:effectExtent l="0" t="0" r="0" b="0"/>
+            <wp:docPr id="4" name="Picture 4"/>
+            <wp:cNvGraphicFramePr>
+              <a:graphicFrameLocks xmlns:a="http://schemas.openxmlformats.org/drawingml/2006/main" noChangeAspect="1"/>
+            </wp:cNvGraphicFramePr>
+            <a:graphic xmlns:a="http://schemas.openxmlformats.org/drawingml/2006/main">
+              <a:graphicData uri="http://schemas.openxmlformats.org/drawingml/2006/picture">
+                <pic:pic xmlns:pic="http://schemas.openxmlformats.org/drawingml/2006/picture">
+                  <pic:nvPicPr>
+                    <pic:cNvPr id="0" name="Picture 13"/>
+                    <pic:cNvPicPr>
+                      <a:picLocks noChangeAspect="1" noChangeArrowheads="1"/>
+                    </pic:cNvPicPr>
+                  </pic:nvPicPr>
+                  <pic:blipFill>
+                    <a:blip r:embed="rId34">
+                      <a:extLst>
+                        <a:ext uri="{28A0092B-C50C-407E-A947-70E740481C1C}">
+                          <a14:useLocalDpi xmlns:a14="http://schemas.microsoft.com/office/drawing/2010/main" val="0"/>
+                        </a:ext>
+                      </a:extLst>
+                    </a:blip>
+                    <a:srcRect/>
+                    <a:stretch>
+                      <a:fillRect/>
+                    </a:stretch>
+                  </pic:blipFill>
+                  <pic:spPr bwMode="auto">
+                    <a:xfrm>
+                      <a:off x="0" y="0"/>
+                      <a:ext cx="4290695" cy="2750185"/>
+                    </a:xfrm>
+                    <a:prstGeom prst="rect">
+                      <a:avLst/>
+                    </a:prstGeom>
+                    <a:noFill/>
+                    <a:ln>
+                      <a:noFill/>
+                    </a:ln>
+                  </pic:spPr>
+                </pic:pic>
+              </a:graphicData>
+            </a:graphic>
+          </wp:inline>
+        </w:drawing>
+      </w:r>
+    </w:p>
+    <w:p>
+      <w:pPr>
+        <w:spacing w:after="0" w:line="240" w:lineRule="auto"/>
+        <w:rPr>
+          <w:rFonts w:ascii="Times New Roman" w:eastAsia="Times New Roman" w:hAnsi="Times New Roman" w:cs="Times New Roman"/>
+          <w:sz w:val="24"/>
+          <w:szCs w:val="24"/>
+          <w:lang w:eastAsia="en-GB"/>
+        </w:rPr>
+      </w:pPr>
+      <w:proofErr w:type="gramStart"/>
+      <w:r>
+        <w:rPr>
+          <w:rFonts w:ascii="Arial" w:eastAsia="Times New Roman" w:hAnsi="Arial" w:cs="Arial"/>
+          <w:color w:val="000000"/>
+          <w:lang w:eastAsia="en-GB"/>
+        </w:rPr>
+        <w:t>Thus</w:t>
+      </w:r>
+      <w:proofErr w:type="gramEnd"/>
+      <w:r>
+        <w:rPr>
+          <w:rFonts w:ascii="Arial" w:eastAsia="Times New Roman" w:hAnsi="Arial" w:cs="Arial"/>
+          <w:color w:val="000000"/>
+          <w:lang w:eastAsia="en-GB"/>
+        </w:rPr>
+        <w:t xml:space="preserve"> the assignments were:</w:t>
+      </w:r>
+    </w:p>
+    <w:p>
+      <w:pPr>
+        <w:spacing w:after="0" w:line="240" w:lineRule="auto"/>
+        <w:rPr>
+          <w:rFonts w:ascii="Times New Roman" w:eastAsia="Times New Roman" w:hAnsi="Times New Roman" w:cs="Times New Roman"/>
+          <w:sz w:val="24"/>
+          <w:szCs w:val="24"/>
+          <w:lang w:eastAsia="en-GB"/>
+        </w:rPr>
+      </w:pPr>
+      <w:r>
+        <w:rPr>
+          <w:rFonts w:ascii="Arial" w:eastAsia="Times New Roman" w:hAnsi="Arial" w:cs="Arial"/>
+          <w:noProof/>
+          <w:color w:val="000000"/>
+          <w:bdr w:val="none" w:sz="0" w:space="0" w:color="auto" w:frame="1"/>
+          <w:lang w:eastAsia="en-GB"/>
+        </w:rPr>
+        <w:lastRenderedPageBreak/>
+        <w:drawing>
+          <wp:inline distT="0" distB="0" distL="0" distR="0" wp14:anchorId="6CC781DE" wp14:editId="1BC9DF60">
+            <wp:extent cx="2736215" cy="3868420"/>
+            <wp:effectExtent l="0" t="0" r="6985" b="0"/>
+            <wp:docPr id="3" name="Picture 3"/>
+            <wp:cNvGraphicFramePr>
+              <a:graphicFrameLocks xmlns:a="http://schemas.openxmlformats.org/drawingml/2006/main" noChangeAspect="1"/>
+            </wp:cNvGraphicFramePr>
+            <a:graphic xmlns:a="http://schemas.openxmlformats.org/drawingml/2006/main">
+              <a:graphicData uri="http://schemas.openxmlformats.org/drawingml/2006/picture">
+                <pic:pic xmlns:pic="http://schemas.openxmlformats.org/drawingml/2006/picture">
+                  <pic:nvPicPr>
+                    <pic:cNvPr id="0" name="Picture 14"/>
+                    <pic:cNvPicPr>
+                      <a:picLocks noChangeAspect="1" noChangeArrowheads="1"/>
+                    </pic:cNvPicPr>
+                  </pic:nvPicPr>
+                  <pic:blipFill>
+                    <a:blip r:embed="rId35">
+                      <a:extLst>
+                        <a:ext uri="{28A0092B-C50C-407E-A947-70E740481C1C}">
+                          <a14:useLocalDpi xmlns:a14="http://schemas.microsoft.com/office/drawing/2010/main" val="0"/>
+                        </a:ext>
+                      </a:extLst>
+                    </a:blip>
+                    <a:srcRect/>
+                    <a:stretch>
+                      <a:fillRect/>
+                    </a:stretch>
+                  </pic:blipFill>
+                  <pic:spPr bwMode="auto">
+                    <a:xfrm>
+                      <a:off x="0" y="0"/>
+                      <a:ext cx="2736215" cy="3868420"/>
+                    </a:xfrm>
+                    <a:prstGeom prst="rect">
+                      <a:avLst/>
+                    </a:prstGeom>
+                    <a:noFill/>
+                    <a:ln>
+                      <a:noFill/>
+                    </a:ln>
+                  </pic:spPr>
+                </pic:pic>
+              </a:graphicData>
+            </a:graphic>
+          </wp:inline>
+        </w:drawing>
+      </w:r>
+    </w:p>
+    <w:p>
+      <w:pPr>
+        <w:spacing w:after="0" w:line="240" w:lineRule="auto"/>
+        <w:rPr>
+          <w:rFonts w:ascii="Times New Roman" w:eastAsia="Times New Roman" w:hAnsi="Times New Roman" w:cs="Times New Roman"/>
+          <w:sz w:val="24"/>
+          <w:szCs w:val="24"/>
+          <w:lang w:eastAsia="en-GB"/>
+        </w:rPr>
+      </w:pPr>
+    </w:p>
+    <w:p>
+      <w:pPr>
+        <w:spacing w:after="0" w:line="240" w:lineRule="auto"/>
+        <w:rPr>
+          <w:rFonts w:ascii="Times New Roman" w:eastAsia="Times New Roman" w:hAnsi="Times New Roman" w:cs="Times New Roman"/>
+          <w:sz w:val="24"/>
+          <w:szCs w:val="24"/>
+          <w:lang w:eastAsia="en-GB"/>
+        </w:rPr>
+      </w:pPr>
+      <w:r>
+        <w:rPr>
+          <w:rFonts w:ascii="Arial" w:eastAsia="Times New Roman" w:hAnsi="Arial" w:cs="Arial"/>
+          <w:color w:val="000000"/>
+          <w:lang w:eastAsia="en-GB"/>
+        </w:rPr>
+        <w:t>And, for the page design we chose, it was the list one:</w:t>
+      </w:r>
+    </w:p>
+    <w:p>
+      <w:pPr>
+        <w:spacing w:before="240" w:after="240" w:line="240" w:lineRule="auto"/>
+        <w:rPr>
+          <w:rFonts w:ascii="Times New Roman" w:eastAsia="Times New Roman" w:hAnsi="Times New Roman" w:cs="Times New Roman"/>
+          <w:sz w:val="24"/>
+          <w:szCs w:val="24"/>
+          <w:lang w:eastAsia="en-GB"/>
+        </w:rPr>
+      </w:pPr>
+      <w:r>
+        <w:rPr>
+          <w:rFonts w:ascii="Arial" w:eastAsia="Times New Roman" w:hAnsi="Arial" w:cs="Arial"/>
+          <w:noProof/>
+          <w:color w:val="000000"/>
+          <w:bdr w:val="none" w:sz="0" w:space="0" w:color="auto" w:frame="1"/>
+          <w:lang w:eastAsia="en-GB"/>
+        </w:rPr>
+        <w:drawing>
+          <wp:inline distT="0" distB="0" distL="0" distR="0" wp14:anchorId="3CCE09F3" wp14:editId="282CAEF2">
+            <wp:extent cx="4255770" cy="3179445"/>
+            <wp:effectExtent l="0" t="0" r="0" b="1905"/>
+            <wp:docPr id="2" name="Picture 2"/>
+            <wp:cNvGraphicFramePr>
+              <a:graphicFrameLocks xmlns:a="http://schemas.openxmlformats.org/drawingml/2006/main" noChangeAspect="1"/>
+            </wp:cNvGraphicFramePr>
+            <a:graphic xmlns:a="http://schemas.openxmlformats.org/drawingml/2006/main">
+              <a:graphicData uri="http://schemas.openxmlformats.org/drawingml/2006/picture">
+                <pic:pic xmlns:pic="http://schemas.openxmlformats.org/drawingml/2006/picture">
+                  <pic:nvPicPr>
+                    <pic:cNvPr id="0" name="Picture 15"/>
+                    <pic:cNvPicPr>
+                      <a:picLocks noChangeAspect="1" noChangeArrowheads="1"/>
+                    </pic:cNvPicPr>
+                  </pic:nvPicPr>
+                  <pic:blipFill>
+                    <a:blip r:embed="rId36">
+                      <a:extLst>
+                        <a:ext uri="{28A0092B-C50C-407E-A947-70E740481C1C}">
+                          <a14:useLocalDpi xmlns:a14="http://schemas.microsoft.com/office/drawing/2010/main" val="0"/>
+                        </a:ext>
+                      </a:extLst>
+                    </a:blip>
+                    <a:srcRect/>
+                    <a:stretch>
+                      <a:fillRect/>
+                    </a:stretch>
+                  </pic:blipFill>
+                  <pic:spPr bwMode="auto">
+                    <a:xfrm>
+                      <a:off x="0" y="0"/>
+                      <a:ext cx="4255770" cy="3179445"/>
+                    </a:xfrm>
+                    <a:prstGeom prst="rect">
+                      <a:avLst/>
+                    </a:prstGeom>
+                    <a:noFill/>
+                    <a:ln>
+                      <a:noFill/>
+                    </a:ln>
+                  </pic:spPr>
+                </pic:pic>
+              </a:graphicData>
+            </a:graphic>
+          </wp:inline>
+        </w:drawing>
+      </w:r>
+    </w:p>
+    <w:p>
+      <w:pPr>
+        <w:spacing w:before="240" w:after="240" w:line="240" w:lineRule="auto"/>
+        <w:rPr>
+          <w:rFonts w:ascii="Times New Roman" w:eastAsia="Times New Roman" w:hAnsi="Times New Roman" w:cs="Times New Roman"/>
+          <w:sz w:val="24"/>
+          <w:szCs w:val="24"/>
+          <w:lang w:eastAsia="en-GB"/>
+        </w:rPr>
+      </w:pPr>
+      <w:r>
+        <w:rPr>
+          <w:rFonts w:ascii="Arial" w:eastAsia="Times New Roman" w:hAnsi="Arial" w:cs="Arial"/>
+          <w:color w:val="000000"/>
+          <w:lang w:eastAsia="en-GB"/>
+        </w:rPr>
+        <w:t xml:space="preserve">So, this team will work on the design, and the implementation of the tag design, which is a long form tag in a list. The implementation has some liberties, as specifics in how the tag will look is up to Alex and Vishal. However, Aidan will also communicate on how </w:t>
+      </w:r>
+      <w:r>
+        <w:rPr>
+          <w:rFonts w:ascii="Arial" w:eastAsia="Times New Roman" w:hAnsi="Arial" w:cs="Arial"/>
+          <w:color w:val="000000"/>
+          <w:lang w:eastAsia="en-GB"/>
+        </w:rPr>
+        <w:lastRenderedPageBreak/>
+        <w:t>he expects the workflow of this page to look like, so that they are on the same page with the implementation.</w:t>
+      </w:r>
+    </w:p>
     <w:p/>
     <w:p/>
     <w:p/>
@@ -2588,6 +5492,163 @@
     </w:sectPr>
   </w:body>
 </w:document>
+</file>
+
+<file path=word/numbering.xml><?xml version="1.0" encoding="utf-8"?>
+<w:numbering xmlns:wpc="http://schemas.microsoft.com/office/word/2010/wordprocessingCanvas" xmlns:cx="http://schemas.microsoft.com/office/drawing/2014/chartex" xmlns:cx1="http://schemas.microsoft.com/office/drawing/2015/9/8/chartex" xmlns:cx2="http://schemas.microsoft.com/office/drawing/2015/10/21/chartex" xmlns:cx3="http://schemas.microsoft.com/office/drawing/2016/5/9/chartex" xmlns:cx4="http://schemas.microsoft.com/office/drawing/2016/5/10/chartex" xmlns:cx5="http://schemas.microsoft.com/office/drawing/2016/5/11/chartex" xmlns:cx6="http://schemas.microsoft.com/office/drawing/2016/5/12/chartex" xmlns:cx7="http://schemas.microsoft.com/office/drawing/2016/5/13/chartex" xmlns:cx8="http://schemas.microsoft.com/office/drawing/2016/5/14/chartex" xmlns:mc="http://schemas.openxmlformats.org/markup-compatibility/2006" xmlns:aink="http://schemas.microsoft.com/office/drawing/2016/ink" xmlns:am3d="http://schemas.microsoft.com/office/drawing/2017/model3d" xmlns:o="urn:schemas-microsoft-com:office:office" xmlns:oel="http://schemas.microsoft.com/office/2019/extlst" xmlns:r="http://schemas.openxmlformats.org/officeDocument/2006/relationships" xmlns:m="http://schemas.openxmlformats.org/officeDocument/2006/math" xmlns:v="urn:schemas-microsoft-com:vml" xmlns:wp14="http://schemas.microsoft.com/office/word/2010/wordprocessingDrawing" xmlns:wp="http://schemas.openxmlformats.org/drawingml/2006/wordprocessingDrawing" xmlns:w10="urn:schemas-microsoft-com:office:word" xmlns:w="http://schemas.openxmlformats.org/wordprocessingml/2006/main" xmlns:w14="http://schemas.microsoft.com/office/word/2010/wordml" xmlns:w15="http://schemas.microsoft.com/office/word/2012/wordml" xmlns:w16cex="http://schemas.microsoft.com/office/word/2018/wordml/cex" xmlns:w16cid="http://schemas.microsoft.com/office/word/2016/wordml/cid" xmlns:w16="http://schemas.microsoft.com/office/word/2018/wordml" xmlns:w16sdtdh="http://schemas.microsoft.com/office/word/2020/wordml/sdtdatahash" xmlns:w16se="http://schemas.microsoft.com/office/word/2015/wordml/symex" xmlns:wpg="http://schemas.microsoft.com/office/word/2010/wordprocessingGroup" xmlns:wpi="http://schemas.microsoft.com/office/word/2010/wordprocessingInk" xmlns:wne="http://schemas.microsoft.com/office/word/2006/wordml" xmlns:wps="http://schemas.microsoft.com/office/word/2010/wordprocessingShape" mc:Ignorable="w14 w15 w16se w16cid w16 w16cex w16sdtdh wp14">
+  <w:abstractNum w:abstractNumId="0" w15:restartNumberingAfterBreak="0">
+    <w:nsid w:val="09EB381A"/>
+    <w:multiLevelType w:val="multilevel"/>
+    <w:tmpl w:val="EACAE7CA"/>
+    <w:lvl w:ilvl="0">
+      <w:start w:val="1"/>
+      <w:numFmt w:val="bullet"/>
+      <w:lvlText w:val=""/>
+      <w:lvlJc w:val="left"/>
+      <w:pPr>
+        <w:tabs>
+          <w:tab w:val="num" w:pos="720"/>
+        </w:tabs>
+        <w:ind w:left="720" w:hanging="360"/>
+      </w:pPr>
+      <w:rPr>
+        <w:rFonts w:ascii="Symbol" w:hAnsi="Symbol" w:hint="default"/>
+        <w:sz w:val="20"/>
+      </w:rPr>
+    </w:lvl>
+    <w:lvl w:ilvl="1" w:tentative="1">
+      <w:start w:val="1"/>
+      <w:numFmt w:val="bullet"/>
+      <w:lvlText w:val="o"/>
+      <w:lvlJc w:val="left"/>
+      <w:pPr>
+        <w:tabs>
+          <w:tab w:val="num" w:pos="1440"/>
+        </w:tabs>
+        <w:ind w:left="1440" w:hanging="360"/>
+      </w:pPr>
+      <w:rPr>
+        <w:rFonts w:ascii="Courier New" w:hAnsi="Courier New" w:hint="default"/>
+        <w:sz w:val="20"/>
+      </w:rPr>
+    </w:lvl>
+    <w:lvl w:ilvl="2" w:tentative="1">
+      <w:start w:val="1"/>
+      <w:numFmt w:val="bullet"/>
+      <w:lvlText w:val=""/>
+      <w:lvlJc w:val="left"/>
+      <w:pPr>
+        <w:tabs>
+          <w:tab w:val="num" w:pos="2160"/>
+        </w:tabs>
+        <w:ind w:left="2160" w:hanging="360"/>
+      </w:pPr>
+      <w:rPr>
+        <w:rFonts w:ascii="Wingdings" w:hAnsi="Wingdings" w:hint="default"/>
+        <w:sz w:val="20"/>
+      </w:rPr>
+    </w:lvl>
+    <w:lvl w:ilvl="3" w:tentative="1">
+      <w:start w:val="1"/>
+      <w:numFmt w:val="bullet"/>
+      <w:lvlText w:val=""/>
+      <w:lvlJc w:val="left"/>
+      <w:pPr>
+        <w:tabs>
+          <w:tab w:val="num" w:pos="2880"/>
+        </w:tabs>
+        <w:ind w:left="2880" w:hanging="360"/>
+      </w:pPr>
+      <w:rPr>
+        <w:rFonts w:ascii="Wingdings" w:hAnsi="Wingdings" w:hint="default"/>
+        <w:sz w:val="20"/>
+      </w:rPr>
+    </w:lvl>
+    <w:lvl w:ilvl="4" w:tentative="1">
+      <w:start w:val="1"/>
+      <w:numFmt w:val="bullet"/>
+      <w:lvlText w:val=""/>
+      <w:lvlJc w:val="left"/>
+      <w:pPr>
+        <w:tabs>
+          <w:tab w:val="num" w:pos="3600"/>
+        </w:tabs>
+        <w:ind w:left="3600" w:hanging="360"/>
+      </w:pPr>
+      <w:rPr>
+        <w:rFonts w:ascii="Wingdings" w:hAnsi="Wingdings" w:hint="default"/>
+        <w:sz w:val="20"/>
+      </w:rPr>
+    </w:lvl>
+    <w:lvl w:ilvl="5" w:tentative="1">
+      <w:start w:val="1"/>
+      <w:numFmt w:val="bullet"/>
+      <w:lvlText w:val=""/>
+      <w:lvlJc w:val="left"/>
+      <w:pPr>
+        <w:tabs>
+          <w:tab w:val="num" w:pos="4320"/>
+        </w:tabs>
+        <w:ind w:left="4320" w:hanging="360"/>
+      </w:pPr>
+      <w:rPr>
+        <w:rFonts w:ascii="Wingdings" w:hAnsi="Wingdings" w:hint="default"/>
+        <w:sz w:val="20"/>
+      </w:rPr>
+    </w:lvl>
+    <w:lvl w:ilvl="6" w:tentative="1">
+      <w:start w:val="1"/>
+      <w:numFmt w:val="bullet"/>
+      <w:lvlText w:val=""/>
+      <w:lvlJc w:val="left"/>
+      <w:pPr>
+        <w:tabs>
+          <w:tab w:val="num" w:pos="5040"/>
+        </w:tabs>
+        <w:ind w:left="5040" w:hanging="360"/>
+      </w:pPr>
+      <w:rPr>
+        <w:rFonts w:ascii="Wingdings" w:hAnsi="Wingdings" w:hint="default"/>
+        <w:sz w:val="20"/>
+      </w:rPr>
+    </w:lvl>
+    <w:lvl w:ilvl="7" w:tentative="1">
+      <w:start w:val="1"/>
+      <w:numFmt w:val="bullet"/>
+      <w:lvlText w:val=""/>
+      <w:lvlJc w:val="left"/>
+      <w:pPr>
+        <w:tabs>
+          <w:tab w:val="num" w:pos="5760"/>
+        </w:tabs>
+        <w:ind w:left="5760" w:hanging="360"/>
+      </w:pPr>
+      <w:rPr>
+        <w:rFonts w:ascii="Wingdings" w:hAnsi="Wingdings" w:hint="default"/>
+        <w:sz w:val="20"/>
+      </w:rPr>
+    </w:lvl>
+    <w:lvl w:ilvl="8" w:tentative="1">
+      <w:start w:val="1"/>
+      <w:numFmt w:val="bullet"/>
+      <w:lvlText w:val=""/>
+      <w:lvlJc w:val="left"/>
+      <w:pPr>
+        <w:tabs>
+          <w:tab w:val="num" w:pos="6480"/>
+        </w:tabs>
+        <w:ind w:left="6480" w:hanging="360"/>
+      </w:pPr>
+      <w:rPr>
+        <w:rFonts w:ascii="Wingdings" w:hAnsi="Wingdings" w:hint="default"/>
+        <w:sz w:val="20"/>
+      </w:rPr>
+    </w:lvl>
+  </w:abstractNum>
+  <w:num w:numId="1" w16cid:durableId="2003700509">
+    <w:abstractNumId w:val="0"/>
+  </w:num>
+</w:numbering>
 </file>
 
 <file path=word/styles.xml><?xml version="1.0" encoding="utf-8"?>
@@ -3070,6 +6131,23 @@
       <w:lang w:eastAsia="en-GB"/>
     </w:rPr>
   </w:style>
+  <w:style w:type="character" w:styleId="Hyperlink">
+    <w:name w:val="Hyperlink"/>
+    <w:basedOn w:val="DefaultParagraphFont"/>
+    <w:uiPriority w:val="99"/>
+    <w:semiHidden/>
+    <w:unhideWhenUsed/>
+    <w:rsid w:val="00CC4EE6"/>
+    <w:rPr>
+      <w:color w:val="0000FF"/>
+      <w:u w:val="single"/>
+    </w:rPr>
+  </w:style>
+  <w:style w:type="character" w:customStyle="1" w:styleId="apple-tab-span">
+    <w:name w:val="apple-tab-span"/>
+    <w:basedOn w:val="DefaultParagraphFont"/>
+    <w:rsid w:val="00CC4EE6"/>
+  </w:style>
 </w:styles>
 </file>
 

</xml_diff>